<commit_message>
Update Ejercicios Aprendizaje Automático.docx
</commit_message>
<xml_diff>
--- a/Ejercicios Aprendizaje Automático.docx
+++ b/Ejercicios Aprendizaje Automático.docx
@@ -9956,13 +9956,15 @@
         <w:rPr>
           <w:b/>
           <w:bCs/>
-          <w:lang w:val="es-ES"/>
-        </w:rPr>
-      </w:pPr>
-      <w:r>
-        <w:rPr>
-          <w:b/>
-          <w:bCs/>
+          <w:color w:val="FF0000"/>
+          <w:lang w:val="es-ES"/>
+        </w:rPr>
+      </w:pPr>
+      <w:r>
+        <w:rPr>
+          <w:b/>
+          <w:bCs/>
+          <w:color w:val="FF0000"/>
           <w:lang w:val="es-ES"/>
         </w:rPr>
         <w:t>Las palabras en el asunt</w:t>
@@ -9971,6 +9973,7 @@
         <w:rPr>
           <w:b/>
           <w:bCs/>
+          <w:color w:val="FF0000"/>
           <w:lang w:val="es-ES"/>
         </w:rPr>
         <w:t>o serán buenas etiquetas.</w:t>
@@ -9993,13 +9996,15 @@
         <w:rPr>
           <w:b/>
           <w:bCs/>
-          <w:lang w:val="es-ES"/>
-        </w:rPr>
-      </w:pPr>
-      <w:r>
-        <w:rPr>
-          <w:b/>
-          <w:bCs/>
+          <w:color w:val="FF0000"/>
+          <w:lang w:val="es-ES"/>
+        </w:rPr>
+      </w:pPr>
+      <w:r>
+        <w:rPr>
+          <w:b/>
+          <w:bCs/>
+          <w:color w:val="FF0000"/>
           <w:lang w:val="es-ES"/>
         </w:rPr>
         <w:t>Usaremos ejemplos no etiquetados para entrenar el modelo.</w:t>
@@ -10022,13 +10027,15 @@
         <w:rPr>
           <w:b/>
           <w:bCs/>
-          <w:lang w:val="es-ES"/>
-        </w:rPr>
-      </w:pPr>
-      <w:r>
-        <w:rPr>
-          <w:b/>
-          <w:bCs/>
+          <w:color w:val="00B050"/>
+          <w:lang w:val="es-ES"/>
+        </w:rPr>
+      </w:pPr>
+      <w:r>
+        <w:rPr>
+          <w:b/>
+          <w:bCs/>
+          <w:color w:val="00B050"/>
           <w:lang w:val="es-ES"/>
         </w:rPr>
         <w:t>Algunas etiquetas pueden ser engañosas.</w:t>
@@ -10051,13 +10058,15 @@
         <w:rPr>
           <w:b/>
           <w:bCs/>
-          <w:lang w:val="es-ES"/>
-        </w:rPr>
-      </w:pPr>
-      <w:r>
-        <w:rPr>
-          <w:b/>
-          <w:bCs/>
+          <w:color w:val="00B050"/>
+          <w:lang w:val="es-ES"/>
+        </w:rPr>
+      </w:pPr>
+      <w:r>
+        <w:rPr>
+          <w:b/>
+          <w:bCs/>
+          <w:color w:val="00B050"/>
           <w:lang w:val="es-ES"/>
         </w:rPr>
         <w:t xml:space="preserve">Los emails que no son marcados como “spam” o “no spam” son ejemplos no etiquetados. </w:t>

</xml_diff>

<commit_message>
que esto termine ya
</commit_message>
<xml_diff>
--- a/Ejercicios Aprendizaje Automático.docx
+++ b/Ejercicios Aprendizaje Automático.docx
@@ -15722,19 +15722,224 @@
     </w:p>
     <w:p>
       <w:pPr>
-        <w:pBdr>
-          <w:top w:val="nil"/>
-          <w:left w:val="nil"/>
-          <w:bottom w:val="nil"/>
-          <w:right w:val="nil"/>
-          <w:between w:val="nil"/>
-        </w:pBdr>
-        <w:rPr>
-          <w:b/>
-          <w:bCs/>
-          <w:lang w:val="es-ES"/>
-        </w:rPr>
-      </w:pPr>
+        <w:spacing w:before="100" w:beforeAutospacing="1" w:after="100" w:afterAutospacing="1" w:line="240" w:lineRule="auto"/>
+        <w:jc w:val="left"/>
+        <w:rPr>
+          <w:rFonts w:ascii="Segoe UI" w:eastAsia="Times New Roman" w:hAnsi="Segoe UI" w:cs="Segoe UI"/>
+          <w:color w:val="404040"/>
+          <w:sz w:val="24"/>
+          <w:szCs w:val="24"/>
+          <w:lang w:val="es-ES"/>
+        </w:rPr>
+      </w:pPr>
+      <w:r>
+        <w:rPr>
+          <w:rFonts w:ascii="Segoe UI" w:eastAsia="Times New Roman" w:hAnsi="Segoe UI" w:cs="Segoe UI"/>
+          <w:color w:val="404040"/>
+          <w:sz w:val="24"/>
+          <w:szCs w:val="24"/>
+          <w:lang w:val="es-ES"/>
+        </w:rPr>
+        <w:t>Los </w:t>
+      </w:r>
+      <w:proofErr w:type="spellStart"/>
+      <w:r>
+        <w:rPr>
+          <w:rFonts w:ascii="Segoe UI" w:eastAsia="Times New Roman" w:hAnsi="Segoe UI" w:cs="Segoe UI"/>
+          <w:b/>
+          <w:bCs/>
+          <w:color w:val="404040"/>
+          <w:sz w:val="24"/>
+          <w:szCs w:val="24"/>
+          <w:lang w:val="es-ES"/>
+        </w:rPr>
+        <w:t>support</w:t>
+      </w:r>
+      <w:proofErr w:type="spellEnd"/>
+      <w:r>
+        <w:rPr>
+          <w:rFonts w:ascii="Segoe UI" w:eastAsia="Times New Roman" w:hAnsi="Segoe UI" w:cs="Segoe UI"/>
+          <w:b/>
+          <w:bCs/>
+          <w:color w:val="404040"/>
+          <w:sz w:val="24"/>
+          <w:szCs w:val="24"/>
+          <w:lang w:val="es-ES"/>
+        </w:rPr>
+        <w:t xml:space="preserve"> </w:t>
+      </w:r>
+      <w:proofErr w:type="spellStart"/>
+      <w:r>
+        <w:rPr>
+          <w:rFonts w:ascii="Segoe UI" w:eastAsia="Times New Roman" w:hAnsi="Segoe UI" w:cs="Segoe UI"/>
+          <w:b/>
+          <w:bCs/>
+          <w:color w:val="404040"/>
+          <w:sz w:val="24"/>
+          <w:szCs w:val="24"/>
+          <w:lang w:val="es-ES"/>
+        </w:rPr>
+        <w:t>vectors</w:t>
+      </w:r>
+      <w:proofErr w:type="spellEnd"/>
+      <w:r>
+        <w:rPr>
+          <w:rFonts w:ascii="Segoe UI" w:eastAsia="Times New Roman" w:hAnsi="Segoe UI" w:cs="Segoe UI"/>
+          <w:color w:val="404040"/>
+          <w:sz w:val="24"/>
+          <w:szCs w:val="24"/>
+          <w:lang w:val="es-ES"/>
+        </w:rPr>
+        <w:t> son los puntos de datos más cercanos al hiperplano de separación en SVM. Son cruciales porque:</w:t>
+      </w:r>
+    </w:p>
+    <w:p>
+      <w:pPr>
+        <w:numPr>
+          <w:ilvl w:val="0"/>
+          <w:numId w:val="14"/>
+        </w:numPr>
+        <w:spacing w:after="100" w:afterAutospacing="1" w:line="240" w:lineRule="auto"/>
+        <w:jc w:val="left"/>
+        <w:rPr>
+          <w:rFonts w:ascii="Segoe UI" w:eastAsia="Times New Roman" w:hAnsi="Segoe UI" w:cs="Segoe UI"/>
+          <w:color w:val="404040"/>
+          <w:sz w:val="24"/>
+          <w:szCs w:val="24"/>
+          <w:lang w:val="es-ES"/>
+        </w:rPr>
+      </w:pPr>
+      <w:r>
+        <w:rPr>
+          <w:rFonts w:ascii="Segoe UI" w:eastAsia="Times New Roman" w:hAnsi="Segoe UI" w:cs="Segoe UI"/>
+          <w:color w:val="404040"/>
+          <w:sz w:val="24"/>
+          <w:szCs w:val="24"/>
+          <w:lang w:val="es-ES"/>
+        </w:rPr>
+        <w:t>Definen la posición y orientación del hiperplano.</w:t>
+      </w:r>
+    </w:p>
+    <w:p>
+      <w:pPr>
+        <w:numPr>
+          <w:ilvl w:val="0"/>
+          <w:numId w:val="14"/>
+        </w:numPr>
+        <w:spacing w:after="100" w:afterAutospacing="1" w:line="240" w:lineRule="auto"/>
+        <w:jc w:val="left"/>
+        <w:rPr>
+          <w:rFonts w:ascii="Segoe UI" w:eastAsia="Times New Roman" w:hAnsi="Segoe UI" w:cs="Segoe UI"/>
+          <w:color w:val="404040"/>
+          <w:sz w:val="24"/>
+          <w:szCs w:val="24"/>
+          <w:lang w:val="es-ES"/>
+        </w:rPr>
+      </w:pPr>
+      <w:r>
+        <w:rPr>
+          <w:rFonts w:ascii="Segoe UI" w:eastAsia="Times New Roman" w:hAnsi="Segoe UI" w:cs="Segoe UI"/>
+          <w:color w:val="404040"/>
+          <w:sz w:val="24"/>
+          <w:szCs w:val="24"/>
+          <w:lang w:val="es-ES"/>
+        </w:rPr>
+        <w:t>Maximizan el margen entre las clases, lo que mejora la generalización del modelo.</w:t>
+      </w:r>
+    </w:p>
+    <w:p>
+      <w:pPr>
+        <w:numPr>
+          <w:ilvl w:val="0"/>
+          <w:numId w:val="14"/>
+        </w:numPr>
+        <w:spacing w:after="100" w:afterAutospacing="1" w:line="240" w:lineRule="auto"/>
+        <w:jc w:val="left"/>
+        <w:rPr>
+          <w:rFonts w:ascii="Segoe UI" w:eastAsia="Times New Roman" w:hAnsi="Segoe UI" w:cs="Segoe UI"/>
+          <w:color w:val="404040"/>
+          <w:sz w:val="24"/>
+          <w:szCs w:val="24"/>
+          <w:lang w:val="es-ES"/>
+        </w:rPr>
+      </w:pPr>
+      <w:r>
+        <w:rPr>
+          <w:rFonts w:ascii="Segoe UI" w:eastAsia="Times New Roman" w:hAnsi="Segoe UI" w:cs="Segoe UI"/>
+          <w:color w:val="404040"/>
+          <w:sz w:val="24"/>
+          <w:szCs w:val="24"/>
+          <w:lang w:val="es-ES"/>
+        </w:rPr>
+        <w:t>Hacen que SVM sea eficiente, ya que solo se necesitan estos puntos para hacer predicciones.</w:t>
+      </w:r>
+    </w:p>
+    <w:p>
+      <w:pPr>
+        <w:spacing w:before="100" w:beforeAutospacing="1" w:after="100" w:afterAutospacing="1" w:line="240" w:lineRule="auto"/>
+        <w:jc w:val="left"/>
+        <w:rPr>
+          <w:rFonts w:ascii="Segoe UI" w:eastAsia="Times New Roman" w:hAnsi="Segoe UI" w:cs="Segoe UI"/>
+          <w:color w:val="404040"/>
+          <w:sz w:val="24"/>
+          <w:szCs w:val="24"/>
+          <w:lang w:val="es-ES"/>
+        </w:rPr>
+      </w:pPr>
+      <w:r>
+        <w:rPr>
+          <w:rFonts w:ascii="Segoe UI" w:eastAsia="Times New Roman" w:hAnsi="Segoe UI" w:cs="Segoe UI"/>
+          <w:color w:val="404040"/>
+          <w:sz w:val="24"/>
+          <w:szCs w:val="24"/>
+          <w:lang w:val="es-ES"/>
+        </w:rPr>
+        <w:t xml:space="preserve">En resumen, los </w:t>
+      </w:r>
+      <w:proofErr w:type="spellStart"/>
+      <w:r>
+        <w:rPr>
+          <w:rFonts w:ascii="Segoe UI" w:eastAsia="Times New Roman" w:hAnsi="Segoe UI" w:cs="Segoe UI"/>
+          <w:color w:val="404040"/>
+          <w:sz w:val="24"/>
+          <w:szCs w:val="24"/>
+          <w:lang w:val="es-ES"/>
+        </w:rPr>
+        <w:t>support</w:t>
+      </w:r>
+      <w:proofErr w:type="spellEnd"/>
+      <w:r>
+        <w:rPr>
+          <w:rFonts w:ascii="Segoe UI" w:eastAsia="Times New Roman" w:hAnsi="Segoe UI" w:cs="Segoe UI"/>
+          <w:color w:val="404040"/>
+          <w:sz w:val="24"/>
+          <w:szCs w:val="24"/>
+          <w:lang w:val="es-ES"/>
+        </w:rPr>
+        <w:t xml:space="preserve"> </w:t>
+      </w:r>
+      <w:proofErr w:type="spellStart"/>
+      <w:r>
+        <w:rPr>
+          <w:rFonts w:ascii="Segoe UI" w:eastAsia="Times New Roman" w:hAnsi="Segoe UI" w:cs="Segoe UI"/>
+          <w:color w:val="404040"/>
+          <w:sz w:val="24"/>
+          <w:szCs w:val="24"/>
+          <w:lang w:val="es-ES"/>
+        </w:rPr>
+        <w:t>vectors</w:t>
+      </w:r>
+      <w:proofErr w:type="spellEnd"/>
+      <w:r>
+        <w:rPr>
+          <w:rFonts w:ascii="Segoe UI" w:eastAsia="Times New Roman" w:hAnsi="Segoe UI" w:cs="Segoe UI"/>
+          <w:color w:val="404040"/>
+          <w:sz w:val="24"/>
+          <w:szCs w:val="24"/>
+          <w:lang w:val="es-ES"/>
+        </w:rPr>
+        <w:t xml:space="preserve"> son el "corazón" del algoritmo SVM, y entender su papel es clave para comprender cómo funciona este poderoso método de clasificación</w:t>
+      </w:r>
     </w:p>
     <w:p>
       <w:pPr>
@@ -15817,28 +16022,69 @@
           <w:lang w:val="es-ES"/>
         </w:rPr>
       </w:pPr>
-    </w:p>
-    <w:p>
-      <w:pPr>
-        <w:pBdr>
-          <w:top w:val="nil"/>
-          <w:left w:val="nil"/>
-          <w:bottom w:val="nil"/>
-          <w:right w:val="nil"/>
-          <w:between w:val="nil"/>
-        </w:pBdr>
-        <w:rPr>
-          <w:b/>
-          <w:bCs/>
-          <w:lang w:val="es-ES"/>
-        </w:rPr>
-      </w:pPr>
-      <w:r>
-        <w:rPr>
-          <w:b/>
-          <w:bCs/>
-          <w:lang w:val="es-ES"/>
-        </w:rPr>
+      <w:r>
+        <w:rPr>
+          <w:noProof/>
+        </w:rPr>
+        <w:drawing>
+          <wp:inline distT="0" distB="0" distL="0" distR="0" wp14:anchorId="34195895" wp14:editId="76DEE9D6">
+            <wp:extent cx="4681220" cy="2913255"/>
+            <wp:effectExtent l="0" t="0" r="5080" b="1905"/>
+            <wp:docPr id="26" name="Imagen 26"/>
+            <wp:cNvGraphicFramePr>
+              <a:graphicFrameLocks xmlns:a="http://schemas.openxmlformats.org/drawingml/2006/main" noChangeAspect="1"/>
+            </wp:cNvGraphicFramePr>
+            <a:graphic xmlns:a="http://schemas.openxmlformats.org/drawingml/2006/main">
+              <a:graphicData uri="http://schemas.openxmlformats.org/drawingml/2006/picture">
+                <pic:pic xmlns:pic="http://schemas.openxmlformats.org/drawingml/2006/picture">
+                  <pic:nvPicPr>
+                    <pic:cNvPr id="1" name=""/>
+                    <pic:cNvPicPr/>
+                  </pic:nvPicPr>
+                  <pic:blipFill>
+                    <a:blip r:embed="rId29"/>
+                    <a:stretch>
+                      <a:fillRect/>
+                    </a:stretch>
+                  </pic:blipFill>
+                  <pic:spPr>
+                    <a:xfrm>
+                      <a:off x="0" y="0"/>
+                      <a:ext cx="4696261" cy="2922616"/>
+                    </a:xfrm>
+                    <a:prstGeom prst="rect">
+                      <a:avLst/>
+                    </a:prstGeom>
+                  </pic:spPr>
+                </pic:pic>
+              </a:graphicData>
+            </a:graphic>
+          </wp:inline>
+        </w:drawing>
+      </w:r>
+    </w:p>
+    <w:p>
+      <w:pPr>
+        <w:pBdr>
+          <w:top w:val="nil"/>
+          <w:left w:val="nil"/>
+          <w:bottom w:val="nil"/>
+          <w:right w:val="nil"/>
+          <w:between w:val="nil"/>
+        </w:pBdr>
+        <w:rPr>
+          <w:b/>
+          <w:bCs/>
+          <w:lang w:val="es-ES"/>
+        </w:rPr>
+      </w:pPr>
+      <w:r>
+        <w:rPr>
+          <w:b/>
+          <w:bCs/>
+          <w:lang w:val="es-ES"/>
+        </w:rPr>
+        <w:lastRenderedPageBreak/>
         <w:t>Ejercicio.</w:t>
       </w:r>
     </w:p>
@@ -15899,6 +16145,46 @@
           <w:lang w:val="es-ES"/>
         </w:rPr>
       </w:pPr>
+      <w:r>
+        <w:rPr>
+          <w:noProof/>
+        </w:rPr>
+        <w:drawing>
+          <wp:inline distT="0" distB="0" distL="0" distR="0" wp14:anchorId="5E0D7076" wp14:editId="726FD503">
+            <wp:extent cx="5733415" cy="2891790"/>
+            <wp:effectExtent l="0" t="0" r="635" b="3810"/>
+            <wp:docPr id="27" name="Imagen 27"/>
+            <wp:cNvGraphicFramePr>
+              <a:graphicFrameLocks xmlns:a="http://schemas.openxmlformats.org/drawingml/2006/main" noChangeAspect="1"/>
+            </wp:cNvGraphicFramePr>
+            <a:graphic xmlns:a="http://schemas.openxmlformats.org/drawingml/2006/main">
+              <a:graphicData uri="http://schemas.openxmlformats.org/drawingml/2006/picture">
+                <pic:pic xmlns:pic="http://schemas.openxmlformats.org/drawingml/2006/picture">
+                  <pic:nvPicPr>
+                    <pic:cNvPr id="1" name=""/>
+                    <pic:cNvPicPr/>
+                  </pic:nvPicPr>
+                  <pic:blipFill>
+                    <a:blip r:embed="rId30"/>
+                    <a:stretch>
+                      <a:fillRect/>
+                    </a:stretch>
+                  </pic:blipFill>
+                  <pic:spPr>
+                    <a:xfrm>
+                      <a:off x="0" y="0"/>
+                      <a:ext cx="5733415" cy="2891790"/>
+                    </a:xfrm>
+                    <a:prstGeom prst="rect">
+                      <a:avLst/>
+                    </a:prstGeom>
+                  </pic:spPr>
+                </pic:pic>
+              </a:graphicData>
+            </a:graphic>
+          </wp:inline>
+        </w:drawing>
+      </w:r>
     </w:p>
     <w:p>
       <w:pPr>
@@ -15950,6 +16236,266 @@
     </w:p>
     <w:p>
       <w:pPr>
+        <w:spacing w:before="100" w:beforeAutospacing="1" w:after="100" w:afterAutospacing="1" w:line="240" w:lineRule="auto"/>
+        <w:jc w:val="left"/>
+        <w:rPr>
+          <w:rFonts w:ascii="Segoe UI" w:eastAsia="Times New Roman" w:hAnsi="Segoe UI" w:cs="Segoe UI"/>
+          <w:color w:val="404040"/>
+          <w:sz w:val="24"/>
+          <w:szCs w:val="24"/>
+          <w:lang w:val="es-ES"/>
+        </w:rPr>
+      </w:pPr>
+      <w:r>
+        <w:rPr>
+          <w:rFonts w:ascii="Segoe UI" w:eastAsia="Times New Roman" w:hAnsi="Segoe UI" w:cs="Segoe UI"/>
+          <w:color w:val="404040"/>
+          <w:sz w:val="24"/>
+          <w:szCs w:val="24"/>
+          <w:lang w:val="es-ES"/>
+        </w:rPr>
+        <w:t>El </w:t>
+      </w:r>
+      <w:r>
+        <w:rPr>
+          <w:rFonts w:ascii="Segoe UI" w:eastAsia="Times New Roman" w:hAnsi="Segoe UI" w:cs="Segoe UI"/>
+          <w:b/>
+          <w:bCs/>
+          <w:color w:val="404040"/>
+          <w:sz w:val="24"/>
+          <w:szCs w:val="24"/>
+          <w:lang w:val="es-ES"/>
+        </w:rPr>
+        <w:t>perceptrón</w:t>
+      </w:r>
+      <w:r>
+        <w:rPr>
+          <w:rFonts w:ascii="Segoe UI" w:eastAsia="Times New Roman" w:hAnsi="Segoe UI" w:cs="Segoe UI"/>
+          <w:color w:val="404040"/>
+          <w:sz w:val="24"/>
+          <w:szCs w:val="24"/>
+          <w:lang w:val="es-ES"/>
+        </w:rPr>
+        <w:t> no puede clasificar correctamente conjuntos de datos </w:t>
+      </w:r>
+      <w:r>
+        <w:rPr>
+          <w:rFonts w:ascii="Segoe UI" w:eastAsia="Times New Roman" w:hAnsi="Segoe UI" w:cs="Segoe UI"/>
+          <w:b/>
+          <w:bCs/>
+          <w:color w:val="404040"/>
+          <w:sz w:val="24"/>
+          <w:szCs w:val="24"/>
+          <w:lang w:val="es-ES"/>
+        </w:rPr>
+        <w:t>no linealmente separables</w:t>
+      </w:r>
+      <w:r>
+        <w:rPr>
+          <w:rFonts w:ascii="Segoe UI" w:eastAsia="Times New Roman" w:hAnsi="Segoe UI" w:cs="Segoe UI"/>
+          <w:color w:val="404040"/>
+          <w:sz w:val="24"/>
+          <w:szCs w:val="24"/>
+          <w:lang w:val="es-ES"/>
+        </w:rPr>
+        <w:t> porque es un modelo lineal y solo puede aprender fronteras de decisión lineales. Para manejar datos no linealmente separables, es necesario utilizar alternativas como:</w:t>
+      </w:r>
+    </w:p>
+    <w:p>
+      <w:pPr>
+        <w:numPr>
+          <w:ilvl w:val="0"/>
+          <w:numId w:val="15"/>
+        </w:numPr>
+        <w:spacing w:after="100" w:afterAutospacing="1" w:line="240" w:lineRule="auto"/>
+        <w:jc w:val="left"/>
+        <w:rPr>
+          <w:rFonts w:ascii="Segoe UI" w:eastAsia="Times New Roman" w:hAnsi="Segoe UI" w:cs="Segoe UI"/>
+          <w:color w:val="404040"/>
+          <w:sz w:val="24"/>
+          <w:szCs w:val="24"/>
+          <w:lang w:val="es-ES"/>
+        </w:rPr>
+      </w:pPr>
+      <w:r>
+        <w:rPr>
+          <w:rFonts w:ascii="Segoe UI" w:eastAsia="Times New Roman" w:hAnsi="Segoe UI" w:cs="Segoe UI"/>
+          <w:b/>
+          <w:bCs/>
+          <w:color w:val="404040"/>
+          <w:sz w:val="24"/>
+          <w:szCs w:val="24"/>
+          <w:lang w:val="es-ES"/>
+        </w:rPr>
+        <w:t>Perceptrón multicapa (MLP)</w:t>
+      </w:r>
+      <w:r>
+        <w:rPr>
+          <w:rFonts w:ascii="Segoe UI" w:eastAsia="Times New Roman" w:hAnsi="Segoe UI" w:cs="Segoe UI"/>
+          <w:color w:val="404040"/>
+          <w:sz w:val="24"/>
+          <w:szCs w:val="24"/>
+          <w:lang w:val="es-ES"/>
+        </w:rPr>
+        <w:t>.</w:t>
+      </w:r>
+    </w:p>
+    <w:p>
+      <w:pPr>
+        <w:numPr>
+          <w:ilvl w:val="0"/>
+          <w:numId w:val="15"/>
+        </w:numPr>
+        <w:spacing w:after="100" w:afterAutospacing="1" w:line="240" w:lineRule="auto"/>
+        <w:jc w:val="left"/>
+        <w:rPr>
+          <w:rFonts w:ascii="Segoe UI" w:eastAsia="Times New Roman" w:hAnsi="Segoe UI" w:cs="Segoe UI"/>
+          <w:color w:val="404040"/>
+          <w:sz w:val="24"/>
+          <w:szCs w:val="24"/>
+          <w:lang w:val="es-ES"/>
+        </w:rPr>
+      </w:pPr>
+      <w:r>
+        <w:rPr>
+          <w:rFonts w:ascii="Segoe UI" w:eastAsia="Times New Roman" w:hAnsi="Segoe UI" w:cs="Segoe UI"/>
+          <w:b/>
+          <w:bCs/>
+          <w:color w:val="404040"/>
+          <w:sz w:val="24"/>
+          <w:szCs w:val="24"/>
+          <w:lang w:val="es-ES"/>
+        </w:rPr>
+        <w:t xml:space="preserve">Máquinas de vectores de soporte (SVM) con </w:t>
+      </w:r>
+      <w:proofErr w:type="spellStart"/>
+      <w:r>
+        <w:rPr>
+          <w:rFonts w:ascii="Segoe UI" w:eastAsia="Times New Roman" w:hAnsi="Segoe UI" w:cs="Segoe UI"/>
+          <w:b/>
+          <w:bCs/>
+          <w:color w:val="404040"/>
+          <w:sz w:val="24"/>
+          <w:szCs w:val="24"/>
+          <w:lang w:val="es-ES"/>
+        </w:rPr>
+        <w:t>kernels</w:t>
+      </w:r>
+      <w:proofErr w:type="spellEnd"/>
+      <w:r>
+        <w:rPr>
+          <w:rFonts w:ascii="Segoe UI" w:eastAsia="Times New Roman" w:hAnsi="Segoe UI" w:cs="Segoe UI"/>
+          <w:color w:val="404040"/>
+          <w:sz w:val="24"/>
+          <w:szCs w:val="24"/>
+          <w:lang w:val="es-ES"/>
+        </w:rPr>
+        <w:t>.</w:t>
+      </w:r>
+    </w:p>
+    <w:p>
+      <w:pPr>
+        <w:numPr>
+          <w:ilvl w:val="0"/>
+          <w:numId w:val="15"/>
+        </w:numPr>
+        <w:spacing w:after="100" w:afterAutospacing="1" w:line="240" w:lineRule="auto"/>
+        <w:jc w:val="left"/>
+        <w:rPr>
+          <w:rFonts w:ascii="Segoe UI" w:eastAsia="Times New Roman" w:hAnsi="Segoe UI" w:cs="Segoe UI"/>
+          <w:color w:val="404040"/>
+          <w:sz w:val="24"/>
+          <w:szCs w:val="24"/>
+          <w:lang w:val="es-ES"/>
+        </w:rPr>
+      </w:pPr>
+      <w:r>
+        <w:rPr>
+          <w:rFonts w:ascii="Segoe UI" w:eastAsia="Times New Roman" w:hAnsi="Segoe UI" w:cs="Segoe UI"/>
+          <w:b/>
+          <w:bCs/>
+          <w:color w:val="404040"/>
+          <w:sz w:val="24"/>
+          <w:szCs w:val="24"/>
+          <w:lang w:val="es-ES"/>
+        </w:rPr>
+        <w:t>Transformación de características</w:t>
+      </w:r>
+      <w:r>
+        <w:rPr>
+          <w:rFonts w:ascii="Segoe UI" w:eastAsia="Times New Roman" w:hAnsi="Segoe UI" w:cs="Segoe UI"/>
+          <w:color w:val="404040"/>
+          <w:sz w:val="24"/>
+          <w:szCs w:val="24"/>
+          <w:lang w:val="es-ES"/>
+        </w:rPr>
+        <w:t>.</w:t>
+      </w:r>
+    </w:p>
+    <w:p>
+      <w:pPr>
+        <w:numPr>
+          <w:ilvl w:val="0"/>
+          <w:numId w:val="15"/>
+        </w:numPr>
+        <w:spacing w:after="100" w:afterAutospacing="1" w:line="240" w:lineRule="auto"/>
+        <w:jc w:val="left"/>
+        <w:rPr>
+          <w:rFonts w:ascii="Segoe UI" w:eastAsia="Times New Roman" w:hAnsi="Segoe UI" w:cs="Segoe UI"/>
+          <w:color w:val="404040"/>
+          <w:sz w:val="24"/>
+          <w:szCs w:val="24"/>
+          <w:lang w:val="es-ES"/>
+        </w:rPr>
+      </w:pPr>
+      <w:r>
+        <w:rPr>
+          <w:rFonts w:ascii="Segoe UI" w:eastAsia="Times New Roman" w:hAnsi="Segoe UI" w:cs="Segoe UI"/>
+          <w:b/>
+          <w:bCs/>
+          <w:color w:val="404040"/>
+          <w:sz w:val="24"/>
+          <w:szCs w:val="24"/>
+          <w:lang w:val="es-ES"/>
+        </w:rPr>
+        <w:t>Árboles de decisión o métodos de ensemble</w:t>
+      </w:r>
+      <w:r>
+        <w:rPr>
+          <w:rFonts w:ascii="Segoe UI" w:eastAsia="Times New Roman" w:hAnsi="Segoe UI" w:cs="Segoe UI"/>
+          <w:color w:val="404040"/>
+          <w:sz w:val="24"/>
+          <w:szCs w:val="24"/>
+          <w:lang w:val="es-ES"/>
+        </w:rPr>
+        <w:t>.</w:t>
+      </w:r>
+    </w:p>
+    <w:p>
+      <w:pPr>
+        <w:spacing w:before="100" w:beforeAutospacing="1" w:after="100" w:afterAutospacing="1" w:line="240" w:lineRule="auto"/>
+        <w:jc w:val="left"/>
+        <w:rPr>
+          <w:rFonts w:ascii="Segoe UI" w:eastAsia="Times New Roman" w:hAnsi="Segoe UI" w:cs="Segoe UI"/>
+          <w:color w:val="404040"/>
+          <w:sz w:val="24"/>
+          <w:szCs w:val="24"/>
+          <w:lang w:val="es-ES"/>
+        </w:rPr>
+      </w:pPr>
+      <w:r>
+        <w:rPr>
+          <w:rFonts w:ascii="Segoe UI" w:eastAsia="Times New Roman" w:hAnsi="Segoe UI" w:cs="Segoe UI"/>
+          <w:color w:val="404040"/>
+          <w:sz w:val="24"/>
+          <w:szCs w:val="24"/>
+          <w:lang w:val="es-ES"/>
+        </w:rPr>
+        <w:t>Estas alternativas permiten aprender fronteras de decisión no lineales y manejar problemas de clasificación más complejos.</w:t>
+      </w:r>
+    </w:p>
+    <w:p>
+      <w:pPr>
         <w:pBdr>
           <w:top w:val="nil"/>
           <w:left w:val="nil"/>
@@ -16032,41 +16578,81 @@
     </w:p>
     <w:p>
       <w:pPr>
-        <w:pBdr>
-          <w:top w:val="nil"/>
-          <w:left w:val="nil"/>
-          <w:bottom w:val="nil"/>
-          <w:right w:val="nil"/>
-          <w:between w:val="nil"/>
-        </w:pBdr>
-        <w:rPr>
-          <w:b/>
-          <w:bCs/>
-          <w:lang w:val="es-ES"/>
-        </w:rPr>
-      </w:pPr>
-    </w:p>
-    <w:p>
-      <w:pPr>
-        <w:pBdr>
-          <w:top w:val="nil"/>
-          <w:left w:val="nil"/>
-          <w:bottom w:val="nil"/>
-          <w:right w:val="nil"/>
-          <w:between w:val="nil"/>
-        </w:pBdr>
-        <w:rPr>
-          <w:b/>
-          <w:bCs/>
-          <w:lang w:val="es-ES"/>
-        </w:rPr>
-      </w:pPr>
-      <w:r>
-        <w:rPr>
-          <w:b/>
-          <w:bCs/>
-          <w:lang w:val="es-ES"/>
-        </w:rPr>
+        <w:rPr>
+          <w:lang w:val="es-ES"/>
+        </w:rPr>
+      </w:pPr>
+      <w:r>
+        <w:rPr>
+          <w:lang w:val="es-ES"/>
+        </w:rPr>
+        <w:t>Binaria</w:t>
+      </w:r>
+    </w:p>
+    <w:p>
+      <w:pPr>
+        <w:rPr>
+          <w:lang w:val="es-ES"/>
+        </w:rPr>
+      </w:pPr>
+    </w:p>
+    <w:p>
+      <w:pPr>
+        <w:rPr>
+          <w:lang w:val="es-ES"/>
+        </w:rPr>
+      </w:pPr>
+    </w:p>
+    <w:p>
+      <w:pPr>
+        <w:rPr>
+          <w:lang w:val="es-ES"/>
+        </w:rPr>
+      </w:pPr>
+    </w:p>
+    <w:p>
+      <w:pPr>
+        <w:rPr>
+          <w:lang w:val="es-ES"/>
+        </w:rPr>
+      </w:pPr>
+    </w:p>
+    <w:p>
+      <w:pPr>
+        <w:rPr>
+          <w:lang w:val="es-ES"/>
+        </w:rPr>
+      </w:pPr>
+    </w:p>
+    <w:p>
+      <w:pPr>
+        <w:rPr>
+          <w:lang w:val="es-ES"/>
+        </w:rPr>
+      </w:pPr>
+    </w:p>
+    <w:p>
+      <w:pPr>
+        <w:pBdr>
+          <w:top w:val="nil"/>
+          <w:left w:val="nil"/>
+          <w:bottom w:val="nil"/>
+          <w:right w:val="nil"/>
+          <w:between w:val="nil"/>
+        </w:pBdr>
+        <w:rPr>
+          <w:b/>
+          <w:bCs/>
+          <w:lang w:val="es-ES"/>
+        </w:rPr>
+      </w:pPr>
+      <w:r>
+        <w:rPr>
+          <w:b/>
+          <w:bCs/>
+          <w:lang w:val="es-ES"/>
+        </w:rPr>
+        <w:lastRenderedPageBreak/>
         <w:t>Ejercicio.</w:t>
       </w:r>
     </w:p>
@@ -16096,6 +16682,244 @@
     </w:p>
     <w:p>
       <w:pPr>
+        <w:pStyle w:val="Ttulo3"/>
+        <w:rPr>
+          <w:rFonts w:ascii="Segoe UI" w:hAnsi="Segoe UI" w:cs="Segoe UI"/>
+          <w:color w:val="404040"/>
+        </w:rPr>
+      </w:pPr>
+      <w:r>
+        <w:rPr>
+          <w:rStyle w:val="Textoennegrita"/>
+          <w:rFonts w:ascii="Segoe UI" w:hAnsi="Segoe UI" w:cs="Segoe UI"/>
+          <w:b w:val="0"/>
+          <w:bCs w:val="0"/>
+          <w:color w:val="404040"/>
+        </w:rPr>
+        <w:t> </w:t>
+      </w:r>
+      <w:proofErr w:type="spellStart"/>
+      <w:r>
+        <w:rPr>
+          <w:rStyle w:val="Textoennegrita"/>
+          <w:rFonts w:ascii="Segoe UI" w:hAnsi="Segoe UI" w:cs="Segoe UI"/>
+          <w:b w:val="0"/>
+          <w:bCs w:val="0"/>
+          <w:color w:val="404040"/>
+        </w:rPr>
+        <w:t>Resumen</w:t>
+      </w:r>
+      <w:proofErr w:type="spellEnd"/>
+    </w:p>
+    <w:p>
+      <w:pPr>
+        <w:pStyle w:val="NormalWeb"/>
+        <w:numPr>
+          <w:ilvl w:val="0"/>
+          <w:numId w:val="16"/>
+        </w:numPr>
+        <w:spacing w:before="0" w:beforeAutospacing="0"/>
+        <w:jc w:val="left"/>
+        <w:rPr>
+          <w:rFonts w:ascii="Segoe UI" w:hAnsi="Segoe UI" w:cs="Segoe UI"/>
+          <w:color w:val="404040"/>
+        </w:rPr>
+      </w:pPr>
+      <w:r>
+        <w:rPr>
+          <w:rFonts w:ascii="Segoe UI" w:hAnsi="Segoe UI" w:cs="Segoe UI"/>
+          <w:color w:val="404040"/>
+        </w:rPr>
+        <w:t>Una </w:t>
+      </w:r>
+      <w:r>
+        <w:rPr>
+          <w:rStyle w:val="Textoennegrita"/>
+          <w:rFonts w:ascii="Segoe UI" w:hAnsi="Segoe UI" w:cs="Segoe UI"/>
+          <w:color w:val="404040"/>
+        </w:rPr>
+        <w:t>época</w:t>
+      </w:r>
+      <w:r>
+        <w:rPr>
+          <w:rFonts w:ascii="Segoe UI" w:hAnsi="Segoe UI" w:cs="Segoe UI"/>
+          <w:color w:val="404040"/>
+        </w:rPr>
+        <w:t> es un paso completo del entrenamiento en el que la red neuronal procesa todas las muestras del conjunto de entrenamiento.</w:t>
+      </w:r>
+    </w:p>
+    <w:p>
+      <w:pPr>
+        <w:pStyle w:val="NormalWeb"/>
+        <w:numPr>
+          <w:ilvl w:val="0"/>
+          <w:numId w:val="16"/>
+        </w:numPr>
+        <w:spacing w:before="0" w:beforeAutospacing="0"/>
+        <w:jc w:val="left"/>
+        <w:rPr>
+          <w:rFonts w:ascii="Segoe UI" w:hAnsi="Segoe UI" w:cs="Segoe UI"/>
+          <w:color w:val="404040"/>
+        </w:rPr>
+      </w:pPr>
+      <w:r>
+        <w:rPr>
+          <w:rFonts w:ascii="Segoe UI" w:hAnsi="Segoe UI" w:cs="Segoe UI"/>
+          <w:color w:val="404040"/>
+        </w:rPr>
+        <w:t xml:space="preserve">El número de épocas es un </w:t>
+      </w:r>
+      <w:proofErr w:type="spellStart"/>
+      <w:r>
+        <w:rPr>
+          <w:rFonts w:ascii="Segoe UI" w:hAnsi="Segoe UI" w:cs="Segoe UI"/>
+          <w:color w:val="404040"/>
+        </w:rPr>
+        <w:t>hiperparámetro</w:t>
+      </w:r>
+      <w:proofErr w:type="spellEnd"/>
+      <w:r>
+        <w:rPr>
+          <w:rFonts w:ascii="Segoe UI" w:hAnsi="Segoe UI" w:cs="Segoe UI"/>
+          <w:color w:val="404040"/>
+        </w:rPr>
+        <w:t xml:space="preserve"> clave que controla cuántas veces la red "ve" los datos de entrenamiento.</w:t>
+      </w:r>
+    </w:p>
+    <w:p>
+      <w:pPr>
+        <w:pStyle w:val="NormalWeb"/>
+        <w:numPr>
+          <w:ilvl w:val="0"/>
+          <w:numId w:val="16"/>
+        </w:numPr>
+        <w:spacing w:before="0" w:beforeAutospacing="0"/>
+        <w:jc w:val="left"/>
+        <w:rPr>
+          <w:rFonts w:ascii="Segoe UI" w:hAnsi="Segoe UI" w:cs="Segoe UI"/>
+          <w:color w:val="404040"/>
+        </w:rPr>
+      </w:pPr>
+      <w:r>
+        <w:rPr>
+          <w:rFonts w:ascii="Segoe UI" w:hAnsi="Segoe UI" w:cs="Segoe UI"/>
+          <w:color w:val="404040"/>
+        </w:rPr>
+        <w:t xml:space="preserve">Demasiadas épocas pueden causar sobreajuste, mientras que muy pocas pueden resultar en un modelo </w:t>
+      </w:r>
+      <w:proofErr w:type="spellStart"/>
+      <w:r>
+        <w:rPr>
+          <w:rFonts w:ascii="Segoe UI" w:hAnsi="Segoe UI" w:cs="Segoe UI"/>
+          <w:color w:val="404040"/>
+        </w:rPr>
+        <w:t>subentrenado</w:t>
+      </w:r>
+      <w:proofErr w:type="spellEnd"/>
+      <w:r>
+        <w:rPr>
+          <w:rFonts w:ascii="Segoe UI" w:hAnsi="Segoe UI" w:cs="Segoe UI"/>
+          <w:color w:val="404040"/>
+        </w:rPr>
+        <w:t>.</w:t>
+      </w:r>
+    </w:p>
+    <w:p>
+      <w:pPr>
+        <w:pStyle w:val="NormalWeb"/>
+        <w:numPr>
+          <w:ilvl w:val="0"/>
+          <w:numId w:val="16"/>
+        </w:numPr>
+        <w:spacing w:before="0" w:beforeAutospacing="0"/>
+        <w:jc w:val="left"/>
+        <w:rPr>
+          <w:rFonts w:ascii="Segoe UI" w:hAnsi="Segoe UI" w:cs="Segoe UI"/>
+          <w:color w:val="404040"/>
+        </w:rPr>
+      </w:pPr>
+      <w:r>
+        <w:rPr>
+          <w:rFonts w:ascii="Segoe UI" w:hAnsi="Segoe UI" w:cs="Segoe UI"/>
+          <w:color w:val="404040"/>
+        </w:rPr>
+        <w:t>El entrenamiento suele monitorearse utilizando un conjunto de validación para determinar el número óptimo de épocas.</w:t>
+      </w:r>
+    </w:p>
+    <w:p>
+      <w:pPr>
+        <w:rPr>
+          <w:rFonts w:ascii="Segoe UI" w:hAnsi="Segoe UI" w:cs="Segoe UI"/>
+          <w:color w:val="404040"/>
+        </w:rPr>
+      </w:pPr>
+      <w:proofErr w:type="spellStart"/>
+      <w:r>
+        <w:t>Nº</w:t>
+      </w:r>
+      <w:proofErr w:type="spellEnd"/>
+      <w:r>
+        <w:t xml:space="preserve"> iteraciones bucle determinado por </w:t>
+      </w:r>
+      <w:proofErr w:type="spellStart"/>
+      <w:r>
+        <w:t>nº</w:t>
+      </w:r>
+      <w:proofErr w:type="spellEnd"/>
+      <w:r>
+        <w:t xml:space="preserve"> veces que se muestra conjunto entrenamiento a la red, </w:t>
+      </w:r>
+      <w:proofErr w:type="gramStart"/>
+      <w:r>
+        <w:t>a</w:t>
+      </w:r>
+      <w:proofErr w:type="gramEnd"/>
+      <w:r>
+        <w:t xml:space="preserve"> este </w:t>
+      </w:r>
+      <w:proofErr w:type="spellStart"/>
+      <w:r>
+        <w:t>nº</w:t>
+      </w:r>
+      <w:proofErr w:type="spellEnd"/>
+      <w:r>
+        <w:t xml:space="preserve"> de iteraciones se le conoce como épocas</w:t>
+      </w:r>
+    </w:p>
+    <w:p>
+      <w:pPr>
+        <w:pStyle w:val="NormalWeb"/>
+        <w:rPr>
+          <w:rFonts w:ascii="Segoe UI" w:hAnsi="Segoe UI" w:cs="Segoe UI"/>
+          <w:color w:val="404040"/>
+        </w:rPr>
+      </w:pPr>
+      <w:r>
+        <w:rPr>
+          <w:rFonts w:ascii="Segoe UI" w:hAnsi="Segoe UI" w:cs="Segoe UI"/>
+          <w:color w:val="404040"/>
+        </w:rPr>
+        <w:t>En resumen, las épocas son una parte esencial del entrenamiento de redes neuronales, ya que definen cuántas veces el modelo ha aprendido de los datos completos y ayudan a controlar la convergencia y el sobreajuste.</w:t>
+      </w:r>
+    </w:p>
+    <w:p>
+      <w:pPr>
+        <w:pBdr>
+          <w:top w:val="nil"/>
+          <w:left w:val="nil"/>
+          <w:bottom w:val="nil"/>
+          <w:right w:val="nil"/>
+          <w:between w:val="nil"/>
+        </w:pBdr>
+        <w:rPr>
+          <w:b/>
+          <w:bCs/>
+          <w:lang w:val="es-ES"/>
+        </w:rPr>
+      </w:pPr>
+    </w:p>
+    <w:p>
+      <w:pPr>
         <w:pBdr>
           <w:top w:val="nil"/>
           <w:left w:val="nil"/>
@@ -16184,6 +17008,41 @@
           <w:between w:val="nil"/>
         </w:pBdr>
         <w:rPr>
+          <w:rStyle w:val="Textoennegrita"/>
+          <w:lang w:val="es-ES"/>
+        </w:rPr>
+      </w:pPr>
+      <w:r>
+        <w:rPr>
+          <w:lang w:val="es-ES"/>
+        </w:rPr>
+        <w:t xml:space="preserve">La terminación en el algoritmo de aprendizaje del perceptrón está asegurada </w:t>
+      </w:r>
+      <w:r>
+        <w:rPr>
+          <w:rStyle w:val="Textoennegrita"/>
+          <w:lang w:val="es-ES"/>
+        </w:rPr>
+        <w:t>si y solo si las clases son linealmente separables</w:t>
+      </w:r>
+      <w:r>
+        <w:rPr>
+          <w:rStyle w:val="Textoennegrita"/>
+          <w:lang w:val="es-ES"/>
+        </w:rPr>
+        <w:t xml:space="preserve">. </w:t>
+      </w:r>
+    </w:p>
+    <w:p>
+      <w:pPr>
+        <w:pBdr>
+          <w:top w:val="nil"/>
+          <w:left w:val="nil"/>
+          <w:bottom w:val="nil"/>
+          <w:right w:val="nil"/>
+          <w:between w:val="nil"/>
+        </w:pBdr>
+        <w:rPr>
           <w:b/>
           <w:bCs/>
           <w:lang w:val="es-ES"/>
@@ -16240,19 +17099,16 @@
     </w:p>
     <w:p>
       <w:pPr>
-        <w:pBdr>
-          <w:top w:val="nil"/>
-          <w:left w:val="nil"/>
-          <w:bottom w:val="nil"/>
-          <w:right w:val="nil"/>
-          <w:between w:val="nil"/>
-        </w:pBdr>
-        <w:rPr>
-          <w:b/>
-          <w:bCs/>
-          <w:lang w:val="es-ES"/>
-        </w:rPr>
-      </w:pPr>
+        <w:rPr>
+          <w:lang w:val="es-ES"/>
+        </w:rPr>
+      </w:pPr>
+      <w:r>
+        <w:rPr>
+          <w:lang w:val="es-ES"/>
+        </w:rPr>
+        <w:t>No garantiza que se termine</w:t>
+      </w:r>
     </w:p>
     <w:p>
       <w:pPr>
@@ -16322,19 +17178,63 @@
     </w:p>
     <w:p>
       <w:pPr>
-        <w:pBdr>
-          <w:top w:val="nil"/>
-          <w:left w:val="nil"/>
-          <w:bottom w:val="nil"/>
-          <w:right w:val="nil"/>
-          <w:between w:val="nil"/>
-        </w:pBdr>
-        <w:rPr>
-          <w:b/>
-          <w:bCs/>
-          <w:lang w:val="es-ES"/>
-        </w:rPr>
-      </w:pPr>
+        <w:rPr>
+          <w:lang w:val="es-ES"/>
+        </w:rPr>
+      </w:pPr>
+      <w:r>
+        <w:rPr>
+          <w:lang w:val="es-ES"/>
+        </w:rPr>
+        <w:t>Porque si es muy pequeño será malo y si es muy grande será poco eficiente</w:t>
+      </w:r>
+    </w:p>
+    <w:p>
+      <w:pPr>
+        <w:rPr>
+          <w:lang w:val="es-ES"/>
+        </w:rPr>
+      </w:pPr>
+      <w:r>
+        <w:rPr>
+          <w:noProof/>
+        </w:rPr>
+        <w:drawing>
+          <wp:inline distT="0" distB="0" distL="0" distR="0" wp14:anchorId="1695E35E" wp14:editId="7B9D50E8">
+            <wp:extent cx="3236181" cy="1665581"/>
+            <wp:effectExtent l="0" t="0" r="2540" b="0"/>
+            <wp:docPr id="28" name="Imagen 28"/>
+            <wp:cNvGraphicFramePr>
+              <a:graphicFrameLocks xmlns:a="http://schemas.openxmlformats.org/drawingml/2006/main" noChangeAspect="1"/>
+            </wp:cNvGraphicFramePr>
+            <a:graphic xmlns:a="http://schemas.openxmlformats.org/drawingml/2006/main">
+              <a:graphicData uri="http://schemas.openxmlformats.org/drawingml/2006/picture">
+                <pic:pic xmlns:pic="http://schemas.openxmlformats.org/drawingml/2006/picture">
+                  <pic:nvPicPr>
+                    <pic:cNvPr id="1" name=""/>
+                    <pic:cNvPicPr/>
+                  </pic:nvPicPr>
+                  <pic:blipFill>
+                    <a:blip r:embed="rId31"/>
+                    <a:stretch>
+                      <a:fillRect/>
+                    </a:stretch>
+                  </pic:blipFill>
+                  <pic:spPr>
+                    <a:xfrm>
+                      <a:off x="0" y="0"/>
+                      <a:ext cx="3262399" cy="1679075"/>
+                    </a:xfrm>
+                    <a:prstGeom prst="rect">
+                      <a:avLst/>
+                    </a:prstGeom>
+                  </pic:spPr>
+                </pic:pic>
+              </a:graphicData>
+            </a:graphic>
+          </wp:inline>
+        </w:drawing>
+      </w:r>
     </w:p>
     <w:p>
       <w:pPr>
@@ -16418,6 +17318,48 @@
           <w:lang w:val="es-ES"/>
         </w:rPr>
       </w:pPr>
+      <w:r>
+        <w:rPr>
+          <w:rFonts w:ascii="Segoe UI" w:hAnsi="Segoe UI" w:cs="Segoe UI"/>
+          <w:color w:val="404040"/>
+          <w:lang w:val="es-ES"/>
+        </w:rPr>
+        <w:t> </w:t>
+      </w:r>
+      <w:r>
+        <w:rPr>
+          <w:rFonts w:ascii="Segoe UI" w:hAnsi="Segoe UI" w:cs="Segoe UI"/>
+          <w:color w:val="404040"/>
+          <w:lang w:val="es-ES"/>
+        </w:rPr>
+        <w:t xml:space="preserve">En </w:t>
+      </w:r>
+      <w:r>
+        <w:rPr>
+          <w:rFonts w:ascii="Segoe UI" w:hAnsi="Segoe UI" w:cs="Segoe UI"/>
+          <w:color w:val="404040"/>
+          <w:lang w:val="es-ES"/>
+        </w:rPr>
+        <w:t xml:space="preserve">resumen, </w:t>
+      </w:r>
+      <w:proofErr w:type="spellStart"/>
+      <w:r>
+        <w:rPr>
+          <w:rFonts w:ascii="Segoe UI" w:hAnsi="Segoe UI" w:cs="Segoe UI"/>
+          <w:color w:val="404040"/>
+          <w:lang w:val="es-ES"/>
+        </w:rPr>
+        <w:t>backpropagation</w:t>
+      </w:r>
+      <w:proofErr w:type="spellEnd"/>
+      <w:r>
+        <w:rPr>
+          <w:rFonts w:ascii="Segoe UI" w:hAnsi="Segoe UI" w:cs="Segoe UI"/>
+          <w:color w:val="404040"/>
+          <w:lang w:val="es-ES"/>
+        </w:rPr>
+        <w:t xml:space="preserve"> proporciona los gradientes necesarios, y el descenso de gradiente (o sus variantes) utiliza esos gradientes para ajustar los pesos y mejorar el rendimiento de la red.</w:t>
+      </w:r>
     </w:p>
     <w:p>
       <w:pPr>
@@ -16487,19 +17429,71 @@
     </w:p>
     <w:p>
       <w:pPr>
-        <w:pBdr>
-          <w:top w:val="nil"/>
-          <w:left w:val="nil"/>
-          <w:bottom w:val="nil"/>
-          <w:right w:val="nil"/>
-          <w:between w:val="nil"/>
-        </w:pBdr>
-        <w:rPr>
-          <w:b/>
-          <w:bCs/>
-          <w:lang w:val="es-ES"/>
-        </w:rPr>
-      </w:pPr>
+        <w:rPr>
+          <w:lang w:val="es-ES"/>
+        </w:rPr>
+      </w:pPr>
+      <w:proofErr w:type="spellStart"/>
+      <w:r>
+        <w:rPr>
+          <w:lang w:val="es-ES"/>
+        </w:rPr>
+        <w:t>Nº</w:t>
+      </w:r>
+      <w:proofErr w:type="spellEnd"/>
+      <w:r>
+        <w:rPr>
+          <w:lang w:val="es-ES"/>
+        </w:rPr>
+        <w:t xml:space="preserve"> de capas ocultas y numero de neuronas por capas</w:t>
+      </w:r>
+    </w:p>
+    <w:p>
+      <w:pPr>
+        <w:rPr>
+          <w:lang w:val="es-ES"/>
+        </w:rPr>
+      </w:pPr>
+      <w:r>
+        <w:rPr>
+          <w:noProof/>
+        </w:rPr>
+        <w:drawing>
+          <wp:inline distT="0" distB="0" distL="0" distR="0" wp14:anchorId="2B29672C" wp14:editId="2A6BD631">
+            <wp:extent cx="5733415" cy="2572385"/>
+            <wp:effectExtent l="0" t="0" r="635" b="0"/>
+            <wp:docPr id="29" name="Imagen 29"/>
+            <wp:cNvGraphicFramePr>
+              <a:graphicFrameLocks xmlns:a="http://schemas.openxmlformats.org/drawingml/2006/main" noChangeAspect="1"/>
+            </wp:cNvGraphicFramePr>
+            <a:graphic xmlns:a="http://schemas.openxmlformats.org/drawingml/2006/main">
+              <a:graphicData uri="http://schemas.openxmlformats.org/drawingml/2006/picture">
+                <pic:pic xmlns:pic="http://schemas.openxmlformats.org/drawingml/2006/picture">
+                  <pic:nvPicPr>
+                    <pic:cNvPr id="1" name=""/>
+                    <pic:cNvPicPr/>
+                  </pic:nvPicPr>
+                  <pic:blipFill>
+                    <a:blip r:embed="rId32"/>
+                    <a:stretch>
+                      <a:fillRect/>
+                    </a:stretch>
+                  </pic:blipFill>
+                  <pic:spPr>
+                    <a:xfrm>
+                      <a:off x="0" y="0"/>
+                      <a:ext cx="5733415" cy="2572385"/>
+                    </a:xfrm>
+                    <a:prstGeom prst="rect">
+                      <a:avLst/>
+                    </a:prstGeom>
+                  </pic:spPr>
+                </pic:pic>
+              </a:graphicData>
+            </a:graphic>
+          </wp:inline>
+        </w:drawing>
+      </w:r>
     </w:p>
     <w:p>
       <w:pPr>
@@ -16551,41 +17545,396 @@
     </w:p>
     <w:p>
       <w:pPr>
-        <w:pBdr>
-          <w:top w:val="nil"/>
-          <w:left w:val="nil"/>
-          <w:bottom w:val="nil"/>
-          <w:right w:val="nil"/>
-          <w:between w:val="nil"/>
-        </w:pBdr>
-        <w:rPr>
-          <w:b/>
-          <w:bCs/>
-          <w:lang w:val="es-ES"/>
-        </w:rPr>
-      </w:pPr>
-    </w:p>
-    <w:p>
-      <w:pPr>
-        <w:pBdr>
-          <w:top w:val="nil"/>
-          <w:left w:val="nil"/>
-          <w:bottom w:val="nil"/>
-          <w:right w:val="nil"/>
-          <w:between w:val="nil"/>
-        </w:pBdr>
-        <w:rPr>
-          <w:b/>
-          <w:bCs/>
-          <w:lang w:val="es-ES"/>
-        </w:rPr>
-      </w:pPr>
-      <w:r>
-        <w:rPr>
-          <w:b/>
-          <w:bCs/>
-          <w:lang w:val="es-ES"/>
-        </w:rPr>
+        <w:spacing w:before="100" w:beforeAutospacing="1" w:after="100" w:afterAutospacing="1" w:line="240" w:lineRule="auto"/>
+        <w:jc w:val="left"/>
+        <w:rPr>
+          <w:rFonts w:ascii="Segoe UI" w:eastAsia="Times New Roman" w:hAnsi="Segoe UI" w:cs="Segoe UI"/>
+          <w:color w:val="404040"/>
+          <w:sz w:val="24"/>
+          <w:szCs w:val="24"/>
+          <w:lang w:val="es-ES"/>
+        </w:rPr>
+      </w:pPr>
+      <w:r>
+        <w:rPr>
+          <w:rFonts w:ascii="Segoe UI" w:eastAsia="Times New Roman" w:hAnsi="Segoe UI" w:cs="Segoe UI"/>
+          <w:color w:val="404040"/>
+          <w:sz w:val="24"/>
+          <w:szCs w:val="24"/>
+          <w:lang w:val="es-ES"/>
+        </w:rPr>
+        <w:t>Las funciones de activación son importantes en las redes neuronales porque:</w:t>
+      </w:r>
+    </w:p>
+    <w:p>
+      <w:pPr>
+        <w:numPr>
+          <w:ilvl w:val="0"/>
+          <w:numId w:val="17"/>
+        </w:numPr>
+        <w:spacing w:after="100" w:afterAutospacing="1" w:line="240" w:lineRule="auto"/>
+        <w:jc w:val="left"/>
+        <w:rPr>
+          <w:rFonts w:ascii="Segoe UI" w:eastAsia="Times New Roman" w:hAnsi="Segoe UI" w:cs="Segoe UI"/>
+          <w:color w:val="404040"/>
+          <w:sz w:val="24"/>
+          <w:szCs w:val="24"/>
+          <w:lang w:val="es-ES"/>
+        </w:rPr>
+      </w:pPr>
+      <w:r>
+        <w:rPr>
+          <w:rFonts w:ascii="Segoe UI" w:eastAsia="Times New Roman" w:hAnsi="Segoe UI" w:cs="Segoe UI"/>
+          <w:color w:val="404040"/>
+          <w:sz w:val="24"/>
+          <w:szCs w:val="24"/>
+          <w:lang w:val="es-ES"/>
+        </w:rPr>
+        <w:t>Introducen </w:t>
+      </w:r>
+      <w:r>
+        <w:rPr>
+          <w:rFonts w:ascii="Segoe UI" w:eastAsia="Times New Roman" w:hAnsi="Segoe UI" w:cs="Segoe UI"/>
+          <w:b/>
+          <w:bCs/>
+          <w:color w:val="404040"/>
+          <w:sz w:val="24"/>
+          <w:szCs w:val="24"/>
+          <w:lang w:val="es-ES"/>
+        </w:rPr>
+        <w:t>no linealidad</w:t>
+      </w:r>
+      <w:r>
+        <w:rPr>
+          <w:rFonts w:ascii="Segoe UI" w:eastAsia="Times New Roman" w:hAnsi="Segoe UI" w:cs="Segoe UI"/>
+          <w:color w:val="404040"/>
+          <w:sz w:val="24"/>
+          <w:szCs w:val="24"/>
+          <w:lang w:val="es-ES"/>
+        </w:rPr>
+        <w:t>, permitiendo que el modelo aprenda patrones complejos.</w:t>
+      </w:r>
+    </w:p>
+    <w:p>
+      <w:pPr>
+        <w:numPr>
+          <w:ilvl w:val="0"/>
+          <w:numId w:val="17"/>
+        </w:numPr>
+        <w:spacing w:after="100" w:afterAutospacing="1" w:line="240" w:lineRule="auto"/>
+        <w:jc w:val="left"/>
+        <w:rPr>
+          <w:rFonts w:ascii="Segoe UI" w:eastAsia="Times New Roman" w:hAnsi="Segoe UI" w:cs="Segoe UI"/>
+          <w:color w:val="404040"/>
+          <w:sz w:val="24"/>
+          <w:szCs w:val="24"/>
+          <w:lang w:val="es-ES"/>
+        </w:rPr>
+      </w:pPr>
+      <w:r>
+        <w:rPr>
+          <w:rFonts w:ascii="Segoe UI" w:eastAsia="Times New Roman" w:hAnsi="Segoe UI" w:cs="Segoe UI"/>
+          <w:color w:val="404040"/>
+          <w:sz w:val="24"/>
+          <w:szCs w:val="24"/>
+          <w:lang w:val="es-ES"/>
+        </w:rPr>
+        <w:t>Hacen posible la </w:t>
+      </w:r>
+      <w:r>
+        <w:rPr>
+          <w:rFonts w:ascii="Segoe UI" w:eastAsia="Times New Roman" w:hAnsi="Segoe UI" w:cs="Segoe UI"/>
+          <w:b/>
+          <w:bCs/>
+          <w:color w:val="404040"/>
+          <w:sz w:val="24"/>
+          <w:szCs w:val="24"/>
+          <w:lang w:val="es-ES"/>
+        </w:rPr>
+        <w:t>aproximación universal</w:t>
+      </w:r>
+      <w:r>
+        <w:rPr>
+          <w:rFonts w:ascii="Segoe UI" w:eastAsia="Times New Roman" w:hAnsi="Segoe UI" w:cs="Segoe UI"/>
+          <w:color w:val="404040"/>
+          <w:sz w:val="24"/>
+          <w:szCs w:val="24"/>
+          <w:lang w:val="es-ES"/>
+        </w:rPr>
+        <w:t> de funciones.</w:t>
+      </w:r>
+    </w:p>
+    <w:p>
+      <w:pPr>
+        <w:numPr>
+          <w:ilvl w:val="0"/>
+          <w:numId w:val="17"/>
+        </w:numPr>
+        <w:spacing w:after="100" w:afterAutospacing="1" w:line="240" w:lineRule="auto"/>
+        <w:jc w:val="left"/>
+        <w:rPr>
+          <w:rFonts w:ascii="Segoe UI" w:eastAsia="Times New Roman" w:hAnsi="Segoe UI" w:cs="Segoe UI"/>
+          <w:color w:val="404040"/>
+          <w:sz w:val="24"/>
+          <w:szCs w:val="24"/>
+          <w:lang w:val="es-ES"/>
+        </w:rPr>
+      </w:pPr>
+      <w:r>
+        <w:rPr>
+          <w:rFonts w:ascii="Segoe UI" w:eastAsia="Times New Roman" w:hAnsi="Segoe UI" w:cs="Segoe UI"/>
+          <w:color w:val="404040"/>
+          <w:sz w:val="24"/>
+          <w:szCs w:val="24"/>
+          <w:lang w:val="es-ES"/>
+        </w:rPr>
+        <w:t>Afectan la </w:t>
+      </w:r>
+      <w:r>
+        <w:rPr>
+          <w:rFonts w:ascii="Segoe UI" w:eastAsia="Times New Roman" w:hAnsi="Segoe UI" w:cs="Segoe UI"/>
+          <w:b/>
+          <w:bCs/>
+          <w:color w:val="404040"/>
+          <w:sz w:val="24"/>
+          <w:szCs w:val="24"/>
+          <w:lang w:val="es-ES"/>
+        </w:rPr>
+        <w:t>propagación del gradiente</w:t>
+      </w:r>
+      <w:r>
+        <w:rPr>
+          <w:rFonts w:ascii="Segoe UI" w:eastAsia="Times New Roman" w:hAnsi="Segoe UI" w:cs="Segoe UI"/>
+          <w:color w:val="404040"/>
+          <w:sz w:val="24"/>
+          <w:szCs w:val="24"/>
+          <w:lang w:val="es-ES"/>
+        </w:rPr>
+        <w:t> durante el entrenamiento.</w:t>
+      </w:r>
+    </w:p>
+    <w:p>
+      <w:pPr>
+        <w:numPr>
+          <w:ilvl w:val="0"/>
+          <w:numId w:val="17"/>
+        </w:numPr>
+        <w:spacing w:after="100" w:afterAutospacing="1" w:line="240" w:lineRule="auto"/>
+        <w:jc w:val="left"/>
+        <w:rPr>
+          <w:rFonts w:ascii="Segoe UI" w:eastAsia="Times New Roman" w:hAnsi="Segoe UI" w:cs="Segoe UI"/>
+          <w:color w:val="404040"/>
+          <w:sz w:val="24"/>
+          <w:szCs w:val="24"/>
+          <w:lang w:val="es-ES"/>
+        </w:rPr>
+      </w:pPr>
+      <w:r>
+        <w:rPr>
+          <w:rFonts w:ascii="Segoe UI" w:eastAsia="Times New Roman" w:hAnsi="Segoe UI" w:cs="Segoe UI"/>
+          <w:color w:val="404040"/>
+          <w:sz w:val="24"/>
+          <w:szCs w:val="24"/>
+          <w:lang w:val="es-ES"/>
+        </w:rPr>
+        <w:t>Permiten a las redes profundas aprender </w:t>
+      </w:r>
+      <w:r>
+        <w:rPr>
+          <w:rFonts w:ascii="Segoe UI" w:eastAsia="Times New Roman" w:hAnsi="Segoe UI" w:cs="Segoe UI"/>
+          <w:b/>
+          <w:bCs/>
+          <w:color w:val="404040"/>
+          <w:sz w:val="24"/>
+          <w:szCs w:val="24"/>
+          <w:lang w:val="es-ES"/>
+        </w:rPr>
+        <w:t>representaciones jerárquicas</w:t>
+      </w:r>
+      <w:r>
+        <w:rPr>
+          <w:rFonts w:ascii="Segoe UI" w:eastAsia="Times New Roman" w:hAnsi="Segoe UI" w:cs="Segoe UI"/>
+          <w:color w:val="404040"/>
+          <w:sz w:val="24"/>
+          <w:szCs w:val="24"/>
+          <w:lang w:val="es-ES"/>
+        </w:rPr>
+        <w:t> de los datos.</w:t>
+      </w:r>
+    </w:p>
+    <w:p>
+      <w:pPr>
+        <w:spacing w:before="100" w:beforeAutospacing="1" w:after="100" w:afterAutospacing="1" w:line="240" w:lineRule="auto"/>
+        <w:jc w:val="left"/>
+        <w:rPr>
+          <w:rFonts w:ascii="Segoe UI" w:eastAsia="Times New Roman" w:hAnsi="Segoe UI" w:cs="Segoe UI"/>
+          <w:color w:val="404040"/>
+          <w:sz w:val="24"/>
+          <w:szCs w:val="24"/>
+          <w:lang w:val="es-ES"/>
+        </w:rPr>
+      </w:pPr>
+      <w:r>
+        <w:rPr>
+          <w:rFonts w:ascii="Segoe UI" w:eastAsia="Times New Roman" w:hAnsi="Segoe UI" w:cs="Segoe UI"/>
+          <w:color w:val="404040"/>
+          <w:sz w:val="24"/>
+          <w:szCs w:val="24"/>
+          <w:lang w:val="es-ES"/>
+        </w:rPr>
+        <w:t>En resumen, sin funciones de activación, las redes neuronales serían incapaces de modelar la complejidad de la mayoría de los problemas del mundo real.</w:t>
+      </w:r>
+    </w:p>
+    <w:p>
+      <w:pPr>
+        <w:pBdr>
+          <w:top w:val="nil"/>
+          <w:left w:val="nil"/>
+          <w:bottom w:val="nil"/>
+          <w:right w:val="nil"/>
+          <w:between w:val="nil"/>
+        </w:pBdr>
+        <w:rPr>
+          <w:b/>
+          <w:bCs/>
+          <w:lang w:val="es-ES"/>
+        </w:rPr>
+      </w:pPr>
+    </w:p>
+    <w:p>
+      <w:pPr>
+        <w:pBdr>
+          <w:top w:val="nil"/>
+          <w:left w:val="nil"/>
+          <w:bottom w:val="nil"/>
+          <w:right w:val="nil"/>
+          <w:between w:val="nil"/>
+        </w:pBdr>
+        <w:rPr>
+          <w:b/>
+          <w:bCs/>
+          <w:lang w:val="es-ES"/>
+        </w:rPr>
+      </w:pPr>
+    </w:p>
+    <w:p>
+      <w:pPr>
+        <w:pBdr>
+          <w:top w:val="nil"/>
+          <w:left w:val="nil"/>
+          <w:bottom w:val="nil"/>
+          <w:right w:val="nil"/>
+          <w:between w:val="nil"/>
+        </w:pBdr>
+        <w:rPr>
+          <w:b/>
+          <w:bCs/>
+          <w:lang w:val="es-ES"/>
+        </w:rPr>
+      </w:pPr>
+    </w:p>
+    <w:p>
+      <w:pPr>
+        <w:pBdr>
+          <w:top w:val="nil"/>
+          <w:left w:val="nil"/>
+          <w:bottom w:val="nil"/>
+          <w:right w:val="nil"/>
+          <w:between w:val="nil"/>
+        </w:pBdr>
+        <w:rPr>
+          <w:b/>
+          <w:bCs/>
+          <w:lang w:val="es-ES"/>
+        </w:rPr>
+      </w:pPr>
+    </w:p>
+    <w:p>
+      <w:pPr>
+        <w:pBdr>
+          <w:top w:val="nil"/>
+          <w:left w:val="nil"/>
+          <w:bottom w:val="nil"/>
+          <w:right w:val="nil"/>
+          <w:between w:val="nil"/>
+        </w:pBdr>
+        <w:rPr>
+          <w:b/>
+          <w:bCs/>
+          <w:lang w:val="es-ES"/>
+        </w:rPr>
+      </w:pPr>
+    </w:p>
+    <w:p>
+      <w:pPr>
+        <w:pBdr>
+          <w:top w:val="nil"/>
+          <w:left w:val="nil"/>
+          <w:bottom w:val="nil"/>
+          <w:right w:val="nil"/>
+          <w:between w:val="nil"/>
+        </w:pBdr>
+        <w:rPr>
+          <w:b/>
+          <w:bCs/>
+          <w:lang w:val="es-ES"/>
+        </w:rPr>
+      </w:pPr>
+    </w:p>
+    <w:p>
+      <w:pPr>
+        <w:pBdr>
+          <w:top w:val="nil"/>
+          <w:left w:val="nil"/>
+          <w:bottom w:val="nil"/>
+          <w:right w:val="nil"/>
+          <w:between w:val="nil"/>
+        </w:pBdr>
+        <w:rPr>
+          <w:b/>
+          <w:bCs/>
+          <w:lang w:val="es-ES"/>
+        </w:rPr>
+      </w:pPr>
+    </w:p>
+    <w:p>
+      <w:pPr>
+        <w:pBdr>
+          <w:top w:val="nil"/>
+          <w:left w:val="nil"/>
+          <w:bottom w:val="nil"/>
+          <w:right w:val="nil"/>
+          <w:between w:val="nil"/>
+        </w:pBdr>
+        <w:rPr>
+          <w:b/>
+          <w:bCs/>
+          <w:lang w:val="es-ES"/>
+        </w:rPr>
+      </w:pPr>
+    </w:p>
+    <w:p>
+      <w:pPr>
+        <w:pBdr>
+          <w:top w:val="nil"/>
+          <w:left w:val="nil"/>
+          <w:bottom w:val="nil"/>
+          <w:right w:val="nil"/>
+          <w:between w:val="nil"/>
+        </w:pBdr>
+        <w:rPr>
+          <w:b/>
+          <w:bCs/>
+          <w:lang w:val="es-ES"/>
+        </w:rPr>
+      </w:pPr>
+      <w:r>
+        <w:rPr>
+          <w:b/>
+          <w:bCs/>
+          <w:lang w:val="es-ES"/>
+        </w:rPr>
+        <w:lastRenderedPageBreak/>
         <w:t xml:space="preserve">Ejercicio. </w:t>
       </w:r>
     </w:p>
@@ -16633,19 +17982,176 @@
     </w:p>
     <w:p>
       <w:pPr>
-        <w:pBdr>
-          <w:top w:val="nil"/>
-          <w:left w:val="nil"/>
-          <w:bottom w:val="nil"/>
-          <w:right w:val="nil"/>
-          <w:between w:val="nil"/>
-        </w:pBdr>
-        <w:rPr>
-          <w:b/>
-          <w:bCs/>
-          <w:lang w:val="es-ES"/>
-        </w:rPr>
-      </w:pPr>
+        <w:spacing w:before="100" w:beforeAutospacing="1" w:after="100" w:afterAutospacing="1" w:line="240" w:lineRule="auto"/>
+        <w:jc w:val="left"/>
+        <w:rPr>
+          <w:rFonts w:ascii="Segoe UI" w:eastAsia="Times New Roman" w:hAnsi="Segoe UI" w:cs="Segoe UI"/>
+          <w:color w:val="404040"/>
+          <w:sz w:val="24"/>
+          <w:szCs w:val="24"/>
+          <w:lang w:val="es-ES"/>
+        </w:rPr>
+      </w:pPr>
+      <w:r>
+        <w:rPr>
+          <w:rFonts w:ascii="Segoe UI" w:eastAsia="Times New Roman" w:hAnsi="Segoe UI" w:cs="Segoe UI"/>
+          <w:color w:val="404040"/>
+          <w:sz w:val="24"/>
+          <w:szCs w:val="24"/>
+          <w:lang w:val="es-ES"/>
+        </w:rPr>
+        <w:t>El </w:t>
+      </w:r>
+      <w:r>
+        <w:rPr>
+          <w:rFonts w:ascii="Segoe UI" w:eastAsia="Times New Roman" w:hAnsi="Segoe UI" w:cs="Segoe UI"/>
+          <w:b/>
+          <w:bCs/>
+          <w:color w:val="404040"/>
+          <w:sz w:val="24"/>
+          <w:szCs w:val="24"/>
+          <w:lang w:val="es-ES"/>
+        </w:rPr>
+        <w:t xml:space="preserve">No Free Lunch </w:t>
+      </w:r>
+      <w:proofErr w:type="spellStart"/>
+      <w:r>
+        <w:rPr>
+          <w:rFonts w:ascii="Segoe UI" w:eastAsia="Times New Roman" w:hAnsi="Segoe UI" w:cs="Segoe UI"/>
+          <w:b/>
+          <w:bCs/>
+          <w:color w:val="404040"/>
+          <w:sz w:val="24"/>
+          <w:szCs w:val="24"/>
+          <w:lang w:val="es-ES"/>
+        </w:rPr>
+        <w:t>Theorem</w:t>
+      </w:r>
+      <w:proofErr w:type="spellEnd"/>
+      <w:r>
+        <w:rPr>
+          <w:rFonts w:ascii="Segoe UI" w:eastAsia="Times New Roman" w:hAnsi="Segoe UI" w:cs="Segoe UI"/>
+          <w:color w:val="404040"/>
+          <w:sz w:val="24"/>
+          <w:szCs w:val="24"/>
+          <w:lang w:val="es-ES"/>
+        </w:rPr>
+        <w:t> nos recuerda que:</w:t>
+      </w:r>
+    </w:p>
+    <w:p>
+      <w:pPr>
+        <w:numPr>
+          <w:ilvl w:val="0"/>
+          <w:numId w:val="18"/>
+        </w:numPr>
+        <w:spacing w:after="100" w:afterAutospacing="1" w:line="240" w:lineRule="auto"/>
+        <w:jc w:val="left"/>
+        <w:rPr>
+          <w:rFonts w:ascii="Segoe UI" w:eastAsia="Times New Roman" w:hAnsi="Segoe UI" w:cs="Segoe UI"/>
+          <w:color w:val="404040"/>
+          <w:sz w:val="24"/>
+          <w:szCs w:val="24"/>
+          <w:lang w:val="es-ES"/>
+        </w:rPr>
+      </w:pPr>
+      <w:r>
+        <w:rPr>
+          <w:rFonts w:ascii="Segoe UI" w:eastAsia="Times New Roman" w:hAnsi="Segoe UI" w:cs="Segoe UI"/>
+          <w:color w:val="404040"/>
+          <w:sz w:val="24"/>
+          <w:szCs w:val="24"/>
+          <w:lang w:val="es-ES"/>
+        </w:rPr>
+        <w:t>No existe un algoritmo de optimización o aprendizaje que sea universalmente superior.</w:t>
+      </w:r>
+    </w:p>
+    <w:p>
+      <w:pPr>
+        <w:numPr>
+          <w:ilvl w:val="0"/>
+          <w:numId w:val="18"/>
+        </w:numPr>
+        <w:spacing w:after="100" w:afterAutospacing="1" w:line="240" w:lineRule="auto"/>
+        <w:jc w:val="left"/>
+        <w:rPr>
+          <w:rFonts w:ascii="Segoe UI" w:eastAsia="Times New Roman" w:hAnsi="Segoe UI" w:cs="Segoe UI"/>
+          <w:color w:val="404040"/>
+          <w:sz w:val="24"/>
+          <w:szCs w:val="24"/>
+          <w:lang w:val="es-ES"/>
+        </w:rPr>
+      </w:pPr>
+      <w:r>
+        <w:rPr>
+          <w:rFonts w:ascii="Segoe UI" w:eastAsia="Times New Roman" w:hAnsi="Segoe UI" w:cs="Segoe UI"/>
+          <w:color w:val="404040"/>
+          <w:sz w:val="24"/>
+          <w:szCs w:val="24"/>
+          <w:lang w:val="es-ES"/>
+        </w:rPr>
+        <w:t>La elección del algoritmo debe basarse en el conocimiento del problema y los datos.</w:t>
+      </w:r>
+    </w:p>
+    <w:p>
+      <w:pPr>
+        <w:numPr>
+          <w:ilvl w:val="0"/>
+          <w:numId w:val="18"/>
+        </w:numPr>
+        <w:spacing w:after="100" w:afterAutospacing="1" w:line="240" w:lineRule="auto"/>
+        <w:jc w:val="left"/>
+        <w:rPr>
+          <w:rFonts w:ascii="Segoe UI" w:eastAsia="Times New Roman" w:hAnsi="Segoe UI" w:cs="Segoe UI"/>
+          <w:color w:val="404040"/>
+          <w:sz w:val="24"/>
+          <w:szCs w:val="24"/>
+          <w:lang w:val="es-ES"/>
+        </w:rPr>
+      </w:pPr>
+      <w:r>
+        <w:rPr>
+          <w:rFonts w:ascii="Segoe UI" w:eastAsia="Times New Roman" w:hAnsi="Segoe UI" w:cs="Segoe UI"/>
+          <w:color w:val="404040"/>
+          <w:sz w:val="24"/>
+          <w:szCs w:val="24"/>
+          <w:lang w:val="es-ES"/>
+        </w:rPr>
+        <w:t>Es importante probar y comparar múltiples algoritmos para encontrar el más adecuado.</w:t>
+      </w:r>
+    </w:p>
+    <w:p>
+      <w:pPr>
+        <w:spacing w:before="100" w:beforeAutospacing="1" w:after="100" w:afterAutospacing="1" w:line="240" w:lineRule="auto"/>
+        <w:jc w:val="left"/>
+        <w:rPr>
+          <w:rFonts w:ascii="Segoe UI" w:eastAsia="Times New Roman" w:hAnsi="Segoe UI" w:cs="Segoe UI"/>
+          <w:color w:val="404040"/>
+          <w:sz w:val="24"/>
+          <w:szCs w:val="24"/>
+          <w:lang w:val="es-ES"/>
+        </w:rPr>
+      </w:pPr>
+      <w:r>
+        <w:rPr>
+          <w:rFonts w:ascii="Segoe UI" w:eastAsia="Times New Roman" w:hAnsi="Segoe UI" w:cs="Segoe UI"/>
+          <w:color w:val="404040"/>
+          <w:sz w:val="24"/>
+          <w:szCs w:val="24"/>
+          <w:lang w:val="es-ES"/>
+        </w:rPr>
+        <w:t>En resumen, el NFLT es una advertencia contra la búsqueda de soluciones universales y un recordatorio de la importancia de adaptar las herramientas al problema específico que se está abordando.</w:t>
+      </w:r>
+      <w:r>
+        <w:rPr>
+          <w:rFonts w:ascii="Segoe UI" w:eastAsia="Times New Roman" w:hAnsi="Segoe UI" w:cs="Segoe UI"/>
+          <w:color w:val="404040"/>
+          <w:sz w:val="24"/>
+          <w:szCs w:val="24"/>
+          <w:lang w:val="es-ES"/>
+        </w:rPr>
+        <w:t xml:space="preserve"> </w:t>
+      </w:r>
     </w:p>
     <w:p>
       <w:pPr>
@@ -16710,28 +18216,245 @@
           <w:lang w:val="es-ES"/>
         </w:rPr>
       </w:pPr>
-    </w:p>
-    <w:p>
-      <w:pPr>
-        <w:pBdr>
-          <w:top w:val="nil"/>
-          <w:left w:val="nil"/>
-          <w:bottom w:val="nil"/>
-          <w:right w:val="nil"/>
-          <w:between w:val="nil"/>
-        </w:pBdr>
-        <w:rPr>
-          <w:b/>
-          <w:bCs/>
-          <w:lang w:val="es-ES"/>
-        </w:rPr>
-      </w:pPr>
-      <w:r>
-        <w:rPr>
-          <w:b/>
-          <w:bCs/>
-          <w:lang w:val="es-ES"/>
-        </w:rPr>
+      <w:r>
+        <w:rPr>
+          <w:noProof/>
+        </w:rPr>
+        <w:drawing>
+          <wp:inline distT="0" distB="0" distL="0" distR="0" wp14:anchorId="71668BF1" wp14:editId="22B718C4">
+            <wp:extent cx="5733415" cy="3093720"/>
+            <wp:effectExtent l="0" t="0" r="635" b="0"/>
+            <wp:docPr id="30" name="Imagen 30"/>
+            <wp:cNvGraphicFramePr>
+              <a:graphicFrameLocks xmlns:a="http://schemas.openxmlformats.org/drawingml/2006/main" noChangeAspect="1"/>
+            </wp:cNvGraphicFramePr>
+            <a:graphic xmlns:a="http://schemas.openxmlformats.org/drawingml/2006/main">
+              <a:graphicData uri="http://schemas.openxmlformats.org/drawingml/2006/picture">
+                <pic:pic xmlns:pic="http://schemas.openxmlformats.org/drawingml/2006/picture">
+                  <pic:nvPicPr>
+                    <pic:cNvPr id="1" name=""/>
+                    <pic:cNvPicPr/>
+                  </pic:nvPicPr>
+                  <pic:blipFill>
+                    <a:blip r:embed="rId33"/>
+                    <a:stretch>
+                      <a:fillRect/>
+                    </a:stretch>
+                  </pic:blipFill>
+                  <pic:spPr>
+                    <a:xfrm>
+                      <a:off x="0" y="0"/>
+                      <a:ext cx="5733415" cy="3093720"/>
+                    </a:xfrm>
+                    <a:prstGeom prst="rect">
+                      <a:avLst/>
+                    </a:prstGeom>
+                  </pic:spPr>
+                </pic:pic>
+              </a:graphicData>
+            </a:graphic>
+          </wp:inline>
+        </w:drawing>
+      </w:r>
+    </w:p>
+    <w:p>
+      <w:pPr>
+        <w:pBdr>
+          <w:top w:val="nil"/>
+          <w:left w:val="nil"/>
+          <w:bottom w:val="nil"/>
+          <w:right w:val="nil"/>
+          <w:between w:val="nil"/>
+        </w:pBdr>
+        <w:rPr>
+          <w:b/>
+          <w:bCs/>
+          <w:lang w:val="es-ES"/>
+        </w:rPr>
+      </w:pPr>
+    </w:p>
+    <w:p>
+      <w:pPr>
+        <w:pBdr>
+          <w:top w:val="nil"/>
+          <w:left w:val="nil"/>
+          <w:bottom w:val="nil"/>
+          <w:right w:val="nil"/>
+          <w:between w:val="nil"/>
+        </w:pBdr>
+        <w:rPr>
+          <w:b/>
+          <w:bCs/>
+          <w:lang w:val="es-ES"/>
+        </w:rPr>
+      </w:pPr>
+    </w:p>
+    <w:p>
+      <w:pPr>
+        <w:pBdr>
+          <w:top w:val="nil"/>
+          <w:left w:val="nil"/>
+          <w:bottom w:val="nil"/>
+          <w:right w:val="nil"/>
+          <w:between w:val="nil"/>
+        </w:pBdr>
+        <w:rPr>
+          <w:b/>
+          <w:bCs/>
+          <w:lang w:val="es-ES"/>
+        </w:rPr>
+      </w:pPr>
+    </w:p>
+    <w:p>
+      <w:pPr>
+        <w:pBdr>
+          <w:top w:val="nil"/>
+          <w:left w:val="nil"/>
+          <w:bottom w:val="nil"/>
+          <w:right w:val="nil"/>
+          <w:between w:val="nil"/>
+        </w:pBdr>
+        <w:rPr>
+          <w:b/>
+          <w:bCs/>
+          <w:lang w:val="es-ES"/>
+        </w:rPr>
+      </w:pPr>
+    </w:p>
+    <w:p>
+      <w:pPr>
+        <w:pBdr>
+          <w:top w:val="nil"/>
+          <w:left w:val="nil"/>
+          <w:bottom w:val="nil"/>
+          <w:right w:val="nil"/>
+          <w:between w:val="nil"/>
+        </w:pBdr>
+        <w:rPr>
+          <w:b/>
+          <w:bCs/>
+          <w:lang w:val="es-ES"/>
+        </w:rPr>
+      </w:pPr>
+    </w:p>
+    <w:p>
+      <w:pPr>
+        <w:pBdr>
+          <w:top w:val="nil"/>
+          <w:left w:val="nil"/>
+          <w:bottom w:val="nil"/>
+          <w:right w:val="nil"/>
+          <w:between w:val="nil"/>
+        </w:pBdr>
+        <w:rPr>
+          <w:b/>
+          <w:bCs/>
+          <w:lang w:val="es-ES"/>
+        </w:rPr>
+      </w:pPr>
+    </w:p>
+    <w:p>
+      <w:pPr>
+        <w:pBdr>
+          <w:top w:val="nil"/>
+          <w:left w:val="nil"/>
+          <w:bottom w:val="nil"/>
+          <w:right w:val="nil"/>
+          <w:between w:val="nil"/>
+        </w:pBdr>
+        <w:rPr>
+          <w:b/>
+          <w:bCs/>
+          <w:lang w:val="es-ES"/>
+        </w:rPr>
+      </w:pPr>
+    </w:p>
+    <w:p>
+      <w:pPr>
+        <w:pBdr>
+          <w:top w:val="nil"/>
+          <w:left w:val="nil"/>
+          <w:bottom w:val="nil"/>
+          <w:right w:val="nil"/>
+          <w:between w:val="nil"/>
+        </w:pBdr>
+        <w:rPr>
+          <w:b/>
+          <w:bCs/>
+          <w:lang w:val="es-ES"/>
+        </w:rPr>
+      </w:pPr>
+    </w:p>
+    <w:p>
+      <w:pPr>
+        <w:pBdr>
+          <w:top w:val="nil"/>
+          <w:left w:val="nil"/>
+          <w:bottom w:val="nil"/>
+          <w:right w:val="nil"/>
+          <w:between w:val="nil"/>
+        </w:pBdr>
+        <w:rPr>
+          <w:b/>
+          <w:bCs/>
+          <w:lang w:val="es-ES"/>
+        </w:rPr>
+      </w:pPr>
+    </w:p>
+    <w:p>
+      <w:pPr>
+        <w:pBdr>
+          <w:top w:val="nil"/>
+          <w:left w:val="nil"/>
+          <w:bottom w:val="nil"/>
+          <w:right w:val="nil"/>
+          <w:between w:val="nil"/>
+        </w:pBdr>
+        <w:rPr>
+          <w:b/>
+          <w:bCs/>
+          <w:lang w:val="es-ES"/>
+        </w:rPr>
+      </w:pPr>
+    </w:p>
+    <w:p>
+      <w:pPr>
+        <w:pBdr>
+          <w:top w:val="nil"/>
+          <w:left w:val="nil"/>
+          <w:bottom w:val="nil"/>
+          <w:right w:val="nil"/>
+          <w:between w:val="nil"/>
+        </w:pBdr>
+        <w:rPr>
+          <w:b/>
+          <w:bCs/>
+          <w:lang w:val="es-ES"/>
+        </w:rPr>
+      </w:pPr>
+    </w:p>
+    <w:p>
+      <w:pPr>
+        <w:pBdr>
+          <w:top w:val="nil"/>
+          <w:left w:val="nil"/>
+          <w:bottom w:val="nil"/>
+          <w:right w:val="nil"/>
+          <w:between w:val="nil"/>
+        </w:pBdr>
+        <w:rPr>
+          <w:b/>
+          <w:bCs/>
+          <w:lang w:val="es-ES"/>
+        </w:rPr>
+      </w:pPr>
+      <w:r>
+        <w:rPr>
+          <w:b/>
+          <w:bCs/>
+          <w:lang w:val="es-ES"/>
+        </w:rPr>
+        <w:lastRenderedPageBreak/>
         <w:t xml:space="preserve">Ejercicio. </w:t>
       </w:r>
     </w:p>
@@ -16893,6 +18616,58 @@
           <w:lang w:val="es-ES"/>
         </w:rPr>
         <w:t>¿Por qué nos interesa que una matriz de confusión sea diagonal?</w:t>
+      </w:r>
+    </w:p>
+    <w:p>
+      <w:pPr>
+        <w:pStyle w:val="Ttulo3"/>
+        <w:rPr>
+          <w:rFonts w:ascii="Segoe UI" w:hAnsi="Segoe UI" w:cs="Segoe UI"/>
+          <w:color w:val="404040"/>
+          <w:lang w:val="es-ES"/>
+        </w:rPr>
+      </w:pPr>
+      <w:r>
+        <w:rPr>
+          <w:rStyle w:val="Textoennegrita"/>
+          <w:rFonts w:ascii="Segoe UI" w:hAnsi="Segoe UI" w:cs="Segoe UI"/>
+          <w:b w:val="0"/>
+          <w:bCs w:val="0"/>
+          <w:color w:val="404040"/>
+          <w:lang w:val="es-ES"/>
+        </w:rPr>
+        <w:t>Resumen</w:t>
+      </w:r>
+    </w:p>
+    <w:p>
+      <w:pPr>
+        <w:pStyle w:val="NormalWeb"/>
+        <w:rPr>
+          <w:rFonts w:ascii="Segoe UI" w:hAnsi="Segoe UI" w:cs="Segoe UI"/>
+          <w:color w:val="404040"/>
+        </w:rPr>
+      </w:pPr>
+      <w:r>
+        <w:rPr>
+          <w:rFonts w:ascii="Segoe UI" w:hAnsi="Segoe UI" w:cs="Segoe UI"/>
+          <w:color w:val="404040"/>
+        </w:rPr>
+        <w:t>Una matriz de confusión diagonal es deseable porque indica que el modelo está realizando </w:t>
+      </w:r>
+      <w:r>
+        <w:rPr>
+          <w:rStyle w:val="Textoennegrita"/>
+          <w:rFonts w:ascii="Segoe UI" w:hAnsi="Segoe UI" w:cs="Segoe UI"/>
+          <w:color w:val="404040"/>
+        </w:rPr>
+        <w:t>predicciones perfectas</w:t>
+      </w:r>
+      <w:r>
+        <w:rPr>
+          <w:rFonts w:ascii="Segoe UI" w:hAnsi="Segoe UI" w:cs="Segoe UI"/>
+          <w:color w:val="404040"/>
+        </w:rPr>
+        <w:t>, sin cometer errores de clasificación. Sin embargo, en la práctica, lograr una matriz diagonal es poco común y puede ser un indicador de sobreajuste o de un problema demasiado simple. Por lo tanto, es importante evaluar el modelo en conjuntos de datos de prueba y validación para asegurar su generalización.</w:t>
       </w:r>
     </w:p>
     <w:p>
@@ -16994,7 +18769,7 @@
                     <pic:cNvPicPr preferRelativeResize="0"/>
                   </pic:nvPicPr>
                   <pic:blipFill>
-                    <a:blip r:embed="rId29"/>
+                    <a:blip r:embed="rId34"/>
                     <a:srcRect/>
                     <a:stretch>
                       <a:fillRect/>
@@ -17026,33 +18801,182 @@
           <w:right w:val="nil"/>
           <w:between w:val="nil"/>
         </w:pBdr>
-        <w:rPr>
-          <w:b/>
-          <w:bCs/>
-        </w:rPr>
-      </w:pPr>
-    </w:p>
-    <w:p>
-      <w:pPr>
-        <w:pBdr>
-          <w:top w:val="nil"/>
-          <w:left w:val="nil"/>
-          <w:bottom w:val="nil"/>
-          <w:right w:val="nil"/>
-          <w:between w:val="nil"/>
-        </w:pBdr>
-        <w:rPr>
-          <w:b/>
-          <w:bCs/>
-          <w:lang w:val="es-ES"/>
-        </w:rPr>
-      </w:pPr>
-      <w:r>
-        <w:rPr>
-          <w:b/>
-          <w:bCs/>
-          <w:lang w:val="es-ES"/>
-        </w:rPr>
+        <w:jc w:val="center"/>
+        <w:rPr>
+          <w:b/>
+          <w:bCs/>
+          <w:lang w:val="es-ES"/>
+        </w:rPr>
+      </w:pPr>
+      <w:r>
+        <w:rPr>
+          <w:b/>
+          <w:bCs/>
+          <w:lang w:val="es-ES"/>
+        </w:rPr>
+        <w:t xml:space="preserve">D es el </w:t>
+      </w:r>
+      <w:proofErr w:type="spellStart"/>
+      <w:r>
+        <w:rPr>
+          <w:b/>
+          <w:bCs/>
+          <w:lang w:val="es-ES"/>
+        </w:rPr>
+        <w:t>major</w:t>
+      </w:r>
+      <w:proofErr w:type="spellEnd"/>
+      <w:r>
+        <w:rPr>
+          <w:b/>
+          <w:bCs/>
+          <w:lang w:val="es-ES"/>
+        </w:rPr>
+        <w:t xml:space="preserve"> y</w:t>
+      </w:r>
+      <w:r>
+        <w:rPr>
+          <w:b/>
+          <w:bCs/>
+          <w:lang w:val="es-ES"/>
+        </w:rPr>
+        <w:t xml:space="preserve"> E el peor y la aleatoria el C</w:t>
+      </w:r>
+    </w:p>
+    <w:p>
+      <w:pPr>
+        <w:pBdr>
+          <w:top w:val="nil"/>
+          <w:left w:val="nil"/>
+          <w:bottom w:val="nil"/>
+          <w:right w:val="nil"/>
+          <w:between w:val="nil"/>
+        </w:pBdr>
+        <w:rPr>
+          <w:b/>
+          <w:bCs/>
+          <w:lang w:val="es-ES"/>
+        </w:rPr>
+      </w:pPr>
+    </w:p>
+    <w:p>
+      <w:pPr>
+        <w:pBdr>
+          <w:top w:val="nil"/>
+          <w:left w:val="nil"/>
+          <w:bottom w:val="nil"/>
+          <w:right w:val="nil"/>
+          <w:between w:val="nil"/>
+        </w:pBdr>
+        <w:rPr>
+          <w:b/>
+          <w:bCs/>
+          <w:lang w:val="es-ES"/>
+        </w:rPr>
+      </w:pPr>
+    </w:p>
+    <w:p>
+      <w:pPr>
+        <w:pBdr>
+          <w:top w:val="nil"/>
+          <w:left w:val="nil"/>
+          <w:bottom w:val="nil"/>
+          <w:right w:val="nil"/>
+          <w:between w:val="nil"/>
+        </w:pBdr>
+        <w:rPr>
+          <w:b/>
+          <w:bCs/>
+          <w:lang w:val="es-ES"/>
+        </w:rPr>
+      </w:pPr>
+    </w:p>
+    <w:p>
+      <w:pPr>
+        <w:pBdr>
+          <w:top w:val="nil"/>
+          <w:left w:val="nil"/>
+          <w:bottom w:val="nil"/>
+          <w:right w:val="nil"/>
+          <w:between w:val="nil"/>
+        </w:pBdr>
+        <w:rPr>
+          <w:b/>
+          <w:bCs/>
+          <w:lang w:val="es-ES"/>
+        </w:rPr>
+      </w:pPr>
+    </w:p>
+    <w:p>
+      <w:pPr>
+        <w:pBdr>
+          <w:top w:val="nil"/>
+          <w:left w:val="nil"/>
+          <w:bottom w:val="nil"/>
+          <w:right w:val="nil"/>
+          <w:between w:val="nil"/>
+        </w:pBdr>
+        <w:rPr>
+          <w:b/>
+          <w:bCs/>
+          <w:lang w:val="es-ES"/>
+        </w:rPr>
+      </w:pPr>
+    </w:p>
+    <w:p>
+      <w:pPr>
+        <w:pBdr>
+          <w:top w:val="nil"/>
+          <w:left w:val="nil"/>
+          <w:bottom w:val="nil"/>
+          <w:right w:val="nil"/>
+          <w:between w:val="nil"/>
+        </w:pBdr>
+        <w:rPr>
+          <w:b/>
+          <w:bCs/>
+          <w:lang w:val="es-ES"/>
+        </w:rPr>
+      </w:pPr>
+    </w:p>
+    <w:p>
+      <w:pPr>
+        <w:pBdr>
+          <w:top w:val="nil"/>
+          <w:left w:val="nil"/>
+          <w:bottom w:val="nil"/>
+          <w:right w:val="nil"/>
+          <w:between w:val="nil"/>
+        </w:pBdr>
+        <w:rPr>
+          <w:b/>
+          <w:bCs/>
+          <w:lang w:val="es-ES"/>
+        </w:rPr>
+      </w:pPr>
+    </w:p>
+    <w:p>
+      <w:pPr>
+        <w:pBdr>
+          <w:top w:val="nil"/>
+          <w:left w:val="nil"/>
+          <w:bottom w:val="nil"/>
+          <w:right w:val="nil"/>
+          <w:between w:val="nil"/>
+        </w:pBdr>
+        <w:rPr>
+          <w:b/>
+          <w:bCs/>
+          <w:lang w:val="es-ES"/>
+        </w:rPr>
+      </w:pPr>
+      <w:r>
+        <w:rPr>
+          <w:b/>
+          <w:bCs/>
+          <w:lang w:val="es-ES"/>
+        </w:rPr>
+        <w:lastRenderedPageBreak/>
         <w:t xml:space="preserve">Ejercicio. </w:t>
       </w:r>
     </w:p>
@@ -17077,257 +19001,325 @@
           <w:bCs/>
           <w:lang w:val="es-ES"/>
         </w:rPr>
+        <w:t>¿Qué problema resuelve la estratificación? y ¿cómo lo resuelve?</w:t>
+      </w:r>
+    </w:p>
+    <w:p>
+      <w:pPr>
+        <w:pBdr>
+          <w:top w:val="nil"/>
+          <w:left w:val="nil"/>
+          <w:bottom w:val="nil"/>
+          <w:right w:val="nil"/>
+          <w:between w:val="nil"/>
+        </w:pBdr>
+        <w:rPr>
+          <w:b/>
+          <w:bCs/>
+          <w:lang w:val="es-ES"/>
+        </w:rPr>
+      </w:pPr>
+      <w:r>
+        <w:rPr>
+          <w:noProof/>
+        </w:rPr>
+        <w:drawing>
+          <wp:inline distT="0" distB="0" distL="0" distR="0" wp14:anchorId="662B4A16" wp14:editId="3E458AC7">
+            <wp:extent cx="5733415" cy="2948305"/>
+            <wp:effectExtent l="0" t="0" r="635" b="4445"/>
+            <wp:docPr id="31" name="Imagen 31"/>
+            <wp:cNvGraphicFramePr>
+              <a:graphicFrameLocks xmlns:a="http://schemas.openxmlformats.org/drawingml/2006/main" noChangeAspect="1"/>
+            </wp:cNvGraphicFramePr>
+            <a:graphic xmlns:a="http://schemas.openxmlformats.org/drawingml/2006/main">
+              <a:graphicData uri="http://schemas.openxmlformats.org/drawingml/2006/picture">
+                <pic:pic xmlns:pic="http://schemas.openxmlformats.org/drawingml/2006/picture">
+                  <pic:nvPicPr>
+                    <pic:cNvPr id="1" name=""/>
+                    <pic:cNvPicPr/>
+                  </pic:nvPicPr>
+                  <pic:blipFill>
+                    <a:blip r:embed="rId35"/>
+                    <a:stretch>
+                      <a:fillRect/>
+                    </a:stretch>
+                  </pic:blipFill>
+                  <pic:spPr>
+                    <a:xfrm>
+                      <a:off x="0" y="0"/>
+                      <a:ext cx="5733415" cy="2948305"/>
+                    </a:xfrm>
+                    <a:prstGeom prst="rect">
+                      <a:avLst/>
+                    </a:prstGeom>
+                  </pic:spPr>
+                </pic:pic>
+              </a:graphicData>
+            </a:graphic>
+          </wp:inline>
+        </w:drawing>
+      </w:r>
+    </w:p>
+    <w:p>
+      <w:pPr>
+        <w:pBdr>
+          <w:top w:val="nil"/>
+          <w:left w:val="nil"/>
+          <w:bottom w:val="nil"/>
+          <w:right w:val="nil"/>
+          <w:between w:val="nil"/>
+        </w:pBdr>
+        <w:rPr>
+          <w:b/>
+          <w:bCs/>
+          <w:lang w:val="es-ES"/>
+        </w:rPr>
+      </w:pPr>
+      <w:r>
+        <w:rPr>
+          <w:b/>
+          <w:bCs/>
+          <w:lang w:val="es-ES"/>
+        </w:rPr>
+        <w:t xml:space="preserve">Ejercicio. </w:t>
+      </w:r>
+    </w:p>
+    <w:p>
+      <w:pPr>
+        <w:pBdr>
+          <w:top w:val="nil"/>
+          <w:left w:val="nil"/>
+          <w:bottom w:val="nil"/>
+          <w:right w:val="nil"/>
+          <w:between w:val="nil"/>
+        </w:pBdr>
+        <w:rPr>
+          <w:b/>
+          <w:bCs/>
+          <w:lang w:val="es-ES"/>
+        </w:rPr>
+      </w:pPr>
+      <w:r>
+        <w:rPr>
+          <w:b/>
+          <w:bCs/>
+          <w:lang w:val="es-ES"/>
+        </w:rPr>
+        <w:t>¿Qué problema resuelve la validación cruzada? y ¿cómo lo resuelve?</w:t>
+      </w:r>
+    </w:p>
+    <w:p>
+      <w:pPr>
+        <w:pBdr>
+          <w:top w:val="nil"/>
+          <w:left w:val="nil"/>
+          <w:bottom w:val="nil"/>
+          <w:right w:val="nil"/>
+          <w:between w:val="nil"/>
+        </w:pBdr>
+        <w:rPr>
+          <w:b/>
+          <w:bCs/>
+          <w:lang w:val="es-ES"/>
+        </w:rPr>
+      </w:pPr>
+      <w:r>
+        <w:rPr>
+          <w:noProof/>
+        </w:rPr>
+        <w:drawing>
+          <wp:inline distT="0" distB="0" distL="0" distR="0" wp14:anchorId="1B6E7907" wp14:editId="004DE344">
+            <wp:extent cx="5733415" cy="3192780"/>
+            <wp:effectExtent l="0" t="0" r="635" b="7620"/>
+            <wp:docPr id="32" name="Imagen 32"/>
+            <wp:cNvGraphicFramePr>
+              <a:graphicFrameLocks xmlns:a="http://schemas.openxmlformats.org/drawingml/2006/main" noChangeAspect="1"/>
+            </wp:cNvGraphicFramePr>
+            <a:graphic xmlns:a="http://schemas.openxmlformats.org/drawingml/2006/main">
+              <a:graphicData uri="http://schemas.openxmlformats.org/drawingml/2006/picture">
+                <pic:pic xmlns:pic="http://schemas.openxmlformats.org/drawingml/2006/picture">
+                  <pic:nvPicPr>
+                    <pic:cNvPr id="1" name=""/>
+                    <pic:cNvPicPr/>
+                  </pic:nvPicPr>
+                  <pic:blipFill>
+                    <a:blip r:embed="rId36"/>
+                    <a:stretch>
+                      <a:fillRect/>
+                    </a:stretch>
+                  </pic:blipFill>
+                  <pic:spPr>
+                    <a:xfrm>
+                      <a:off x="0" y="0"/>
+                      <a:ext cx="5733415" cy="3192780"/>
+                    </a:xfrm>
+                    <a:prstGeom prst="rect">
+                      <a:avLst/>
+                    </a:prstGeom>
+                  </pic:spPr>
+                </pic:pic>
+              </a:graphicData>
+            </a:graphic>
+          </wp:inline>
+        </w:drawing>
+      </w:r>
+    </w:p>
+    <w:p>
+      <w:pPr>
+        <w:pBdr>
+          <w:top w:val="nil"/>
+          <w:left w:val="nil"/>
+          <w:bottom w:val="nil"/>
+          <w:right w:val="nil"/>
+          <w:between w:val="nil"/>
+        </w:pBdr>
+        <w:rPr>
+          <w:b/>
+          <w:bCs/>
+          <w:lang w:val="es-ES"/>
+        </w:rPr>
+      </w:pPr>
+      <w:r>
+        <w:rPr>
+          <w:b/>
+          <w:bCs/>
+          <w:lang w:val="es-ES"/>
+        </w:rPr>
+        <w:t>Ejercicio.</w:t>
+      </w:r>
+    </w:p>
+    <w:p>
+      <w:pPr>
+        <w:pBdr>
+          <w:top w:val="nil"/>
+          <w:left w:val="nil"/>
+          <w:bottom w:val="nil"/>
+          <w:right w:val="nil"/>
+          <w:between w:val="nil"/>
+        </w:pBdr>
+        <w:rPr>
+          <w:b/>
+          <w:bCs/>
+          <w:lang w:val="es-ES"/>
+        </w:rPr>
+      </w:pPr>
+      <w:r>
+        <w:rPr>
+          <w:b/>
+          <w:bCs/>
+          <w:lang w:val="es-ES"/>
+        </w:rPr>
+        <w:t>¿Por qué el proceso de validación cruzada es un proceso costoso?</w:t>
+      </w:r>
+    </w:p>
+    <w:p>
+      <w:pPr>
+        <w:spacing w:before="120" w:line="240" w:lineRule="auto"/>
+        <w:jc w:val="left"/>
+        <w:rPr>
+          <w:rFonts w:ascii="Times New Roman" w:eastAsia="Times New Roman" w:hAnsi="Times New Roman" w:cs="Times New Roman"/>
+          <w:sz w:val="24"/>
+          <w:szCs w:val="24"/>
+          <w:lang w:val="es-ES"/>
+        </w:rPr>
+      </w:pPr>
+      <w:r>
+        <w:rPr>
+          <w:rFonts w:eastAsia="Times New Roman"/>
+          <w:color w:val="000000"/>
+          <w:sz w:val="48"/>
+          <w:szCs w:val="48"/>
+          <w:lang w:val="es-ES"/>
+        </w:rPr>
+        <w:t>Proceso muy costoso → repites k veces clasificación y test</w:t>
+      </w:r>
+    </w:p>
+    <w:p>
+      <w:pPr>
+        <w:pBdr>
+          <w:top w:val="nil"/>
+          <w:left w:val="nil"/>
+          <w:bottom w:val="nil"/>
+          <w:right w:val="nil"/>
+          <w:between w:val="nil"/>
+        </w:pBdr>
+        <w:rPr>
+          <w:b/>
+          <w:bCs/>
+          <w:lang w:val="es-ES"/>
+        </w:rPr>
+      </w:pPr>
+    </w:p>
+    <w:p>
+      <w:pPr>
+        <w:pBdr>
+          <w:top w:val="nil"/>
+          <w:left w:val="nil"/>
+          <w:bottom w:val="nil"/>
+          <w:right w:val="nil"/>
+          <w:between w:val="nil"/>
+        </w:pBdr>
+        <w:rPr>
+          <w:b/>
+          <w:bCs/>
+          <w:lang w:val="es-ES"/>
+        </w:rPr>
+      </w:pPr>
+    </w:p>
+    <w:p>
+      <w:pPr>
+        <w:pBdr>
+          <w:top w:val="nil"/>
+          <w:left w:val="nil"/>
+          <w:bottom w:val="nil"/>
+          <w:right w:val="nil"/>
+          <w:between w:val="nil"/>
+        </w:pBdr>
+        <w:rPr>
+          <w:b/>
+          <w:bCs/>
+          <w:lang w:val="es-ES"/>
+        </w:rPr>
+      </w:pPr>
+    </w:p>
+    <w:p>
+      <w:pPr>
+        <w:pBdr>
+          <w:top w:val="nil"/>
+          <w:left w:val="nil"/>
+          <w:bottom w:val="nil"/>
+          <w:right w:val="nil"/>
+          <w:between w:val="nil"/>
+        </w:pBdr>
+        <w:rPr>
+          <w:b/>
+          <w:bCs/>
+          <w:lang w:val="es-ES"/>
+        </w:rPr>
+      </w:pPr>
+    </w:p>
+    <w:p>
+      <w:pPr>
+        <w:pBdr>
+          <w:top w:val="nil"/>
+          <w:left w:val="nil"/>
+          <w:bottom w:val="nil"/>
+          <w:right w:val="nil"/>
+          <w:between w:val="nil"/>
+        </w:pBdr>
+        <w:rPr>
+          <w:b/>
+          <w:bCs/>
+          <w:lang w:val="es-ES"/>
+        </w:rPr>
+      </w:pPr>
+      <w:r>
+        <w:rPr>
+          <w:b/>
+          <w:bCs/>
+          <w:lang w:val="es-ES"/>
+        </w:rPr>
         <w:lastRenderedPageBreak/>
-        <w:t xml:space="preserve">Resume en qué consiste el proceso de evaluación y por qué es importante separar el </w:t>
-      </w:r>
-      <w:proofErr w:type="spellStart"/>
-      <w:r>
-        <w:rPr>
-          <w:b/>
-          <w:bCs/>
-          <w:lang w:val="es-ES"/>
-        </w:rPr>
-        <w:t>dataset</w:t>
-      </w:r>
-      <w:proofErr w:type="spellEnd"/>
-      <w:r>
-        <w:rPr>
-          <w:b/>
-          <w:bCs/>
-          <w:lang w:val="es-ES"/>
-        </w:rPr>
-        <w:t xml:space="preserve"> inicial en conjuntos de entrenamiento, validación y test.</w:t>
-      </w:r>
-    </w:p>
-    <w:p>
-      <w:pPr>
-        <w:pBdr>
-          <w:top w:val="nil"/>
-          <w:left w:val="nil"/>
-          <w:bottom w:val="nil"/>
-          <w:right w:val="nil"/>
-          <w:between w:val="nil"/>
-        </w:pBdr>
-        <w:rPr>
-          <w:b/>
-          <w:bCs/>
-          <w:lang w:val="es-ES"/>
-        </w:rPr>
-      </w:pPr>
-    </w:p>
-    <w:p>
-      <w:pPr>
-        <w:pBdr>
-          <w:top w:val="nil"/>
-          <w:left w:val="nil"/>
-          <w:bottom w:val="nil"/>
-          <w:right w:val="nil"/>
-          <w:between w:val="nil"/>
-        </w:pBdr>
-        <w:rPr>
-          <w:b/>
-          <w:bCs/>
-          <w:lang w:val="es-ES"/>
-        </w:rPr>
-      </w:pPr>
-      <w:r>
-        <w:rPr>
-          <w:b/>
-          <w:bCs/>
-          <w:lang w:val="es-ES"/>
-        </w:rPr>
-        <w:t xml:space="preserve">Ejercicio. </w:t>
-      </w:r>
-    </w:p>
-    <w:p>
-      <w:pPr>
-        <w:pBdr>
-          <w:top w:val="nil"/>
-          <w:left w:val="nil"/>
-          <w:bottom w:val="nil"/>
-          <w:right w:val="nil"/>
-          <w:between w:val="nil"/>
-        </w:pBdr>
-        <w:rPr>
-          <w:b/>
-          <w:bCs/>
-          <w:lang w:val="es-ES"/>
-        </w:rPr>
-      </w:pPr>
-      <w:r>
-        <w:rPr>
-          <w:b/>
-          <w:bCs/>
-          <w:lang w:val="es-ES"/>
-        </w:rPr>
-        <w:t>¿Qué problema resuelve la estratificación? y ¿cómo lo resuelve?</w:t>
-      </w:r>
-    </w:p>
-    <w:p>
-      <w:pPr>
-        <w:pBdr>
-          <w:top w:val="nil"/>
-          <w:left w:val="nil"/>
-          <w:bottom w:val="nil"/>
-          <w:right w:val="nil"/>
-          <w:between w:val="nil"/>
-        </w:pBdr>
-        <w:rPr>
-          <w:b/>
-          <w:bCs/>
-          <w:lang w:val="es-ES"/>
-        </w:rPr>
-      </w:pPr>
-    </w:p>
-    <w:p>
-      <w:pPr>
-        <w:pBdr>
-          <w:top w:val="nil"/>
-          <w:left w:val="nil"/>
-          <w:bottom w:val="nil"/>
-          <w:right w:val="nil"/>
-          <w:between w:val="nil"/>
-        </w:pBdr>
-        <w:rPr>
-          <w:b/>
-          <w:bCs/>
-          <w:lang w:val="es-ES"/>
-        </w:rPr>
-      </w:pPr>
-      <w:r>
-        <w:rPr>
-          <w:b/>
-          <w:bCs/>
-          <w:lang w:val="es-ES"/>
-        </w:rPr>
-        <w:t xml:space="preserve">Ejercicio. </w:t>
-      </w:r>
-    </w:p>
-    <w:p>
-      <w:pPr>
-        <w:pBdr>
-          <w:top w:val="nil"/>
-          <w:left w:val="nil"/>
-          <w:bottom w:val="nil"/>
-          <w:right w:val="nil"/>
-          <w:between w:val="nil"/>
-        </w:pBdr>
-        <w:rPr>
-          <w:b/>
-          <w:bCs/>
-          <w:lang w:val="es-ES"/>
-        </w:rPr>
-      </w:pPr>
-      <w:r>
-        <w:rPr>
-          <w:b/>
-          <w:bCs/>
-          <w:lang w:val="es-ES"/>
-        </w:rPr>
-        <w:t>¿Qué problema resuelve la validación cruzada? y ¿cómo lo resuelve?</w:t>
-      </w:r>
-    </w:p>
-    <w:p>
-      <w:pPr>
-        <w:pBdr>
-          <w:top w:val="nil"/>
-          <w:left w:val="nil"/>
-          <w:bottom w:val="nil"/>
-          <w:right w:val="nil"/>
-          <w:between w:val="nil"/>
-        </w:pBdr>
-        <w:rPr>
-          <w:b/>
-          <w:bCs/>
-          <w:lang w:val="es-ES"/>
-        </w:rPr>
-      </w:pPr>
-    </w:p>
-    <w:p>
-      <w:pPr>
-        <w:pBdr>
-          <w:top w:val="nil"/>
-          <w:left w:val="nil"/>
-          <w:bottom w:val="nil"/>
-          <w:right w:val="nil"/>
-          <w:between w:val="nil"/>
-        </w:pBdr>
-        <w:rPr>
-          <w:b/>
-          <w:bCs/>
-          <w:lang w:val="es-ES"/>
-        </w:rPr>
-      </w:pPr>
-      <w:r>
-        <w:rPr>
-          <w:b/>
-          <w:bCs/>
-          <w:lang w:val="es-ES"/>
-        </w:rPr>
-        <w:t>Ejercicio.</w:t>
-      </w:r>
-    </w:p>
-    <w:p>
-      <w:pPr>
-        <w:pBdr>
-          <w:top w:val="nil"/>
-          <w:left w:val="nil"/>
-          <w:bottom w:val="nil"/>
-          <w:right w:val="nil"/>
-          <w:between w:val="nil"/>
-        </w:pBdr>
-        <w:rPr>
-          <w:b/>
-          <w:bCs/>
-          <w:lang w:val="es-ES"/>
-        </w:rPr>
-      </w:pPr>
-      <w:r>
-        <w:rPr>
-          <w:b/>
-          <w:bCs/>
-          <w:lang w:val="es-ES"/>
-        </w:rPr>
-        <w:t>¿Por qué el proceso de validación cruzada es un proceso costoso?</w:t>
-      </w:r>
-    </w:p>
-    <w:p>
-      <w:pPr>
-        <w:pBdr>
-          <w:top w:val="nil"/>
-          <w:left w:val="nil"/>
-          <w:bottom w:val="nil"/>
-          <w:right w:val="nil"/>
-          <w:between w:val="nil"/>
-        </w:pBdr>
-        <w:rPr>
-          <w:b/>
-          <w:bCs/>
-          <w:lang w:val="es-ES"/>
-        </w:rPr>
-      </w:pPr>
-    </w:p>
-    <w:p>
-      <w:pPr>
-        <w:pBdr>
-          <w:top w:val="nil"/>
-          <w:left w:val="nil"/>
-          <w:bottom w:val="nil"/>
-          <w:right w:val="nil"/>
-          <w:between w:val="nil"/>
-        </w:pBdr>
-        <w:rPr>
-          <w:b/>
-          <w:bCs/>
-          <w:lang w:val="es-ES"/>
-        </w:rPr>
-      </w:pPr>
-      <w:r>
-        <w:rPr>
-          <w:b/>
-          <w:bCs/>
-          <w:lang w:val="es-ES"/>
-        </w:rPr>
         <w:t xml:space="preserve">Ejercicio. </w:t>
       </w:r>
     </w:p>
@@ -18145,6 +20137,119 @@
 <file path=word/numbering.xml><?xml version="1.0" encoding="utf-8"?>
 <w:numbering xmlns:wpc="http://schemas.microsoft.com/office/word/2010/wordprocessingCanvas" xmlns:cx="http://schemas.microsoft.com/office/drawing/2014/chartex" xmlns:cx1="http://schemas.microsoft.com/office/drawing/2015/9/8/chartex" xmlns:cx2="http://schemas.microsoft.com/office/drawing/2015/10/21/chartex" xmlns:cx3="http://schemas.microsoft.com/office/drawing/2016/5/9/chartex" xmlns:cx4="http://schemas.microsoft.com/office/drawing/2016/5/10/chartex" xmlns:cx5="http://schemas.microsoft.com/office/drawing/2016/5/11/chartex" xmlns:cx6="http://schemas.microsoft.com/office/drawing/2016/5/12/chartex" xmlns:cx7="http://schemas.microsoft.com/office/drawing/2016/5/13/chartex" xmlns:cx8="http://schemas.microsoft.com/office/drawing/2016/5/14/chartex" xmlns:mc="http://schemas.openxmlformats.org/markup-compatibility/2006" xmlns:aink="http://schemas.microsoft.com/office/drawing/2016/ink" xmlns:am3d="http://schemas.microsoft.com/office/drawing/2017/model3d" xmlns:o="urn:schemas-microsoft-com:office:office" xmlns:r="http://schemas.openxmlformats.org/officeDocument/2006/relationships" xmlns:m="http://schemas.openxmlformats.org/officeDocument/2006/math" xmlns:v="urn:schemas-microsoft-com:vml" xmlns:wp14="http://schemas.microsoft.com/office/word/2010/wordprocessingDrawing" xmlns:wp="http://schemas.openxmlformats.org/drawingml/2006/wordprocessingDrawing" xmlns:w10="urn:schemas-microsoft-com:office:word" xmlns:w="http://schemas.openxmlformats.org/wordprocessingml/2006/main" xmlns:w14="http://schemas.microsoft.com/office/word/2010/wordml" xmlns:w15="http://schemas.microsoft.com/office/word/2012/wordml" xmlns:w16cex="http://schemas.microsoft.com/office/word/2018/wordml/cex" xmlns:w16cid="http://schemas.microsoft.com/office/word/2016/wordml/cid" xmlns:w16="http://schemas.microsoft.com/office/word/2018/wordml" xmlns:w16sdtdh="http://schemas.microsoft.com/office/word/2020/wordml/sdtdatahash" xmlns:w16se="http://schemas.microsoft.com/office/word/2015/wordml/symex" xmlns:wpg="http://schemas.microsoft.com/office/word/2010/wordprocessingGroup" xmlns:wpi="http://schemas.microsoft.com/office/word/2010/wordprocessingInk" xmlns:wne="http://schemas.microsoft.com/office/word/2006/wordml" xmlns:wps="http://schemas.microsoft.com/office/word/2010/wordprocessingShape" mc:Ignorable="w14 w15 w16se w16cid w16 w16cex w16sdtdh wp14">
   <w:abstractNum w:abstractNumId="0" w15:restartNumberingAfterBreak="0">
+    <w:nsid w:val="008053D3"/>
+    <w:multiLevelType w:val="multilevel"/>
+    <w:tmpl w:val="24D682D8"/>
+    <w:lvl w:ilvl="0">
+      <w:start w:val="1"/>
+      <w:numFmt w:val="decimal"/>
+      <w:lvlText w:val="%1."/>
+      <w:lvlJc w:val="left"/>
+      <w:pPr>
+        <w:tabs>
+          <w:tab w:val="num" w:pos="720"/>
+        </w:tabs>
+        <w:ind w:left="720" w:hanging="360"/>
+      </w:pPr>
+    </w:lvl>
+    <w:lvl w:ilvl="1" w:tentative="1">
+      <w:start w:val="1"/>
+      <w:numFmt w:val="decimal"/>
+      <w:lvlText w:val="%2."/>
+      <w:lvlJc w:val="left"/>
+      <w:pPr>
+        <w:tabs>
+          <w:tab w:val="num" w:pos="1440"/>
+        </w:tabs>
+        <w:ind w:left="1440" w:hanging="360"/>
+      </w:pPr>
+    </w:lvl>
+    <w:lvl w:ilvl="2" w:tentative="1">
+      <w:start w:val="1"/>
+      <w:numFmt w:val="decimal"/>
+      <w:lvlText w:val="%3."/>
+      <w:lvlJc w:val="left"/>
+      <w:pPr>
+        <w:tabs>
+          <w:tab w:val="num" w:pos="2160"/>
+        </w:tabs>
+        <w:ind w:left="2160" w:hanging="360"/>
+      </w:pPr>
+    </w:lvl>
+    <w:lvl w:ilvl="3" w:tentative="1">
+      <w:start w:val="1"/>
+      <w:numFmt w:val="decimal"/>
+      <w:lvlText w:val="%4."/>
+      <w:lvlJc w:val="left"/>
+      <w:pPr>
+        <w:tabs>
+          <w:tab w:val="num" w:pos="2880"/>
+        </w:tabs>
+        <w:ind w:left="2880" w:hanging="360"/>
+      </w:pPr>
+    </w:lvl>
+    <w:lvl w:ilvl="4" w:tentative="1">
+      <w:start w:val="1"/>
+      <w:numFmt w:val="decimal"/>
+      <w:lvlText w:val="%5."/>
+      <w:lvlJc w:val="left"/>
+      <w:pPr>
+        <w:tabs>
+          <w:tab w:val="num" w:pos="3600"/>
+        </w:tabs>
+        <w:ind w:left="3600" w:hanging="360"/>
+      </w:pPr>
+    </w:lvl>
+    <w:lvl w:ilvl="5" w:tentative="1">
+      <w:start w:val="1"/>
+      <w:numFmt w:val="decimal"/>
+      <w:lvlText w:val="%6."/>
+      <w:lvlJc w:val="left"/>
+      <w:pPr>
+        <w:tabs>
+          <w:tab w:val="num" w:pos="4320"/>
+        </w:tabs>
+        <w:ind w:left="4320" w:hanging="360"/>
+      </w:pPr>
+    </w:lvl>
+    <w:lvl w:ilvl="6" w:tentative="1">
+      <w:start w:val="1"/>
+      <w:numFmt w:val="decimal"/>
+      <w:lvlText w:val="%7."/>
+      <w:lvlJc w:val="left"/>
+      <w:pPr>
+        <w:tabs>
+          <w:tab w:val="num" w:pos="5040"/>
+        </w:tabs>
+        <w:ind w:left="5040" w:hanging="360"/>
+      </w:pPr>
+    </w:lvl>
+    <w:lvl w:ilvl="7" w:tentative="1">
+      <w:start w:val="1"/>
+      <w:numFmt w:val="decimal"/>
+      <w:lvlText w:val="%8."/>
+      <w:lvlJc w:val="left"/>
+      <w:pPr>
+        <w:tabs>
+          <w:tab w:val="num" w:pos="5760"/>
+        </w:tabs>
+        <w:ind w:left="5760" w:hanging="360"/>
+      </w:pPr>
+    </w:lvl>
+    <w:lvl w:ilvl="8" w:tentative="1">
+      <w:start w:val="1"/>
+      <w:numFmt w:val="decimal"/>
+      <w:lvlText w:val="%9."/>
+      <w:lvlJc w:val="left"/>
+      <w:pPr>
+        <w:tabs>
+          <w:tab w:val="num" w:pos="6480"/>
+        </w:tabs>
+        <w:ind w:left="6480" w:hanging="360"/>
+      </w:pPr>
+    </w:lvl>
+  </w:abstractNum>
+  <w:abstractNum w:abstractNumId="1" w15:restartNumberingAfterBreak="0">
     <w:nsid w:val="069650D0"/>
     <w:multiLevelType w:val="multilevel"/>
     <w:tmpl w:val="E7903952"/>
@@ -18257,7 +20362,7 @@
       </w:pPr>
     </w:lvl>
   </w:abstractNum>
-  <w:abstractNum w:abstractNumId="1" w15:restartNumberingAfterBreak="0">
+  <w:abstractNum w:abstractNumId="2" w15:restartNumberingAfterBreak="0">
     <w:nsid w:val="0BDA54D8"/>
     <w:multiLevelType w:val="multilevel"/>
     <w:tmpl w:val="74C89D8A"/>
@@ -18370,7 +20475,120 @@
       </w:pPr>
     </w:lvl>
   </w:abstractNum>
-  <w:abstractNum w:abstractNumId="2" w15:restartNumberingAfterBreak="0">
+  <w:abstractNum w:abstractNumId="3" w15:restartNumberingAfterBreak="0">
+    <w:nsid w:val="0FEA2C05"/>
+    <w:multiLevelType w:val="multilevel"/>
+    <w:tmpl w:val="CE54E7D2"/>
+    <w:lvl w:ilvl="0">
+      <w:start w:val="1"/>
+      <w:numFmt w:val="decimal"/>
+      <w:lvlText w:val="%1."/>
+      <w:lvlJc w:val="left"/>
+      <w:pPr>
+        <w:tabs>
+          <w:tab w:val="num" w:pos="720"/>
+        </w:tabs>
+        <w:ind w:left="720" w:hanging="360"/>
+      </w:pPr>
+    </w:lvl>
+    <w:lvl w:ilvl="1" w:tentative="1">
+      <w:start w:val="1"/>
+      <w:numFmt w:val="decimal"/>
+      <w:lvlText w:val="%2."/>
+      <w:lvlJc w:val="left"/>
+      <w:pPr>
+        <w:tabs>
+          <w:tab w:val="num" w:pos="1440"/>
+        </w:tabs>
+        <w:ind w:left="1440" w:hanging="360"/>
+      </w:pPr>
+    </w:lvl>
+    <w:lvl w:ilvl="2" w:tentative="1">
+      <w:start w:val="1"/>
+      <w:numFmt w:val="decimal"/>
+      <w:lvlText w:val="%3."/>
+      <w:lvlJc w:val="left"/>
+      <w:pPr>
+        <w:tabs>
+          <w:tab w:val="num" w:pos="2160"/>
+        </w:tabs>
+        <w:ind w:left="2160" w:hanging="360"/>
+      </w:pPr>
+    </w:lvl>
+    <w:lvl w:ilvl="3" w:tentative="1">
+      <w:start w:val="1"/>
+      <w:numFmt w:val="decimal"/>
+      <w:lvlText w:val="%4."/>
+      <w:lvlJc w:val="left"/>
+      <w:pPr>
+        <w:tabs>
+          <w:tab w:val="num" w:pos="2880"/>
+        </w:tabs>
+        <w:ind w:left="2880" w:hanging="360"/>
+      </w:pPr>
+    </w:lvl>
+    <w:lvl w:ilvl="4" w:tentative="1">
+      <w:start w:val="1"/>
+      <w:numFmt w:val="decimal"/>
+      <w:lvlText w:val="%5."/>
+      <w:lvlJc w:val="left"/>
+      <w:pPr>
+        <w:tabs>
+          <w:tab w:val="num" w:pos="3600"/>
+        </w:tabs>
+        <w:ind w:left="3600" w:hanging="360"/>
+      </w:pPr>
+    </w:lvl>
+    <w:lvl w:ilvl="5" w:tentative="1">
+      <w:start w:val="1"/>
+      <w:numFmt w:val="decimal"/>
+      <w:lvlText w:val="%6."/>
+      <w:lvlJc w:val="left"/>
+      <w:pPr>
+        <w:tabs>
+          <w:tab w:val="num" w:pos="4320"/>
+        </w:tabs>
+        <w:ind w:left="4320" w:hanging="360"/>
+      </w:pPr>
+    </w:lvl>
+    <w:lvl w:ilvl="6" w:tentative="1">
+      <w:start w:val="1"/>
+      <w:numFmt w:val="decimal"/>
+      <w:lvlText w:val="%7."/>
+      <w:lvlJc w:val="left"/>
+      <w:pPr>
+        <w:tabs>
+          <w:tab w:val="num" w:pos="5040"/>
+        </w:tabs>
+        <w:ind w:left="5040" w:hanging="360"/>
+      </w:pPr>
+    </w:lvl>
+    <w:lvl w:ilvl="7" w:tentative="1">
+      <w:start w:val="1"/>
+      <w:numFmt w:val="decimal"/>
+      <w:lvlText w:val="%8."/>
+      <w:lvlJc w:val="left"/>
+      <w:pPr>
+        <w:tabs>
+          <w:tab w:val="num" w:pos="5760"/>
+        </w:tabs>
+        <w:ind w:left="5760" w:hanging="360"/>
+      </w:pPr>
+    </w:lvl>
+    <w:lvl w:ilvl="8" w:tentative="1">
+      <w:start w:val="1"/>
+      <w:numFmt w:val="decimal"/>
+      <w:lvlText w:val="%9."/>
+      <w:lvlJc w:val="left"/>
+      <w:pPr>
+        <w:tabs>
+          <w:tab w:val="num" w:pos="6480"/>
+        </w:tabs>
+        <w:ind w:left="6480" w:hanging="360"/>
+      </w:pPr>
+    </w:lvl>
+  </w:abstractNum>
+  <w:abstractNum w:abstractNumId="4" w15:restartNumberingAfterBreak="0">
     <w:nsid w:val="133E6B94"/>
     <w:multiLevelType w:val="multilevel"/>
     <w:tmpl w:val="9C3E72CA"/>
@@ -18519,7 +20737,7 @@
       </w:rPr>
     </w:lvl>
   </w:abstractNum>
-  <w:abstractNum w:abstractNumId="3" w15:restartNumberingAfterBreak="0">
+  <w:abstractNum w:abstractNumId="5" w15:restartNumberingAfterBreak="0">
     <w:nsid w:val="23343944"/>
     <w:multiLevelType w:val="multilevel"/>
     <w:tmpl w:val="52EC8B0C"/>
@@ -18632,10 +20850,10 @@
       </w:pPr>
     </w:lvl>
   </w:abstractNum>
-  <w:abstractNum w:abstractNumId="4" w15:restartNumberingAfterBreak="0">
-    <w:nsid w:val="30584B6C"/>
+  <w:abstractNum w:abstractNumId="6" w15:restartNumberingAfterBreak="0">
+    <w:nsid w:val="2B192672"/>
     <w:multiLevelType w:val="multilevel"/>
-    <w:tmpl w:val="5296A81E"/>
+    <w:tmpl w:val="2EEEB87E"/>
     <w:lvl w:ilvl="0">
       <w:start w:val="1"/>
       <w:numFmt w:val="bullet"/>
@@ -18781,10 +20999,10 @@
       </w:rPr>
     </w:lvl>
   </w:abstractNum>
-  <w:abstractNum w:abstractNumId="5" w15:restartNumberingAfterBreak="0">
-    <w:nsid w:val="351C4339"/>
+  <w:abstractNum w:abstractNumId="7" w15:restartNumberingAfterBreak="0">
+    <w:nsid w:val="30584B6C"/>
     <w:multiLevelType w:val="multilevel"/>
-    <w:tmpl w:val="4BBA9E3C"/>
+    <w:tmpl w:val="5296A81E"/>
     <w:lvl w:ilvl="0">
       <w:start w:val="1"/>
       <w:numFmt w:val="bullet"/>
@@ -18930,10 +21148,10 @@
       </w:rPr>
     </w:lvl>
   </w:abstractNum>
-  <w:abstractNum w:abstractNumId="6" w15:restartNumberingAfterBreak="0">
-    <w:nsid w:val="41E2479D"/>
+  <w:abstractNum w:abstractNumId="8" w15:restartNumberingAfterBreak="0">
+    <w:nsid w:val="351C4339"/>
     <w:multiLevelType w:val="multilevel"/>
-    <w:tmpl w:val="0A12AFAA"/>
+    <w:tmpl w:val="4BBA9E3C"/>
     <w:lvl w:ilvl="0">
       <w:start w:val="1"/>
       <w:numFmt w:val="bullet"/>
@@ -19079,10 +21297,10 @@
       </w:rPr>
     </w:lvl>
   </w:abstractNum>
-  <w:abstractNum w:abstractNumId="7" w15:restartNumberingAfterBreak="0">
-    <w:nsid w:val="466C6060"/>
+  <w:abstractNum w:abstractNumId="9" w15:restartNumberingAfterBreak="0">
+    <w:nsid w:val="41E2479D"/>
     <w:multiLevelType w:val="multilevel"/>
-    <w:tmpl w:val="30F20D9A"/>
+    <w:tmpl w:val="0A12AFAA"/>
     <w:lvl w:ilvl="0">
       <w:start w:val="1"/>
       <w:numFmt w:val="bullet"/>
@@ -19228,462 +21446,10 @@
       </w:rPr>
     </w:lvl>
   </w:abstractNum>
-  <w:abstractNum w:abstractNumId="8" w15:restartNumberingAfterBreak="0">
-    <w:nsid w:val="4C5B7DCC"/>
+  <w:abstractNum w:abstractNumId="10" w15:restartNumberingAfterBreak="0">
+    <w:nsid w:val="466C6060"/>
     <w:multiLevelType w:val="multilevel"/>
-    <w:tmpl w:val="B80AC94E"/>
-    <w:lvl w:ilvl="0">
-      <w:start w:val="1"/>
-      <w:numFmt w:val="decimal"/>
-      <w:lvlText w:val="%1."/>
-      <w:lvlJc w:val="left"/>
-      <w:pPr>
-        <w:tabs>
-          <w:tab w:val="num" w:pos="720"/>
-        </w:tabs>
-        <w:ind w:left="720" w:hanging="360"/>
-      </w:pPr>
-    </w:lvl>
-    <w:lvl w:ilvl="1" w:tentative="1">
-      <w:start w:val="1"/>
-      <w:numFmt w:val="decimal"/>
-      <w:lvlText w:val="%2."/>
-      <w:lvlJc w:val="left"/>
-      <w:pPr>
-        <w:tabs>
-          <w:tab w:val="num" w:pos="1440"/>
-        </w:tabs>
-        <w:ind w:left="1440" w:hanging="360"/>
-      </w:pPr>
-    </w:lvl>
-    <w:lvl w:ilvl="2" w:tentative="1">
-      <w:start w:val="1"/>
-      <w:numFmt w:val="decimal"/>
-      <w:lvlText w:val="%3."/>
-      <w:lvlJc w:val="left"/>
-      <w:pPr>
-        <w:tabs>
-          <w:tab w:val="num" w:pos="2160"/>
-        </w:tabs>
-        <w:ind w:left="2160" w:hanging="360"/>
-      </w:pPr>
-    </w:lvl>
-    <w:lvl w:ilvl="3" w:tentative="1">
-      <w:start w:val="1"/>
-      <w:numFmt w:val="decimal"/>
-      <w:lvlText w:val="%4."/>
-      <w:lvlJc w:val="left"/>
-      <w:pPr>
-        <w:tabs>
-          <w:tab w:val="num" w:pos="2880"/>
-        </w:tabs>
-        <w:ind w:left="2880" w:hanging="360"/>
-      </w:pPr>
-    </w:lvl>
-    <w:lvl w:ilvl="4" w:tentative="1">
-      <w:start w:val="1"/>
-      <w:numFmt w:val="decimal"/>
-      <w:lvlText w:val="%5."/>
-      <w:lvlJc w:val="left"/>
-      <w:pPr>
-        <w:tabs>
-          <w:tab w:val="num" w:pos="3600"/>
-        </w:tabs>
-        <w:ind w:left="3600" w:hanging="360"/>
-      </w:pPr>
-    </w:lvl>
-    <w:lvl w:ilvl="5" w:tentative="1">
-      <w:start w:val="1"/>
-      <w:numFmt w:val="decimal"/>
-      <w:lvlText w:val="%6."/>
-      <w:lvlJc w:val="left"/>
-      <w:pPr>
-        <w:tabs>
-          <w:tab w:val="num" w:pos="4320"/>
-        </w:tabs>
-        <w:ind w:left="4320" w:hanging="360"/>
-      </w:pPr>
-    </w:lvl>
-    <w:lvl w:ilvl="6" w:tentative="1">
-      <w:start w:val="1"/>
-      <w:numFmt w:val="decimal"/>
-      <w:lvlText w:val="%7."/>
-      <w:lvlJc w:val="left"/>
-      <w:pPr>
-        <w:tabs>
-          <w:tab w:val="num" w:pos="5040"/>
-        </w:tabs>
-        <w:ind w:left="5040" w:hanging="360"/>
-      </w:pPr>
-    </w:lvl>
-    <w:lvl w:ilvl="7" w:tentative="1">
-      <w:start w:val="1"/>
-      <w:numFmt w:val="decimal"/>
-      <w:lvlText w:val="%8."/>
-      <w:lvlJc w:val="left"/>
-      <w:pPr>
-        <w:tabs>
-          <w:tab w:val="num" w:pos="5760"/>
-        </w:tabs>
-        <w:ind w:left="5760" w:hanging="360"/>
-      </w:pPr>
-    </w:lvl>
-    <w:lvl w:ilvl="8" w:tentative="1">
-      <w:start w:val="1"/>
-      <w:numFmt w:val="decimal"/>
-      <w:lvlText w:val="%9."/>
-      <w:lvlJc w:val="left"/>
-      <w:pPr>
-        <w:tabs>
-          <w:tab w:val="num" w:pos="6480"/>
-        </w:tabs>
-        <w:ind w:left="6480" w:hanging="360"/>
-      </w:pPr>
-    </w:lvl>
-  </w:abstractNum>
-  <w:abstractNum w:abstractNumId="9" w15:restartNumberingAfterBreak="0">
-    <w:nsid w:val="4D740ECD"/>
-    <w:multiLevelType w:val="multilevel"/>
-    <w:tmpl w:val="F4982E4C"/>
-    <w:lvl w:ilvl="0">
-      <w:start w:val="1"/>
-      <w:numFmt w:val="bullet"/>
-      <w:lvlText w:val="●"/>
-      <w:lvlJc w:val="left"/>
-      <w:pPr>
-        <w:ind w:left="720" w:hanging="360"/>
-      </w:pPr>
-      <w:rPr>
-        <w:u w:val="none"/>
-      </w:rPr>
-    </w:lvl>
-    <w:lvl w:ilvl="1">
-      <w:start w:val="1"/>
-      <w:numFmt w:val="bullet"/>
-      <w:lvlText w:val="○"/>
-      <w:lvlJc w:val="left"/>
-      <w:pPr>
-        <w:ind w:left="1440" w:hanging="360"/>
-      </w:pPr>
-      <w:rPr>
-        <w:u w:val="none"/>
-      </w:rPr>
-    </w:lvl>
-    <w:lvl w:ilvl="2">
-      <w:start w:val="1"/>
-      <w:numFmt w:val="bullet"/>
-      <w:lvlText w:val="■"/>
-      <w:lvlJc w:val="left"/>
-      <w:pPr>
-        <w:ind w:left="2160" w:hanging="360"/>
-      </w:pPr>
-      <w:rPr>
-        <w:u w:val="none"/>
-      </w:rPr>
-    </w:lvl>
-    <w:lvl w:ilvl="3">
-      <w:start w:val="1"/>
-      <w:numFmt w:val="bullet"/>
-      <w:lvlText w:val="●"/>
-      <w:lvlJc w:val="left"/>
-      <w:pPr>
-        <w:ind w:left="2880" w:hanging="360"/>
-      </w:pPr>
-      <w:rPr>
-        <w:u w:val="none"/>
-      </w:rPr>
-    </w:lvl>
-    <w:lvl w:ilvl="4">
-      <w:start w:val="1"/>
-      <w:numFmt w:val="bullet"/>
-      <w:lvlText w:val="○"/>
-      <w:lvlJc w:val="left"/>
-      <w:pPr>
-        <w:ind w:left="3600" w:hanging="360"/>
-      </w:pPr>
-      <w:rPr>
-        <w:u w:val="none"/>
-      </w:rPr>
-    </w:lvl>
-    <w:lvl w:ilvl="5">
-      <w:start w:val="1"/>
-      <w:numFmt w:val="bullet"/>
-      <w:lvlText w:val="■"/>
-      <w:lvlJc w:val="left"/>
-      <w:pPr>
-        <w:ind w:left="4320" w:hanging="360"/>
-      </w:pPr>
-      <w:rPr>
-        <w:u w:val="none"/>
-      </w:rPr>
-    </w:lvl>
-    <w:lvl w:ilvl="6">
-      <w:start w:val="1"/>
-      <w:numFmt w:val="bullet"/>
-      <w:lvlText w:val="●"/>
-      <w:lvlJc w:val="left"/>
-      <w:pPr>
-        <w:ind w:left="5040" w:hanging="360"/>
-      </w:pPr>
-      <w:rPr>
-        <w:u w:val="none"/>
-      </w:rPr>
-    </w:lvl>
-    <w:lvl w:ilvl="7">
-      <w:start w:val="1"/>
-      <w:numFmt w:val="bullet"/>
-      <w:lvlText w:val="○"/>
-      <w:lvlJc w:val="left"/>
-      <w:pPr>
-        <w:ind w:left="5760" w:hanging="360"/>
-      </w:pPr>
-      <w:rPr>
-        <w:u w:val="none"/>
-      </w:rPr>
-    </w:lvl>
-    <w:lvl w:ilvl="8">
-      <w:start w:val="1"/>
-      <w:numFmt w:val="bullet"/>
-      <w:lvlText w:val="■"/>
-      <w:lvlJc w:val="left"/>
-      <w:pPr>
-        <w:ind w:left="6480" w:hanging="360"/>
-      </w:pPr>
-      <w:rPr>
-        <w:u w:val="none"/>
-      </w:rPr>
-    </w:lvl>
-  </w:abstractNum>
-  <w:abstractNum w:abstractNumId="10" w15:restartNumberingAfterBreak="0">
-    <w:nsid w:val="4DCF3B05"/>
-    <w:multiLevelType w:val="multilevel"/>
-    <w:tmpl w:val="D35C0C54"/>
-    <w:lvl w:ilvl="0">
-      <w:start w:val="1"/>
-      <w:numFmt w:val="bullet"/>
-      <w:lvlText w:val="●"/>
-      <w:lvlJc w:val="left"/>
-      <w:pPr>
-        <w:ind w:left="720" w:hanging="360"/>
-      </w:pPr>
-      <w:rPr>
-        <w:u w:val="none"/>
-      </w:rPr>
-    </w:lvl>
-    <w:lvl w:ilvl="1">
-      <w:start w:val="1"/>
-      <w:numFmt w:val="bullet"/>
-      <w:lvlText w:val="○"/>
-      <w:lvlJc w:val="left"/>
-      <w:pPr>
-        <w:ind w:left="1440" w:hanging="360"/>
-      </w:pPr>
-      <w:rPr>
-        <w:u w:val="none"/>
-      </w:rPr>
-    </w:lvl>
-    <w:lvl w:ilvl="2">
-      <w:start w:val="1"/>
-      <w:numFmt w:val="bullet"/>
-      <w:lvlText w:val="■"/>
-      <w:lvlJc w:val="left"/>
-      <w:pPr>
-        <w:ind w:left="2160" w:hanging="360"/>
-      </w:pPr>
-      <w:rPr>
-        <w:u w:val="none"/>
-      </w:rPr>
-    </w:lvl>
-    <w:lvl w:ilvl="3">
-      <w:start w:val="1"/>
-      <w:numFmt w:val="bullet"/>
-      <w:lvlText w:val="●"/>
-      <w:lvlJc w:val="left"/>
-      <w:pPr>
-        <w:ind w:left="2880" w:hanging="360"/>
-      </w:pPr>
-      <w:rPr>
-        <w:u w:val="none"/>
-      </w:rPr>
-    </w:lvl>
-    <w:lvl w:ilvl="4">
-      <w:start w:val="1"/>
-      <w:numFmt w:val="bullet"/>
-      <w:lvlText w:val="○"/>
-      <w:lvlJc w:val="left"/>
-      <w:pPr>
-        <w:ind w:left="3600" w:hanging="360"/>
-      </w:pPr>
-      <w:rPr>
-        <w:u w:val="none"/>
-      </w:rPr>
-    </w:lvl>
-    <w:lvl w:ilvl="5">
-      <w:start w:val="1"/>
-      <w:numFmt w:val="bullet"/>
-      <w:lvlText w:val="■"/>
-      <w:lvlJc w:val="left"/>
-      <w:pPr>
-        <w:ind w:left="4320" w:hanging="360"/>
-      </w:pPr>
-      <w:rPr>
-        <w:u w:val="none"/>
-      </w:rPr>
-    </w:lvl>
-    <w:lvl w:ilvl="6">
-      <w:start w:val="1"/>
-      <w:numFmt w:val="bullet"/>
-      <w:lvlText w:val="●"/>
-      <w:lvlJc w:val="left"/>
-      <w:pPr>
-        <w:ind w:left="5040" w:hanging="360"/>
-      </w:pPr>
-      <w:rPr>
-        <w:u w:val="none"/>
-      </w:rPr>
-    </w:lvl>
-    <w:lvl w:ilvl="7">
-      <w:start w:val="1"/>
-      <w:numFmt w:val="bullet"/>
-      <w:lvlText w:val="○"/>
-      <w:lvlJc w:val="left"/>
-      <w:pPr>
-        <w:ind w:left="5760" w:hanging="360"/>
-      </w:pPr>
-      <w:rPr>
-        <w:u w:val="none"/>
-      </w:rPr>
-    </w:lvl>
-    <w:lvl w:ilvl="8">
-      <w:start w:val="1"/>
-      <w:numFmt w:val="bullet"/>
-      <w:lvlText w:val="■"/>
-      <w:lvlJc w:val="left"/>
-      <w:pPr>
-        <w:ind w:left="6480" w:hanging="360"/>
-      </w:pPr>
-      <w:rPr>
-        <w:u w:val="none"/>
-      </w:rPr>
-    </w:lvl>
-  </w:abstractNum>
-  <w:abstractNum w:abstractNumId="11" w15:restartNumberingAfterBreak="0">
-    <w:nsid w:val="5CF14D25"/>
-    <w:multiLevelType w:val="hybridMultilevel"/>
-    <w:tmpl w:val="CC520650"/>
-    <w:lvl w:ilvl="0" w:tplc="50646CE4">
-      <w:start w:val="1"/>
-      <w:numFmt w:val="bullet"/>
-      <w:lvlText w:val="-"/>
-      <w:lvlJc w:val="left"/>
-      <w:pPr>
-        <w:ind w:left="720" w:hanging="360"/>
-      </w:pPr>
-      <w:rPr>
-        <w:rFonts w:ascii="Arial" w:eastAsia="Arial" w:hAnsi="Arial" w:cs="Arial" w:hint="default"/>
-      </w:rPr>
-    </w:lvl>
-    <w:lvl w:ilvl="1" w:tplc="0C0A0003">
-      <w:start w:val="1"/>
-      <w:numFmt w:val="bullet"/>
-      <w:lvlText w:val="o"/>
-      <w:lvlJc w:val="left"/>
-      <w:pPr>
-        <w:ind w:left="1440" w:hanging="360"/>
-      </w:pPr>
-      <w:rPr>
-        <w:rFonts w:ascii="Courier New" w:hAnsi="Courier New" w:cs="Courier New" w:hint="default"/>
-      </w:rPr>
-    </w:lvl>
-    <w:lvl w:ilvl="2" w:tplc="0C0A0005" w:tentative="1">
-      <w:start w:val="1"/>
-      <w:numFmt w:val="bullet"/>
-      <w:lvlText w:val=""/>
-      <w:lvlJc w:val="left"/>
-      <w:pPr>
-        <w:ind w:left="2160" w:hanging="360"/>
-      </w:pPr>
-      <w:rPr>
-        <w:rFonts w:ascii="Wingdings" w:hAnsi="Wingdings" w:hint="default"/>
-      </w:rPr>
-    </w:lvl>
-    <w:lvl w:ilvl="3" w:tplc="0C0A0001" w:tentative="1">
-      <w:start w:val="1"/>
-      <w:numFmt w:val="bullet"/>
-      <w:lvlText w:val=""/>
-      <w:lvlJc w:val="left"/>
-      <w:pPr>
-        <w:ind w:left="2880" w:hanging="360"/>
-      </w:pPr>
-      <w:rPr>
-        <w:rFonts w:ascii="Symbol" w:hAnsi="Symbol" w:hint="default"/>
-      </w:rPr>
-    </w:lvl>
-    <w:lvl w:ilvl="4" w:tplc="0C0A0003" w:tentative="1">
-      <w:start w:val="1"/>
-      <w:numFmt w:val="bullet"/>
-      <w:lvlText w:val="o"/>
-      <w:lvlJc w:val="left"/>
-      <w:pPr>
-        <w:ind w:left="3600" w:hanging="360"/>
-      </w:pPr>
-      <w:rPr>
-        <w:rFonts w:ascii="Courier New" w:hAnsi="Courier New" w:cs="Courier New" w:hint="default"/>
-      </w:rPr>
-    </w:lvl>
-    <w:lvl w:ilvl="5" w:tplc="0C0A0005" w:tentative="1">
-      <w:start w:val="1"/>
-      <w:numFmt w:val="bullet"/>
-      <w:lvlText w:val=""/>
-      <w:lvlJc w:val="left"/>
-      <w:pPr>
-        <w:ind w:left="4320" w:hanging="360"/>
-      </w:pPr>
-      <w:rPr>
-        <w:rFonts w:ascii="Wingdings" w:hAnsi="Wingdings" w:hint="default"/>
-      </w:rPr>
-    </w:lvl>
-    <w:lvl w:ilvl="6" w:tplc="0C0A0001" w:tentative="1">
-      <w:start w:val="1"/>
-      <w:numFmt w:val="bullet"/>
-      <w:lvlText w:val=""/>
-      <w:lvlJc w:val="left"/>
-      <w:pPr>
-        <w:ind w:left="5040" w:hanging="360"/>
-      </w:pPr>
-      <w:rPr>
-        <w:rFonts w:ascii="Symbol" w:hAnsi="Symbol" w:hint="default"/>
-      </w:rPr>
-    </w:lvl>
-    <w:lvl w:ilvl="7" w:tplc="0C0A0003" w:tentative="1">
-      <w:start w:val="1"/>
-      <w:numFmt w:val="bullet"/>
-      <w:lvlText w:val="o"/>
-      <w:lvlJc w:val="left"/>
-      <w:pPr>
-        <w:ind w:left="5760" w:hanging="360"/>
-      </w:pPr>
-      <w:rPr>
-        <w:rFonts w:ascii="Courier New" w:hAnsi="Courier New" w:cs="Courier New" w:hint="default"/>
-      </w:rPr>
-    </w:lvl>
-    <w:lvl w:ilvl="8" w:tplc="0C0A0005" w:tentative="1">
-      <w:start w:val="1"/>
-      <w:numFmt w:val="bullet"/>
-      <w:lvlText w:val=""/>
-      <w:lvlJc w:val="left"/>
-      <w:pPr>
-        <w:ind w:left="6480" w:hanging="360"/>
-      </w:pPr>
-      <w:rPr>
-        <w:rFonts w:ascii="Wingdings" w:hAnsi="Wingdings" w:hint="default"/>
-      </w:rPr>
-    </w:lvl>
-  </w:abstractNum>
-  <w:abstractNum w:abstractNumId="12" w15:restartNumberingAfterBreak="0">
-    <w:nsid w:val="6ACF50AF"/>
-    <w:multiLevelType w:val="multilevel"/>
-    <w:tmpl w:val="03D2F66C"/>
+    <w:tmpl w:val="30F20D9A"/>
     <w:lvl w:ilvl="0">
       <w:start w:val="1"/>
       <w:numFmt w:val="bullet"/>
@@ -19829,44 +21595,958 @@
       </w:rPr>
     </w:lvl>
   </w:abstractNum>
+  <w:abstractNum w:abstractNumId="11" w15:restartNumberingAfterBreak="0">
+    <w:nsid w:val="4C5B7DCC"/>
+    <w:multiLevelType w:val="multilevel"/>
+    <w:tmpl w:val="B80AC94E"/>
+    <w:lvl w:ilvl="0">
+      <w:start w:val="1"/>
+      <w:numFmt w:val="decimal"/>
+      <w:lvlText w:val="%1."/>
+      <w:lvlJc w:val="left"/>
+      <w:pPr>
+        <w:tabs>
+          <w:tab w:val="num" w:pos="720"/>
+        </w:tabs>
+        <w:ind w:left="720" w:hanging="360"/>
+      </w:pPr>
+    </w:lvl>
+    <w:lvl w:ilvl="1" w:tentative="1">
+      <w:start w:val="1"/>
+      <w:numFmt w:val="decimal"/>
+      <w:lvlText w:val="%2."/>
+      <w:lvlJc w:val="left"/>
+      <w:pPr>
+        <w:tabs>
+          <w:tab w:val="num" w:pos="1440"/>
+        </w:tabs>
+        <w:ind w:left="1440" w:hanging="360"/>
+      </w:pPr>
+    </w:lvl>
+    <w:lvl w:ilvl="2" w:tentative="1">
+      <w:start w:val="1"/>
+      <w:numFmt w:val="decimal"/>
+      <w:lvlText w:val="%3."/>
+      <w:lvlJc w:val="left"/>
+      <w:pPr>
+        <w:tabs>
+          <w:tab w:val="num" w:pos="2160"/>
+        </w:tabs>
+        <w:ind w:left="2160" w:hanging="360"/>
+      </w:pPr>
+    </w:lvl>
+    <w:lvl w:ilvl="3" w:tentative="1">
+      <w:start w:val="1"/>
+      <w:numFmt w:val="decimal"/>
+      <w:lvlText w:val="%4."/>
+      <w:lvlJc w:val="left"/>
+      <w:pPr>
+        <w:tabs>
+          <w:tab w:val="num" w:pos="2880"/>
+        </w:tabs>
+        <w:ind w:left="2880" w:hanging="360"/>
+      </w:pPr>
+    </w:lvl>
+    <w:lvl w:ilvl="4" w:tentative="1">
+      <w:start w:val="1"/>
+      <w:numFmt w:val="decimal"/>
+      <w:lvlText w:val="%5."/>
+      <w:lvlJc w:val="left"/>
+      <w:pPr>
+        <w:tabs>
+          <w:tab w:val="num" w:pos="3600"/>
+        </w:tabs>
+        <w:ind w:left="3600" w:hanging="360"/>
+      </w:pPr>
+    </w:lvl>
+    <w:lvl w:ilvl="5" w:tentative="1">
+      <w:start w:val="1"/>
+      <w:numFmt w:val="decimal"/>
+      <w:lvlText w:val="%6."/>
+      <w:lvlJc w:val="left"/>
+      <w:pPr>
+        <w:tabs>
+          <w:tab w:val="num" w:pos="4320"/>
+        </w:tabs>
+        <w:ind w:left="4320" w:hanging="360"/>
+      </w:pPr>
+    </w:lvl>
+    <w:lvl w:ilvl="6" w:tentative="1">
+      <w:start w:val="1"/>
+      <w:numFmt w:val="decimal"/>
+      <w:lvlText w:val="%7."/>
+      <w:lvlJc w:val="left"/>
+      <w:pPr>
+        <w:tabs>
+          <w:tab w:val="num" w:pos="5040"/>
+        </w:tabs>
+        <w:ind w:left="5040" w:hanging="360"/>
+      </w:pPr>
+    </w:lvl>
+    <w:lvl w:ilvl="7" w:tentative="1">
+      <w:start w:val="1"/>
+      <w:numFmt w:val="decimal"/>
+      <w:lvlText w:val="%8."/>
+      <w:lvlJc w:val="left"/>
+      <w:pPr>
+        <w:tabs>
+          <w:tab w:val="num" w:pos="5760"/>
+        </w:tabs>
+        <w:ind w:left="5760" w:hanging="360"/>
+      </w:pPr>
+    </w:lvl>
+    <w:lvl w:ilvl="8" w:tentative="1">
+      <w:start w:val="1"/>
+      <w:numFmt w:val="decimal"/>
+      <w:lvlText w:val="%9."/>
+      <w:lvlJc w:val="left"/>
+      <w:pPr>
+        <w:tabs>
+          <w:tab w:val="num" w:pos="6480"/>
+        </w:tabs>
+        <w:ind w:left="6480" w:hanging="360"/>
+      </w:pPr>
+    </w:lvl>
+  </w:abstractNum>
+  <w:abstractNum w:abstractNumId="12" w15:restartNumberingAfterBreak="0">
+    <w:nsid w:val="4D740ECD"/>
+    <w:multiLevelType w:val="multilevel"/>
+    <w:tmpl w:val="F4982E4C"/>
+    <w:lvl w:ilvl="0">
+      <w:start w:val="1"/>
+      <w:numFmt w:val="bullet"/>
+      <w:lvlText w:val="●"/>
+      <w:lvlJc w:val="left"/>
+      <w:pPr>
+        <w:ind w:left="720" w:hanging="360"/>
+      </w:pPr>
+      <w:rPr>
+        <w:u w:val="none"/>
+      </w:rPr>
+    </w:lvl>
+    <w:lvl w:ilvl="1">
+      <w:start w:val="1"/>
+      <w:numFmt w:val="bullet"/>
+      <w:lvlText w:val="○"/>
+      <w:lvlJc w:val="left"/>
+      <w:pPr>
+        <w:ind w:left="1440" w:hanging="360"/>
+      </w:pPr>
+      <w:rPr>
+        <w:u w:val="none"/>
+      </w:rPr>
+    </w:lvl>
+    <w:lvl w:ilvl="2">
+      <w:start w:val="1"/>
+      <w:numFmt w:val="bullet"/>
+      <w:lvlText w:val="■"/>
+      <w:lvlJc w:val="left"/>
+      <w:pPr>
+        <w:ind w:left="2160" w:hanging="360"/>
+      </w:pPr>
+      <w:rPr>
+        <w:u w:val="none"/>
+      </w:rPr>
+    </w:lvl>
+    <w:lvl w:ilvl="3">
+      <w:start w:val="1"/>
+      <w:numFmt w:val="bullet"/>
+      <w:lvlText w:val="●"/>
+      <w:lvlJc w:val="left"/>
+      <w:pPr>
+        <w:ind w:left="2880" w:hanging="360"/>
+      </w:pPr>
+      <w:rPr>
+        <w:u w:val="none"/>
+      </w:rPr>
+    </w:lvl>
+    <w:lvl w:ilvl="4">
+      <w:start w:val="1"/>
+      <w:numFmt w:val="bullet"/>
+      <w:lvlText w:val="○"/>
+      <w:lvlJc w:val="left"/>
+      <w:pPr>
+        <w:ind w:left="3600" w:hanging="360"/>
+      </w:pPr>
+      <w:rPr>
+        <w:u w:val="none"/>
+      </w:rPr>
+    </w:lvl>
+    <w:lvl w:ilvl="5">
+      <w:start w:val="1"/>
+      <w:numFmt w:val="bullet"/>
+      <w:lvlText w:val="■"/>
+      <w:lvlJc w:val="left"/>
+      <w:pPr>
+        <w:ind w:left="4320" w:hanging="360"/>
+      </w:pPr>
+      <w:rPr>
+        <w:u w:val="none"/>
+      </w:rPr>
+    </w:lvl>
+    <w:lvl w:ilvl="6">
+      <w:start w:val="1"/>
+      <w:numFmt w:val="bullet"/>
+      <w:lvlText w:val="●"/>
+      <w:lvlJc w:val="left"/>
+      <w:pPr>
+        <w:ind w:left="5040" w:hanging="360"/>
+      </w:pPr>
+      <w:rPr>
+        <w:u w:val="none"/>
+      </w:rPr>
+    </w:lvl>
+    <w:lvl w:ilvl="7">
+      <w:start w:val="1"/>
+      <w:numFmt w:val="bullet"/>
+      <w:lvlText w:val="○"/>
+      <w:lvlJc w:val="left"/>
+      <w:pPr>
+        <w:ind w:left="5760" w:hanging="360"/>
+      </w:pPr>
+      <w:rPr>
+        <w:u w:val="none"/>
+      </w:rPr>
+    </w:lvl>
+    <w:lvl w:ilvl="8">
+      <w:start w:val="1"/>
+      <w:numFmt w:val="bullet"/>
+      <w:lvlText w:val="■"/>
+      <w:lvlJc w:val="left"/>
+      <w:pPr>
+        <w:ind w:left="6480" w:hanging="360"/>
+      </w:pPr>
+      <w:rPr>
+        <w:u w:val="none"/>
+      </w:rPr>
+    </w:lvl>
+  </w:abstractNum>
+  <w:abstractNum w:abstractNumId="13" w15:restartNumberingAfterBreak="0">
+    <w:nsid w:val="4DCF3B05"/>
+    <w:multiLevelType w:val="multilevel"/>
+    <w:tmpl w:val="D35C0C54"/>
+    <w:lvl w:ilvl="0">
+      <w:start w:val="1"/>
+      <w:numFmt w:val="bullet"/>
+      <w:lvlText w:val="●"/>
+      <w:lvlJc w:val="left"/>
+      <w:pPr>
+        <w:ind w:left="720" w:hanging="360"/>
+      </w:pPr>
+      <w:rPr>
+        <w:u w:val="none"/>
+      </w:rPr>
+    </w:lvl>
+    <w:lvl w:ilvl="1">
+      <w:start w:val="1"/>
+      <w:numFmt w:val="bullet"/>
+      <w:lvlText w:val="○"/>
+      <w:lvlJc w:val="left"/>
+      <w:pPr>
+        <w:ind w:left="1440" w:hanging="360"/>
+      </w:pPr>
+      <w:rPr>
+        <w:u w:val="none"/>
+      </w:rPr>
+    </w:lvl>
+    <w:lvl w:ilvl="2">
+      <w:start w:val="1"/>
+      <w:numFmt w:val="bullet"/>
+      <w:lvlText w:val="■"/>
+      <w:lvlJc w:val="left"/>
+      <w:pPr>
+        <w:ind w:left="2160" w:hanging="360"/>
+      </w:pPr>
+      <w:rPr>
+        <w:u w:val="none"/>
+      </w:rPr>
+    </w:lvl>
+    <w:lvl w:ilvl="3">
+      <w:start w:val="1"/>
+      <w:numFmt w:val="bullet"/>
+      <w:lvlText w:val="●"/>
+      <w:lvlJc w:val="left"/>
+      <w:pPr>
+        <w:ind w:left="2880" w:hanging="360"/>
+      </w:pPr>
+      <w:rPr>
+        <w:u w:val="none"/>
+      </w:rPr>
+    </w:lvl>
+    <w:lvl w:ilvl="4">
+      <w:start w:val="1"/>
+      <w:numFmt w:val="bullet"/>
+      <w:lvlText w:val="○"/>
+      <w:lvlJc w:val="left"/>
+      <w:pPr>
+        <w:ind w:left="3600" w:hanging="360"/>
+      </w:pPr>
+      <w:rPr>
+        <w:u w:val="none"/>
+      </w:rPr>
+    </w:lvl>
+    <w:lvl w:ilvl="5">
+      <w:start w:val="1"/>
+      <w:numFmt w:val="bullet"/>
+      <w:lvlText w:val="■"/>
+      <w:lvlJc w:val="left"/>
+      <w:pPr>
+        <w:ind w:left="4320" w:hanging="360"/>
+      </w:pPr>
+      <w:rPr>
+        <w:u w:val="none"/>
+      </w:rPr>
+    </w:lvl>
+    <w:lvl w:ilvl="6">
+      <w:start w:val="1"/>
+      <w:numFmt w:val="bullet"/>
+      <w:lvlText w:val="●"/>
+      <w:lvlJc w:val="left"/>
+      <w:pPr>
+        <w:ind w:left="5040" w:hanging="360"/>
+      </w:pPr>
+      <w:rPr>
+        <w:u w:val="none"/>
+      </w:rPr>
+    </w:lvl>
+    <w:lvl w:ilvl="7">
+      <w:start w:val="1"/>
+      <w:numFmt w:val="bullet"/>
+      <w:lvlText w:val="○"/>
+      <w:lvlJc w:val="left"/>
+      <w:pPr>
+        <w:ind w:left="5760" w:hanging="360"/>
+      </w:pPr>
+      <w:rPr>
+        <w:u w:val="none"/>
+      </w:rPr>
+    </w:lvl>
+    <w:lvl w:ilvl="8">
+      <w:start w:val="1"/>
+      <w:numFmt w:val="bullet"/>
+      <w:lvlText w:val="■"/>
+      <w:lvlJc w:val="left"/>
+      <w:pPr>
+        <w:ind w:left="6480" w:hanging="360"/>
+      </w:pPr>
+      <w:rPr>
+        <w:u w:val="none"/>
+      </w:rPr>
+    </w:lvl>
+  </w:abstractNum>
+  <w:abstractNum w:abstractNumId="14" w15:restartNumberingAfterBreak="0">
+    <w:nsid w:val="5479729F"/>
+    <w:multiLevelType w:val="multilevel"/>
+    <w:tmpl w:val="2BA4B582"/>
+    <w:lvl w:ilvl="0">
+      <w:start w:val="1"/>
+      <w:numFmt w:val="bullet"/>
+      <w:lvlText w:val=""/>
+      <w:lvlJc w:val="left"/>
+      <w:pPr>
+        <w:tabs>
+          <w:tab w:val="num" w:pos="720"/>
+        </w:tabs>
+        <w:ind w:left="720" w:hanging="360"/>
+      </w:pPr>
+      <w:rPr>
+        <w:rFonts w:ascii="Symbol" w:hAnsi="Symbol" w:hint="default"/>
+        <w:sz w:val="20"/>
+      </w:rPr>
+    </w:lvl>
+    <w:lvl w:ilvl="1" w:tentative="1">
+      <w:start w:val="1"/>
+      <w:numFmt w:val="bullet"/>
+      <w:lvlText w:val="o"/>
+      <w:lvlJc w:val="left"/>
+      <w:pPr>
+        <w:tabs>
+          <w:tab w:val="num" w:pos="1440"/>
+        </w:tabs>
+        <w:ind w:left="1440" w:hanging="360"/>
+      </w:pPr>
+      <w:rPr>
+        <w:rFonts w:ascii="Courier New" w:hAnsi="Courier New" w:hint="default"/>
+        <w:sz w:val="20"/>
+      </w:rPr>
+    </w:lvl>
+    <w:lvl w:ilvl="2" w:tentative="1">
+      <w:start w:val="1"/>
+      <w:numFmt w:val="bullet"/>
+      <w:lvlText w:val=""/>
+      <w:lvlJc w:val="left"/>
+      <w:pPr>
+        <w:tabs>
+          <w:tab w:val="num" w:pos="2160"/>
+        </w:tabs>
+        <w:ind w:left="2160" w:hanging="360"/>
+      </w:pPr>
+      <w:rPr>
+        <w:rFonts w:ascii="Wingdings" w:hAnsi="Wingdings" w:hint="default"/>
+        <w:sz w:val="20"/>
+      </w:rPr>
+    </w:lvl>
+    <w:lvl w:ilvl="3" w:tentative="1">
+      <w:start w:val="1"/>
+      <w:numFmt w:val="bullet"/>
+      <w:lvlText w:val=""/>
+      <w:lvlJc w:val="left"/>
+      <w:pPr>
+        <w:tabs>
+          <w:tab w:val="num" w:pos="2880"/>
+        </w:tabs>
+        <w:ind w:left="2880" w:hanging="360"/>
+      </w:pPr>
+      <w:rPr>
+        <w:rFonts w:ascii="Wingdings" w:hAnsi="Wingdings" w:hint="default"/>
+        <w:sz w:val="20"/>
+      </w:rPr>
+    </w:lvl>
+    <w:lvl w:ilvl="4" w:tentative="1">
+      <w:start w:val="1"/>
+      <w:numFmt w:val="bullet"/>
+      <w:lvlText w:val=""/>
+      <w:lvlJc w:val="left"/>
+      <w:pPr>
+        <w:tabs>
+          <w:tab w:val="num" w:pos="3600"/>
+        </w:tabs>
+        <w:ind w:left="3600" w:hanging="360"/>
+      </w:pPr>
+      <w:rPr>
+        <w:rFonts w:ascii="Wingdings" w:hAnsi="Wingdings" w:hint="default"/>
+        <w:sz w:val="20"/>
+      </w:rPr>
+    </w:lvl>
+    <w:lvl w:ilvl="5" w:tentative="1">
+      <w:start w:val="1"/>
+      <w:numFmt w:val="bullet"/>
+      <w:lvlText w:val=""/>
+      <w:lvlJc w:val="left"/>
+      <w:pPr>
+        <w:tabs>
+          <w:tab w:val="num" w:pos="4320"/>
+        </w:tabs>
+        <w:ind w:left="4320" w:hanging="360"/>
+      </w:pPr>
+      <w:rPr>
+        <w:rFonts w:ascii="Wingdings" w:hAnsi="Wingdings" w:hint="default"/>
+        <w:sz w:val="20"/>
+      </w:rPr>
+    </w:lvl>
+    <w:lvl w:ilvl="6" w:tentative="1">
+      <w:start w:val="1"/>
+      <w:numFmt w:val="bullet"/>
+      <w:lvlText w:val=""/>
+      <w:lvlJc w:val="left"/>
+      <w:pPr>
+        <w:tabs>
+          <w:tab w:val="num" w:pos="5040"/>
+        </w:tabs>
+        <w:ind w:left="5040" w:hanging="360"/>
+      </w:pPr>
+      <w:rPr>
+        <w:rFonts w:ascii="Wingdings" w:hAnsi="Wingdings" w:hint="default"/>
+        <w:sz w:val="20"/>
+      </w:rPr>
+    </w:lvl>
+    <w:lvl w:ilvl="7" w:tentative="1">
+      <w:start w:val="1"/>
+      <w:numFmt w:val="bullet"/>
+      <w:lvlText w:val=""/>
+      <w:lvlJc w:val="left"/>
+      <w:pPr>
+        <w:tabs>
+          <w:tab w:val="num" w:pos="5760"/>
+        </w:tabs>
+        <w:ind w:left="5760" w:hanging="360"/>
+      </w:pPr>
+      <w:rPr>
+        <w:rFonts w:ascii="Wingdings" w:hAnsi="Wingdings" w:hint="default"/>
+        <w:sz w:val="20"/>
+      </w:rPr>
+    </w:lvl>
+    <w:lvl w:ilvl="8" w:tentative="1">
+      <w:start w:val="1"/>
+      <w:numFmt w:val="bullet"/>
+      <w:lvlText w:val=""/>
+      <w:lvlJc w:val="left"/>
+      <w:pPr>
+        <w:tabs>
+          <w:tab w:val="num" w:pos="6480"/>
+        </w:tabs>
+        <w:ind w:left="6480" w:hanging="360"/>
+      </w:pPr>
+      <w:rPr>
+        <w:rFonts w:ascii="Wingdings" w:hAnsi="Wingdings" w:hint="default"/>
+        <w:sz w:val="20"/>
+      </w:rPr>
+    </w:lvl>
+  </w:abstractNum>
+  <w:abstractNum w:abstractNumId="15" w15:restartNumberingAfterBreak="0">
+    <w:nsid w:val="5CF14D25"/>
+    <w:multiLevelType w:val="hybridMultilevel"/>
+    <w:tmpl w:val="CC520650"/>
+    <w:lvl w:ilvl="0" w:tplc="50646CE4">
+      <w:start w:val="1"/>
+      <w:numFmt w:val="bullet"/>
+      <w:lvlText w:val="-"/>
+      <w:lvlJc w:val="left"/>
+      <w:pPr>
+        <w:ind w:left="720" w:hanging="360"/>
+      </w:pPr>
+      <w:rPr>
+        <w:rFonts w:ascii="Arial" w:eastAsia="Arial" w:hAnsi="Arial" w:cs="Arial" w:hint="default"/>
+      </w:rPr>
+    </w:lvl>
+    <w:lvl w:ilvl="1" w:tplc="0C0A0003">
+      <w:start w:val="1"/>
+      <w:numFmt w:val="bullet"/>
+      <w:lvlText w:val="o"/>
+      <w:lvlJc w:val="left"/>
+      <w:pPr>
+        <w:ind w:left="1440" w:hanging="360"/>
+      </w:pPr>
+      <w:rPr>
+        <w:rFonts w:ascii="Courier New" w:hAnsi="Courier New" w:cs="Courier New" w:hint="default"/>
+      </w:rPr>
+    </w:lvl>
+    <w:lvl w:ilvl="2" w:tplc="0C0A0005" w:tentative="1">
+      <w:start w:val="1"/>
+      <w:numFmt w:val="bullet"/>
+      <w:lvlText w:val=""/>
+      <w:lvlJc w:val="left"/>
+      <w:pPr>
+        <w:ind w:left="2160" w:hanging="360"/>
+      </w:pPr>
+      <w:rPr>
+        <w:rFonts w:ascii="Wingdings" w:hAnsi="Wingdings" w:hint="default"/>
+      </w:rPr>
+    </w:lvl>
+    <w:lvl w:ilvl="3" w:tplc="0C0A0001" w:tentative="1">
+      <w:start w:val="1"/>
+      <w:numFmt w:val="bullet"/>
+      <w:lvlText w:val=""/>
+      <w:lvlJc w:val="left"/>
+      <w:pPr>
+        <w:ind w:left="2880" w:hanging="360"/>
+      </w:pPr>
+      <w:rPr>
+        <w:rFonts w:ascii="Symbol" w:hAnsi="Symbol" w:hint="default"/>
+      </w:rPr>
+    </w:lvl>
+    <w:lvl w:ilvl="4" w:tplc="0C0A0003" w:tentative="1">
+      <w:start w:val="1"/>
+      <w:numFmt w:val="bullet"/>
+      <w:lvlText w:val="o"/>
+      <w:lvlJc w:val="left"/>
+      <w:pPr>
+        <w:ind w:left="3600" w:hanging="360"/>
+      </w:pPr>
+      <w:rPr>
+        <w:rFonts w:ascii="Courier New" w:hAnsi="Courier New" w:cs="Courier New" w:hint="default"/>
+      </w:rPr>
+    </w:lvl>
+    <w:lvl w:ilvl="5" w:tplc="0C0A0005" w:tentative="1">
+      <w:start w:val="1"/>
+      <w:numFmt w:val="bullet"/>
+      <w:lvlText w:val=""/>
+      <w:lvlJc w:val="left"/>
+      <w:pPr>
+        <w:ind w:left="4320" w:hanging="360"/>
+      </w:pPr>
+      <w:rPr>
+        <w:rFonts w:ascii="Wingdings" w:hAnsi="Wingdings" w:hint="default"/>
+      </w:rPr>
+    </w:lvl>
+    <w:lvl w:ilvl="6" w:tplc="0C0A0001" w:tentative="1">
+      <w:start w:val="1"/>
+      <w:numFmt w:val="bullet"/>
+      <w:lvlText w:val=""/>
+      <w:lvlJc w:val="left"/>
+      <w:pPr>
+        <w:ind w:left="5040" w:hanging="360"/>
+      </w:pPr>
+      <w:rPr>
+        <w:rFonts w:ascii="Symbol" w:hAnsi="Symbol" w:hint="default"/>
+      </w:rPr>
+    </w:lvl>
+    <w:lvl w:ilvl="7" w:tplc="0C0A0003" w:tentative="1">
+      <w:start w:val="1"/>
+      <w:numFmt w:val="bullet"/>
+      <w:lvlText w:val="o"/>
+      <w:lvlJc w:val="left"/>
+      <w:pPr>
+        <w:ind w:left="5760" w:hanging="360"/>
+      </w:pPr>
+      <w:rPr>
+        <w:rFonts w:ascii="Courier New" w:hAnsi="Courier New" w:cs="Courier New" w:hint="default"/>
+      </w:rPr>
+    </w:lvl>
+    <w:lvl w:ilvl="8" w:tplc="0C0A0005" w:tentative="1">
+      <w:start w:val="1"/>
+      <w:numFmt w:val="bullet"/>
+      <w:lvlText w:val=""/>
+      <w:lvlJc w:val="left"/>
+      <w:pPr>
+        <w:ind w:left="6480" w:hanging="360"/>
+      </w:pPr>
+      <w:rPr>
+        <w:rFonts w:ascii="Wingdings" w:hAnsi="Wingdings" w:hint="default"/>
+      </w:rPr>
+    </w:lvl>
+  </w:abstractNum>
+  <w:abstractNum w:abstractNumId="16" w15:restartNumberingAfterBreak="0">
+    <w:nsid w:val="6ACF50AF"/>
+    <w:multiLevelType w:val="multilevel"/>
+    <w:tmpl w:val="03D2F66C"/>
+    <w:lvl w:ilvl="0">
+      <w:start w:val="1"/>
+      <w:numFmt w:val="bullet"/>
+      <w:lvlText w:val=""/>
+      <w:lvlJc w:val="left"/>
+      <w:pPr>
+        <w:tabs>
+          <w:tab w:val="num" w:pos="720"/>
+        </w:tabs>
+        <w:ind w:left="720" w:hanging="360"/>
+      </w:pPr>
+      <w:rPr>
+        <w:rFonts w:ascii="Symbol" w:hAnsi="Symbol" w:hint="default"/>
+        <w:sz w:val="20"/>
+      </w:rPr>
+    </w:lvl>
+    <w:lvl w:ilvl="1" w:tentative="1">
+      <w:start w:val="1"/>
+      <w:numFmt w:val="bullet"/>
+      <w:lvlText w:val="o"/>
+      <w:lvlJc w:val="left"/>
+      <w:pPr>
+        <w:tabs>
+          <w:tab w:val="num" w:pos="1440"/>
+        </w:tabs>
+        <w:ind w:left="1440" w:hanging="360"/>
+      </w:pPr>
+      <w:rPr>
+        <w:rFonts w:ascii="Courier New" w:hAnsi="Courier New" w:hint="default"/>
+        <w:sz w:val="20"/>
+      </w:rPr>
+    </w:lvl>
+    <w:lvl w:ilvl="2" w:tentative="1">
+      <w:start w:val="1"/>
+      <w:numFmt w:val="bullet"/>
+      <w:lvlText w:val=""/>
+      <w:lvlJc w:val="left"/>
+      <w:pPr>
+        <w:tabs>
+          <w:tab w:val="num" w:pos="2160"/>
+        </w:tabs>
+        <w:ind w:left="2160" w:hanging="360"/>
+      </w:pPr>
+      <w:rPr>
+        <w:rFonts w:ascii="Wingdings" w:hAnsi="Wingdings" w:hint="default"/>
+        <w:sz w:val="20"/>
+      </w:rPr>
+    </w:lvl>
+    <w:lvl w:ilvl="3" w:tentative="1">
+      <w:start w:val="1"/>
+      <w:numFmt w:val="bullet"/>
+      <w:lvlText w:val=""/>
+      <w:lvlJc w:val="left"/>
+      <w:pPr>
+        <w:tabs>
+          <w:tab w:val="num" w:pos="2880"/>
+        </w:tabs>
+        <w:ind w:left="2880" w:hanging="360"/>
+      </w:pPr>
+      <w:rPr>
+        <w:rFonts w:ascii="Wingdings" w:hAnsi="Wingdings" w:hint="default"/>
+        <w:sz w:val="20"/>
+      </w:rPr>
+    </w:lvl>
+    <w:lvl w:ilvl="4" w:tentative="1">
+      <w:start w:val="1"/>
+      <w:numFmt w:val="bullet"/>
+      <w:lvlText w:val=""/>
+      <w:lvlJc w:val="left"/>
+      <w:pPr>
+        <w:tabs>
+          <w:tab w:val="num" w:pos="3600"/>
+        </w:tabs>
+        <w:ind w:left="3600" w:hanging="360"/>
+      </w:pPr>
+      <w:rPr>
+        <w:rFonts w:ascii="Wingdings" w:hAnsi="Wingdings" w:hint="default"/>
+        <w:sz w:val="20"/>
+      </w:rPr>
+    </w:lvl>
+    <w:lvl w:ilvl="5" w:tentative="1">
+      <w:start w:val="1"/>
+      <w:numFmt w:val="bullet"/>
+      <w:lvlText w:val=""/>
+      <w:lvlJc w:val="left"/>
+      <w:pPr>
+        <w:tabs>
+          <w:tab w:val="num" w:pos="4320"/>
+        </w:tabs>
+        <w:ind w:left="4320" w:hanging="360"/>
+      </w:pPr>
+      <w:rPr>
+        <w:rFonts w:ascii="Wingdings" w:hAnsi="Wingdings" w:hint="default"/>
+        <w:sz w:val="20"/>
+      </w:rPr>
+    </w:lvl>
+    <w:lvl w:ilvl="6" w:tentative="1">
+      <w:start w:val="1"/>
+      <w:numFmt w:val="bullet"/>
+      <w:lvlText w:val=""/>
+      <w:lvlJc w:val="left"/>
+      <w:pPr>
+        <w:tabs>
+          <w:tab w:val="num" w:pos="5040"/>
+        </w:tabs>
+        <w:ind w:left="5040" w:hanging="360"/>
+      </w:pPr>
+      <w:rPr>
+        <w:rFonts w:ascii="Wingdings" w:hAnsi="Wingdings" w:hint="default"/>
+        <w:sz w:val="20"/>
+      </w:rPr>
+    </w:lvl>
+    <w:lvl w:ilvl="7" w:tentative="1">
+      <w:start w:val="1"/>
+      <w:numFmt w:val="bullet"/>
+      <w:lvlText w:val=""/>
+      <w:lvlJc w:val="left"/>
+      <w:pPr>
+        <w:tabs>
+          <w:tab w:val="num" w:pos="5760"/>
+        </w:tabs>
+        <w:ind w:left="5760" w:hanging="360"/>
+      </w:pPr>
+      <w:rPr>
+        <w:rFonts w:ascii="Wingdings" w:hAnsi="Wingdings" w:hint="default"/>
+        <w:sz w:val="20"/>
+      </w:rPr>
+    </w:lvl>
+    <w:lvl w:ilvl="8" w:tentative="1">
+      <w:start w:val="1"/>
+      <w:numFmt w:val="bullet"/>
+      <w:lvlText w:val=""/>
+      <w:lvlJc w:val="left"/>
+      <w:pPr>
+        <w:tabs>
+          <w:tab w:val="num" w:pos="6480"/>
+        </w:tabs>
+        <w:ind w:left="6480" w:hanging="360"/>
+      </w:pPr>
+      <w:rPr>
+        <w:rFonts w:ascii="Wingdings" w:hAnsi="Wingdings" w:hint="default"/>
+        <w:sz w:val="20"/>
+      </w:rPr>
+    </w:lvl>
+  </w:abstractNum>
+  <w:abstractNum w:abstractNumId="17" w15:restartNumberingAfterBreak="0">
+    <w:nsid w:val="74216ECE"/>
+    <w:multiLevelType w:val="multilevel"/>
+    <w:tmpl w:val="263C5586"/>
+    <w:lvl w:ilvl="0">
+      <w:start w:val="1"/>
+      <w:numFmt w:val="bullet"/>
+      <w:lvlText w:val=""/>
+      <w:lvlJc w:val="left"/>
+      <w:pPr>
+        <w:tabs>
+          <w:tab w:val="num" w:pos="720"/>
+        </w:tabs>
+        <w:ind w:left="720" w:hanging="360"/>
+      </w:pPr>
+      <w:rPr>
+        <w:rFonts w:ascii="Symbol" w:hAnsi="Symbol" w:hint="default"/>
+        <w:sz w:val="20"/>
+      </w:rPr>
+    </w:lvl>
+    <w:lvl w:ilvl="1" w:tentative="1">
+      <w:start w:val="1"/>
+      <w:numFmt w:val="bullet"/>
+      <w:lvlText w:val="o"/>
+      <w:lvlJc w:val="left"/>
+      <w:pPr>
+        <w:tabs>
+          <w:tab w:val="num" w:pos="1440"/>
+        </w:tabs>
+        <w:ind w:left="1440" w:hanging="360"/>
+      </w:pPr>
+      <w:rPr>
+        <w:rFonts w:ascii="Courier New" w:hAnsi="Courier New" w:hint="default"/>
+        <w:sz w:val="20"/>
+      </w:rPr>
+    </w:lvl>
+    <w:lvl w:ilvl="2" w:tentative="1">
+      <w:start w:val="1"/>
+      <w:numFmt w:val="bullet"/>
+      <w:lvlText w:val=""/>
+      <w:lvlJc w:val="left"/>
+      <w:pPr>
+        <w:tabs>
+          <w:tab w:val="num" w:pos="2160"/>
+        </w:tabs>
+        <w:ind w:left="2160" w:hanging="360"/>
+      </w:pPr>
+      <w:rPr>
+        <w:rFonts w:ascii="Wingdings" w:hAnsi="Wingdings" w:hint="default"/>
+        <w:sz w:val="20"/>
+      </w:rPr>
+    </w:lvl>
+    <w:lvl w:ilvl="3" w:tentative="1">
+      <w:start w:val="1"/>
+      <w:numFmt w:val="bullet"/>
+      <w:lvlText w:val=""/>
+      <w:lvlJc w:val="left"/>
+      <w:pPr>
+        <w:tabs>
+          <w:tab w:val="num" w:pos="2880"/>
+        </w:tabs>
+        <w:ind w:left="2880" w:hanging="360"/>
+      </w:pPr>
+      <w:rPr>
+        <w:rFonts w:ascii="Wingdings" w:hAnsi="Wingdings" w:hint="default"/>
+        <w:sz w:val="20"/>
+      </w:rPr>
+    </w:lvl>
+    <w:lvl w:ilvl="4" w:tentative="1">
+      <w:start w:val="1"/>
+      <w:numFmt w:val="bullet"/>
+      <w:lvlText w:val=""/>
+      <w:lvlJc w:val="left"/>
+      <w:pPr>
+        <w:tabs>
+          <w:tab w:val="num" w:pos="3600"/>
+        </w:tabs>
+        <w:ind w:left="3600" w:hanging="360"/>
+      </w:pPr>
+      <w:rPr>
+        <w:rFonts w:ascii="Wingdings" w:hAnsi="Wingdings" w:hint="default"/>
+        <w:sz w:val="20"/>
+      </w:rPr>
+    </w:lvl>
+    <w:lvl w:ilvl="5" w:tentative="1">
+      <w:start w:val="1"/>
+      <w:numFmt w:val="bullet"/>
+      <w:lvlText w:val=""/>
+      <w:lvlJc w:val="left"/>
+      <w:pPr>
+        <w:tabs>
+          <w:tab w:val="num" w:pos="4320"/>
+        </w:tabs>
+        <w:ind w:left="4320" w:hanging="360"/>
+      </w:pPr>
+      <w:rPr>
+        <w:rFonts w:ascii="Wingdings" w:hAnsi="Wingdings" w:hint="default"/>
+        <w:sz w:val="20"/>
+      </w:rPr>
+    </w:lvl>
+    <w:lvl w:ilvl="6" w:tentative="1">
+      <w:start w:val="1"/>
+      <w:numFmt w:val="bullet"/>
+      <w:lvlText w:val=""/>
+      <w:lvlJc w:val="left"/>
+      <w:pPr>
+        <w:tabs>
+          <w:tab w:val="num" w:pos="5040"/>
+        </w:tabs>
+        <w:ind w:left="5040" w:hanging="360"/>
+      </w:pPr>
+      <w:rPr>
+        <w:rFonts w:ascii="Wingdings" w:hAnsi="Wingdings" w:hint="default"/>
+        <w:sz w:val="20"/>
+      </w:rPr>
+    </w:lvl>
+    <w:lvl w:ilvl="7" w:tentative="1">
+      <w:start w:val="1"/>
+      <w:numFmt w:val="bullet"/>
+      <w:lvlText w:val=""/>
+      <w:lvlJc w:val="left"/>
+      <w:pPr>
+        <w:tabs>
+          <w:tab w:val="num" w:pos="5760"/>
+        </w:tabs>
+        <w:ind w:left="5760" w:hanging="360"/>
+      </w:pPr>
+      <w:rPr>
+        <w:rFonts w:ascii="Wingdings" w:hAnsi="Wingdings" w:hint="default"/>
+        <w:sz w:val="20"/>
+      </w:rPr>
+    </w:lvl>
+    <w:lvl w:ilvl="8" w:tentative="1">
+      <w:start w:val="1"/>
+      <w:numFmt w:val="bullet"/>
+      <w:lvlText w:val=""/>
+      <w:lvlJc w:val="left"/>
+      <w:pPr>
+        <w:tabs>
+          <w:tab w:val="num" w:pos="6480"/>
+        </w:tabs>
+        <w:ind w:left="6480" w:hanging="360"/>
+      </w:pPr>
+      <w:rPr>
+        <w:rFonts w:ascii="Wingdings" w:hAnsi="Wingdings" w:hint="default"/>
+        <w:sz w:val="20"/>
+      </w:rPr>
+    </w:lvl>
+  </w:abstractNum>
   <w:num w:numId="1">
+    <w:abstractNumId w:val="12"/>
+  </w:num>
+  <w:num w:numId="2">
+    <w:abstractNumId w:val="13"/>
+  </w:num>
+  <w:num w:numId="3">
+    <w:abstractNumId w:val="2"/>
+  </w:num>
+  <w:num w:numId="4">
+    <w:abstractNumId w:val="16"/>
+  </w:num>
+  <w:num w:numId="5">
     <w:abstractNumId w:val="9"/>
   </w:num>
-  <w:num w:numId="2">
+  <w:num w:numId="6">
     <w:abstractNumId w:val="10"/>
   </w:num>
-  <w:num w:numId="3">
+  <w:num w:numId="7">
+    <w:abstractNumId w:val="4"/>
+  </w:num>
+  <w:num w:numId="8">
+    <w:abstractNumId w:val="15"/>
+  </w:num>
+  <w:num w:numId="9">
+    <w:abstractNumId w:val="5"/>
+  </w:num>
+  <w:num w:numId="10">
+    <w:abstractNumId w:val="8"/>
+  </w:num>
+  <w:num w:numId="11">
+    <w:abstractNumId w:val="7"/>
+  </w:num>
+  <w:num w:numId="12">
     <w:abstractNumId w:val="1"/>
   </w:num>
-  <w:num w:numId="4">
-    <w:abstractNumId w:val="12"/>
+  <w:num w:numId="13">
+    <w:abstractNumId w:val="11"/>
   </w:num>
-  <w:num w:numId="5">
+  <w:num w:numId="14">
+    <w:abstractNumId w:val="3"/>
+  </w:num>
+  <w:num w:numId="15">
     <w:abstractNumId w:val="6"/>
   </w:num>
-  <w:num w:numId="6">
-    <w:abstractNumId w:val="7"/>
+  <w:num w:numId="16">
+    <w:abstractNumId w:val="17"/>
   </w:num>
-  <w:num w:numId="7">
-    <w:abstractNumId w:val="2"/>
-  </w:num>
-  <w:num w:numId="8">
-    <w:abstractNumId w:val="11"/>
-  </w:num>
-  <w:num w:numId="9">
-    <w:abstractNumId w:val="3"/>
-  </w:num>
-  <w:num w:numId="10">
-    <w:abstractNumId w:val="5"/>
-  </w:num>
-  <w:num w:numId="11">
-    <w:abstractNumId w:val="4"/>
-  </w:num>
-  <w:num w:numId="12">
+  <w:num w:numId="17">
     <w:abstractNumId w:val="0"/>
   </w:num>
-  <w:num w:numId="13">
-    <w:abstractNumId w:val="8"/>
+  <w:num w:numId="18">
+    <w:abstractNumId w:val="14"/>
   </w:num>
 </w:numbering>
 </file>

</xml_diff>

<commit_message>
versión final pendiente de revisión
</commit_message>
<xml_diff>
--- a/Ejercicios Aprendizaje Automático.docx
+++ b/Ejercicios Aprendizaje Automático.docx
@@ -111,7 +111,49 @@
         <w:rPr>
           <w:lang w:val="es-ES"/>
         </w:rPr>
-        <w:t>La diferencia es que por una parte la aproximación tradicional se programa a al programa para que resuelva ciertas tareas, por otra parte la aproximación pro aprendizaje automatic se programa sin saber todos las tareas a la que se enfrentara, de forma que pueda resolver tareas para las que no habia sido programada inicialmente sin la necesidad de reprogramarlo.</w:t>
+        <w:t xml:space="preserve">La diferencia es que por una parte la aproximación tradicional se programa a al programa para que resuelva ciertas tareas, por otra </w:t>
+      </w:r>
+      <w:proofErr w:type="gramStart"/>
+      <w:r>
+        <w:rPr>
+          <w:lang w:val="es-ES"/>
+        </w:rPr>
+        <w:t>parte</w:t>
+      </w:r>
+      <w:proofErr w:type="gramEnd"/>
+      <w:r>
+        <w:rPr>
+          <w:lang w:val="es-ES"/>
+        </w:rPr>
+        <w:t xml:space="preserve"> la aproximación pro aprendizaje </w:t>
+      </w:r>
+      <w:proofErr w:type="spellStart"/>
+      <w:r>
+        <w:rPr>
+          <w:lang w:val="es-ES"/>
+        </w:rPr>
+        <w:t>automatic</w:t>
+      </w:r>
+      <w:proofErr w:type="spellEnd"/>
+      <w:r>
+        <w:rPr>
+          <w:lang w:val="es-ES"/>
+        </w:rPr>
+        <w:t xml:space="preserve"> se programa sin saber todos las tareas a la que se enfrentara, de forma que pueda resolver tareas para las que no </w:t>
+      </w:r>
+      <w:proofErr w:type="spellStart"/>
+      <w:r>
+        <w:rPr>
+          <w:lang w:val="es-ES"/>
+        </w:rPr>
+        <w:t>habia</w:t>
+      </w:r>
+      <w:proofErr w:type="spellEnd"/>
+      <w:r>
+        <w:rPr>
+          <w:lang w:val="es-ES"/>
+        </w:rPr>
+        <w:t xml:space="preserve"> sido programada inicialmente sin la necesidad de reprogramarlo.</w:t>
       </w:r>
     </w:p>
     <w:p>
@@ -244,7 +286,77 @@
         <w:rPr>
           <w:lang w:val="es-ES"/>
         </w:rPr>
-        <w:t>La diferencia es que el aprendizaje supervisado es el que se hace por medio de un entrenamiento teniendo un “professor” que nos da un conjunto de ejemplos y sus caracteristicas para entrenarnos, el no supervidado se nos dan las caracteristicas sin clasificarnoslas y la maquina generaliza sola y une los grupos, sin que nadie le haya dicho nada.</w:t>
+        <w:t>La diferencia es que el aprendizaje supervisado es el que se hace por medio de un entrenamiento teniendo un “</w:t>
+      </w:r>
+      <w:proofErr w:type="spellStart"/>
+      <w:r>
+        <w:rPr>
+          <w:lang w:val="es-ES"/>
+        </w:rPr>
+        <w:t>professor</w:t>
+      </w:r>
+      <w:proofErr w:type="spellEnd"/>
+      <w:r>
+        <w:rPr>
+          <w:lang w:val="es-ES"/>
+        </w:rPr>
+        <w:t xml:space="preserve">” que nos da un conjunto de ejemplos y sus </w:t>
+      </w:r>
+      <w:proofErr w:type="spellStart"/>
+      <w:r>
+        <w:rPr>
+          <w:lang w:val="es-ES"/>
+        </w:rPr>
+        <w:t>caracteristicas</w:t>
+      </w:r>
+      <w:proofErr w:type="spellEnd"/>
+      <w:r>
+        <w:rPr>
+          <w:lang w:val="es-ES"/>
+        </w:rPr>
+        <w:t xml:space="preserve"> para entrenarnos, el no </w:t>
+      </w:r>
+      <w:proofErr w:type="spellStart"/>
+      <w:r>
+        <w:rPr>
+          <w:lang w:val="es-ES"/>
+        </w:rPr>
+        <w:t>supervidado</w:t>
+      </w:r>
+      <w:proofErr w:type="spellEnd"/>
+      <w:r>
+        <w:rPr>
+          <w:lang w:val="es-ES"/>
+        </w:rPr>
+        <w:t xml:space="preserve"> se nos dan las </w:t>
+      </w:r>
+      <w:proofErr w:type="spellStart"/>
+      <w:r>
+        <w:rPr>
+          <w:lang w:val="es-ES"/>
+        </w:rPr>
+        <w:t>caracteristicas</w:t>
+      </w:r>
+      <w:proofErr w:type="spellEnd"/>
+      <w:r>
+        <w:rPr>
+          <w:lang w:val="es-ES"/>
+        </w:rPr>
+        <w:t xml:space="preserve"> sin </w:t>
+      </w:r>
+      <w:proofErr w:type="spellStart"/>
+      <w:r>
+        <w:rPr>
+          <w:lang w:val="es-ES"/>
+        </w:rPr>
+        <w:t>clasificarnoslas</w:t>
+      </w:r>
+      <w:proofErr w:type="spellEnd"/>
+      <w:r>
+        <w:rPr>
+          <w:lang w:val="es-ES"/>
+        </w:rPr>
+        <w:t xml:space="preserve"> y la maquina generaliza sola y une los grupos, sin que nadie le haya dicho nada.</w:t>
       </w:r>
     </w:p>
     <w:p>
@@ -298,7 +410,49 @@
         <w:rPr>
           <w:lang w:val="es-ES"/>
         </w:rPr>
-        <w:t xml:space="preserve">No, porque estas sesgando el banco de datos a que una caracteristica de los perros es que es grande y que la de los gatos es pequeño, entonces si luego tras entrenar la IA le enseñas un gato grande, es possible que lo clasifique como un perro, porque el banco de entrenamiento debe ser lo más uniforme possible. </w:t>
+        <w:t xml:space="preserve">No, porque estas sesgando el banco de datos a que una </w:t>
+      </w:r>
+      <w:proofErr w:type="spellStart"/>
+      <w:r>
+        <w:rPr>
+          <w:lang w:val="es-ES"/>
+        </w:rPr>
+        <w:t>caracteristica</w:t>
+      </w:r>
+      <w:proofErr w:type="spellEnd"/>
+      <w:r>
+        <w:rPr>
+          <w:lang w:val="es-ES"/>
+        </w:rPr>
+        <w:t xml:space="preserve"> de los perros es que es grande y que la de los gatos es pequeño, entonces si luego tras entrenar la IA le enseñas un gato grande, es </w:t>
+      </w:r>
+      <w:proofErr w:type="spellStart"/>
+      <w:r>
+        <w:rPr>
+          <w:lang w:val="es-ES"/>
+        </w:rPr>
+        <w:t>possible</w:t>
+      </w:r>
+      <w:proofErr w:type="spellEnd"/>
+      <w:r>
+        <w:rPr>
+          <w:lang w:val="es-ES"/>
+        </w:rPr>
+        <w:t xml:space="preserve"> que lo clasifique como un perro, porque el banco de entrenamiento debe ser lo más uniforme </w:t>
+      </w:r>
+      <w:proofErr w:type="spellStart"/>
+      <w:r>
+        <w:rPr>
+          <w:lang w:val="es-ES"/>
+        </w:rPr>
+        <w:t>possible</w:t>
+      </w:r>
+      <w:proofErr w:type="spellEnd"/>
+      <w:r>
+        <w:rPr>
+          <w:lang w:val="es-ES"/>
+        </w:rPr>
+        <w:t xml:space="preserve">. </w:t>
       </w:r>
     </w:p>
     <w:p>
@@ -346,26 +500,100 @@
           <w:bCs/>
           <w:lang w:val="es-ES"/>
         </w:rPr>
-        <w:t>Para desarrollar la aplicación de perros y gatos descrita en el apartado anterior pensamos inicialmente en utilizar los siguientes descriptores para cada instancia de nuestro dataset: número de patas, número de ojos, ¿es mamífero?, ¿vuela?, y color de pelo. ¿Hemos hecho una buena elección de descriptores? ¿Por qué?</w:t>
-      </w:r>
-    </w:p>
-    <w:p>
-      <w:pPr>
-        <w:rPr>
-          <w:lang w:val="es-ES"/>
-        </w:rPr>
-      </w:pPr>
-      <w:r>
-        <w:rPr>
-          <w:lang w:val="es-ES"/>
-        </w:rPr>
-        <w:t xml:space="preserve">No, se deben elegir caractristicas diferenciatorias entre los dos tipos que queremos clasificar. En este caso por ejemplo podria ser </w:t>
-      </w:r>
-      <w:r>
-        <w:rPr>
-          <w:lang w:val="es-ES"/>
-        </w:rPr>
-        <w:t xml:space="preserve">si sus uñas son plegables o caracteristicas de su capacidad visual. </w:t>
+        <w:t xml:space="preserve">Para desarrollar la aplicación de perros y gatos descrita en el apartado anterior pensamos inicialmente en utilizar los siguientes descriptores para cada instancia de nuestro </w:t>
+      </w:r>
+      <w:proofErr w:type="spellStart"/>
+      <w:r>
+        <w:rPr>
+          <w:b/>
+          <w:bCs/>
+          <w:lang w:val="es-ES"/>
+        </w:rPr>
+        <w:t>dataset</w:t>
+      </w:r>
+      <w:proofErr w:type="spellEnd"/>
+      <w:r>
+        <w:rPr>
+          <w:b/>
+          <w:bCs/>
+          <w:lang w:val="es-ES"/>
+        </w:rPr>
+        <w:t>: número de patas, número de ojos, ¿es mamífero?, ¿vuela?, y color de pelo. ¿Hemos hecho una buena elección de descriptores? ¿Por qué?</w:t>
+      </w:r>
+    </w:p>
+    <w:p>
+      <w:pPr>
+        <w:rPr>
+          <w:lang w:val="es-ES"/>
+        </w:rPr>
+      </w:pPr>
+      <w:r>
+        <w:rPr>
+          <w:lang w:val="es-ES"/>
+        </w:rPr>
+        <w:t xml:space="preserve">No, se deben elegir </w:t>
+      </w:r>
+      <w:proofErr w:type="spellStart"/>
+      <w:r>
+        <w:rPr>
+          <w:lang w:val="es-ES"/>
+        </w:rPr>
+        <w:t>caractristicas</w:t>
+      </w:r>
+      <w:proofErr w:type="spellEnd"/>
+      <w:r>
+        <w:rPr>
+          <w:lang w:val="es-ES"/>
+        </w:rPr>
+        <w:t xml:space="preserve"> </w:t>
+      </w:r>
+      <w:proofErr w:type="spellStart"/>
+      <w:r>
+        <w:rPr>
+          <w:lang w:val="es-ES"/>
+        </w:rPr>
+        <w:t>diferenciatorias</w:t>
+      </w:r>
+      <w:proofErr w:type="spellEnd"/>
+      <w:r>
+        <w:rPr>
+          <w:lang w:val="es-ES"/>
+        </w:rPr>
+        <w:t xml:space="preserve"> entre los dos tipos que queremos clasificar. En este caso por ejemplo </w:t>
+      </w:r>
+      <w:proofErr w:type="spellStart"/>
+      <w:r>
+        <w:rPr>
+          <w:lang w:val="es-ES"/>
+        </w:rPr>
+        <w:t>podria</w:t>
+      </w:r>
+      <w:proofErr w:type="spellEnd"/>
+      <w:r>
+        <w:rPr>
+          <w:lang w:val="es-ES"/>
+        </w:rPr>
+        <w:t xml:space="preserve"> ser </w:t>
+      </w:r>
+      <w:r>
+        <w:rPr>
+          <w:lang w:val="es-ES"/>
+        </w:rPr>
+        <w:t xml:space="preserve">si sus uñas son plegables o </w:t>
+      </w:r>
+      <w:proofErr w:type="spellStart"/>
+      <w:r>
+        <w:rPr>
+          <w:lang w:val="es-ES"/>
+        </w:rPr>
+        <w:t>caracteristicas</w:t>
+      </w:r>
+      <w:proofErr w:type="spellEnd"/>
+      <w:r>
+        <w:rPr>
+          <w:lang w:val="es-ES"/>
+        </w:rPr>
+        <w:t xml:space="preserve"> de su capacidad visual. </w:t>
       </w:r>
     </w:p>
     <w:p>
@@ -412,7 +640,77 @@
         <w:rPr>
           <w:lang w:val="es-ES"/>
         </w:rPr>
-        <w:t xml:space="preserve">Porque estos son más faciles de medir y tartar, incluso se transforman los no numericos en numericos, clasifciando por ejemplo el sexo en 1 a los hombres y 0 a las mujeres o vicervers. </w:t>
+        <w:t xml:space="preserve">Porque estos son más </w:t>
+      </w:r>
+      <w:proofErr w:type="spellStart"/>
+      <w:r>
+        <w:rPr>
+          <w:lang w:val="es-ES"/>
+        </w:rPr>
+        <w:t>faciles</w:t>
+      </w:r>
+      <w:proofErr w:type="spellEnd"/>
+      <w:r>
+        <w:rPr>
+          <w:lang w:val="es-ES"/>
+        </w:rPr>
+        <w:t xml:space="preserve"> de medir y tartar, incluso se transforman los no </w:t>
+      </w:r>
+      <w:proofErr w:type="spellStart"/>
+      <w:r>
+        <w:rPr>
+          <w:lang w:val="es-ES"/>
+        </w:rPr>
+        <w:t>numericos</w:t>
+      </w:r>
+      <w:proofErr w:type="spellEnd"/>
+      <w:r>
+        <w:rPr>
+          <w:lang w:val="es-ES"/>
+        </w:rPr>
+        <w:t xml:space="preserve"> en </w:t>
+      </w:r>
+      <w:proofErr w:type="spellStart"/>
+      <w:r>
+        <w:rPr>
+          <w:lang w:val="es-ES"/>
+        </w:rPr>
+        <w:t>numericos</w:t>
+      </w:r>
+      <w:proofErr w:type="spellEnd"/>
+      <w:r>
+        <w:rPr>
+          <w:lang w:val="es-ES"/>
+        </w:rPr>
+        <w:t xml:space="preserve">, </w:t>
+      </w:r>
+      <w:proofErr w:type="spellStart"/>
+      <w:r>
+        <w:rPr>
+          <w:lang w:val="es-ES"/>
+        </w:rPr>
+        <w:t>clasifciando</w:t>
+      </w:r>
+      <w:proofErr w:type="spellEnd"/>
+      <w:r>
+        <w:rPr>
+          <w:lang w:val="es-ES"/>
+        </w:rPr>
+        <w:t xml:space="preserve"> por ejemplo el sexo en 1 a los hombres y 0 a las mujeres o </w:t>
+      </w:r>
+      <w:proofErr w:type="spellStart"/>
+      <w:r>
+        <w:rPr>
+          <w:lang w:val="es-ES"/>
+        </w:rPr>
+        <w:t>vicervers</w:t>
+      </w:r>
+      <w:proofErr w:type="spellEnd"/>
+      <w:r>
+        <w:rPr>
+          <w:lang w:val="es-ES"/>
+        </w:rPr>
+        <w:t xml:space="preserve">. </w:t>
       </w:r>
     </w:p>
     <w:p>
@@ -467,20 +765,52 @@
           <w:bCs/>
           <w:lang w:val="es-ES"/>
         </w:rPr>
-        <w:t>¿Qué son los embeddings?</w:t>
-      </w:r>
-    </w:p>
-    <w:p>
-      <w:pPr>
-        <w:rPr>
-          <w:lang w:val="es-ES"/>
-        </w:rPr>
-      </w:pPr>
-      <w:r>
-        <w:rPr>
-          <w:lang w:val="es-ES"/>
-        </w:rPr>
-        <w:t>Son una tecnica de procesamiento de lenguaje que permite transform</w:t>
+        <w:t xml:space="preserve">¿Qué son los </w:t>
+      </w:r>
+      <w:proofErr w:type="spellStart"/>
+      <w:r>
+        <w:rPr>
+          <w:b/>
+          <w:bCs/>
+          <w:lang w:val="es-ES"/>
+        </w:rPr>
+        <w:t>embeddings</w:t>
+      </w:r>
+      <w:proofErr w:type="spellEnd"/>
+      <w:r>
+        <w:rPr>
+          <w:b/>
+          <w:bCs/>
+          <w:lang w:val="es-ES"/>
+        </w:rPr>
+        <w:t>?</w:t>
+      </w:r>
+    </w:p>
+    <w:p>
+      <w:pPr>
+        <w:rPr>
+          <w:lang w:val="es-ES"/>
+        </w:rPr>
+      </w:pPr>
+      <w:r>
+        <w:rPr>
+          <w:lang w:val="es-ES"/>
+        </w:rPr>
+        <w:t xml:space="preserve">Son una </w:t>
+      </w:r>
+      <w:proofErr w:type="spellStart"/>
+      <w:r>
+        <w:rPr>
+          <w:lang w:val="es-ES"/>
+        </w:rPr>
+        <w:t>tecnica</w:t>
+      </w:r>
+      <w:proofErr w:type="spellEnd"/>
+      <w:r>
+        <w:rPr>
+          <w:lang w:val="es-ES"/>
+        </w:rPr>
+        <w:t xml:space="preserve"> de procesamiento de lenguaje que permite transform</w:t>
       </w:r>
       <w:r>
         <w:rPr>
@@ -492,7 +822,35 @@
         <w:rPr>
           <w:lang w:val="es-ES"/>
         </w:rPr>
-        <w:t xml:space="preserve"> el lenguaje humano en vectores matematicos para que sean procesados de major manera. </w:t>
+        <w:t xml:space="preserve"> el lenguaje humano en vectores </w:t>
+      </w:r>
+      <w:proofErr w:type="spellStart"/>
+      <w:r>
+        <w:rPr>
+          <w:lang w:val="es-ES"/>
+        </w:rPr>
+        <w:t>matematicos</w:t>
+      </w:r>
+      <w:proofErr w:type="spellEnd"/>
+      <w:r>
+        <w:rPr>
+          <w:lang w:val="es-ES"/>
+        </w:rPr>
+        <w:t xml:space="preserve"> para que sean procesados de </w:t>
+      </w:r>
+      <w:proofErr w:type="spellStart"/>
+      <w:r>
+        <w:rPr>
+          <w:lang w:val="es-ES"/>
+        </w:rPr>
+        <w:t>major</w:t>
+      </w:r>
+      <w:proofErr w:type="spellEnd"/>
+      <w:r>
+        <w:rPr>
+          <w:lang w:val="es-ES"/>
+        </w:rPr>
+        <w:t xml:space="preserve"> manera. </w:t>
       </w:r>
     </w:p>
     <w:p>
@@ -540,20 +898,160 @@
           <w:bCs/>
           <w:lang w:val="es-ES"/>
         </w:rPr>
-        <w:t>Disponemos de dos datasets de viviendas, en el primero de ellos cada vivienda se ha descrito mediante los siguientes descriptores: nº de habitaciones, nº de baños, localización geográfica y precio; en el segundo de los datasets, cada vivienda es descrita mediante nº de habitaciones, metros cuadrados, y años desde su construcción. ¿Podríamos juntar ambos datasets para tener un único dataset más grande?</w:t>
-      </w:r>
-    </w:p>
-    <w:p>
-      <w:pPr>
-        <w:rPr>
-          <w:lang w:val="es-ES"/>
-        </w:rPr>
-      </w:pPr>
-      <w:r>
-        <w:rPr>
-          <w:lang w:val="es-ES"/>
-        </w:rPr>
-        <w:t xml:space="preserve">No, porque su único descriptor común es el nº de habitaciones, lo que generaría una cantidad enorme de nulos a tratar que generaría muchos problemas. </w:t>
+        <w:t xml:space="preserve">Disponemos de dos </w:t>
+      </w:r>
+      <w:proofErr w:type="spellStart"/>
+      <w:r>
+        <w:rPr>
+          <w:b/>
+          <w:bCs/>
+          <w:lang w:val="es-ES"/>
+        </w:rPr>
+        <w:t>datasets</w:t>
+      </w:r>
+      <w:proofErr w:type="spellEnd"/>
+      <w:r>
+        <w:rPr>
+          <w:b/>
+          <w:bCs/>
+          <w:lang w:val="es-ES"/>
+        </w:rPr>
+        <w:t xml:space="preserve"> de viviendas, en el primero de ellos cada vivienda se ha descrito mediante los siguientes descriptores: </w:t>
+      </w:r>
+      <w:proofErr w:type="spellStart"/>
+      <w:r>
+        <w:rPr>
+          <w:b/>
+          <w:bCs/>
+          <w:lang w:val="es-ES"/>
+        </w:rPr>
+        <w:t>nº</w:t>
+      </w:r>
+      <w:proofErr w:type="spellEnd"/>
+      <w:r>
+        <w:rPr>
+          <w:b/>
+          <w:bCs/>
+          <w:lang w:val="es-ES"/>
+        </w:rPr>
+        <w:t xml:space="preserve"> de habitaciones, </w:t>
+      </w:r>
+      <w:proofErr w:type="spellStart"/>
+      <w:r>
+        <w:rPr>
+          <w:b/>
+          <w:bCs/>
+          <w:lang w:val="es-ES"/>
+        </w:rPr>
+        <w:t>nº</w:t>
+      </w:r>
+      <w:proofErr w:type="spellEnd"/>
+      <w:r>
+        <w:rPr>
+          <w:b/>
+          <w:bCs/>
+          <w:lang w:val="es-ES"/>
+        </w:rPr>
+        <w:t xml:space="preserve"> de baños, localización geográfica y precio; en el segundo de los </w:t>
+      </w:r>
+      <w:proofErr w:type="spellStart"/>
+      <w:r>
+        <w:rPr>
+          <w:b/>
+          <w:bCs/>
+          <w:lang w:val="es-ES"/>
+        </w:rPr>
+        <w:t>datasets</w:t>
+      </w:r>
+      <w:proofErr w:type="spellEnd"/>
+      <w:r>
+        <w:rPr>
+          <w:b/>
+          <w:bCs/>
+          <w:lang w:val="es-ES"/>
+        </w:rPr>
+        <w:t xml:space="preserve">, cada vivienda es descrita mediante </w:t>
+      </w:r>
+      <w:proofErr w:type="spellStart"/>
+      <w:r>
+        <w:rPr>
+          <w:b/>
+          <w:bCs/>
+          <w:lang w:val="es-ES"/>
+        </w:rPr>
+        <w:t>nº</w:t>
+      </w:r>
+      <w:proofErr w:type="spellEnd"/>
+      <w:r>
+        <w:rPr>
+          <w:b/>
+          <w:bCs/>
+          <w:lang w:val="es-ES"/>
+        </w:rPr>
+        <w:t xml:space="preserve"> de habitaciones, metros cuadrados, y años desde su construcción. ¿Podríamos juntar ambos </w:t>
+      </w:r>
+      <w:proofErr w:type="spellStart"/>
+      <w:r>
+        <w:rPr>
+          <w:b/>
+          <w:bCs/>
+          <w:lang w:val="es-ES"/>
+        </w:rPr>
+        <w:t>datasets</w:t>
+      </w:r>
+      <w:proofErr w:type="spellEnd"/>
+      <w:r>
+        <w:rPr>
+          <w:b/>
+          <w:bCs/>
+          <w:lang w:val="es-ES"/>
+        </w:rPr>
+        <w:t xml:space="preserve"> para tener un único </w:t>
+      </w:r>
+      <w:proofErr w:type="spellStart"/>
+      <w:r>
+        <w:rPr>
+          <w:b/>
+          <w:bCs/>
+          <w:lang w:val="es-ES"/>
+        </w:rPr>
+        <w:t>dataset</w:t>
+      </w:r>
+      <w:proofErr w:type="spellEnd"/>
+      <w:r>
+        <w:rPr>
+          <w:b/>
+          <w:bCs/>
+          <w:lang w:val="es-ES"/>
+        </w:rPr>
+        <w:t xml:space="preserve"> más grande?</w:t>
+      </w:r>
+    </w:p>
+    <w:p>
+      <w:pPr>
+        <w:rPr>
+          <w:lang w:val="es-ES"/>
+        </w:rPr>
+      </w:pPr>
+      <w:r>
+        <w:rPr>
+          <w:lang w:val="es-ES"/>
+        </w:rPr>
+        <w:t xml:space="preserve">No, porque su único descriptor común es el </w:t>
+      </w:r>
+      <w:proofErr w:type="spellStart"/>
+      <w:r>
+        <w:rPr>
+          <w:lang w:val="es-ES"/>
+        </w:rPr>
+        <w:t>nº</w:t>
+      </w:r>
+      <w:proofErr w:type="spellEnd"/>
+      <w:r>
+        <w:rPr>
+          <w:lang w:val="es-ES"/>
+        </w:rPr>
+        <w:t xml:space="preserve"> de habitaciones, lo que generaría una cantidad enorme de nulos a tratar que generaría muchos problemas. </w:t>
       </w:r>
     </w:p>
     <w:p>
@@ -617,36 +1115,122 @@
           <w:bCs/>
           <w:lang w:val="es-ES"/>
         </w:rPr>
-        <w:t xml:space="preserve">Disponemos de un dataset de imágenes de bicicletas, motos y coches; y suponed que podemos obtener cualquier propiedad de las imágenes (e.g. color del vehículo, si tiene tubo de escape, etc). Dar tres descriptores que resultarían útiles en este dataset. </w:t>
-      </w:r>
-    </w:p>
-    <w:p>
-      <w:pPr>
-        <w:pBdr>
-          <w:top w:val="nil"/>
-          <w:left w:val="nil"/>
-          <w:bottom w:val="nil"/>
-          <w:right w:val="nil"/>
-          <w:between w:val="nil"/>
-        </w:pBdr>
-        <w:rPr>
-          <w:b/>
-          <w:bCs/>
-          <w:lang w:val="es-ES"/>
-        </w:rPr>
-      </w:pPr>
-    </w:p>
-    <w:p>
-      <w:pPr>
-        <w:rPr>
-          <w:lang w:val="es-ES"/>
-        </w:rPr>
-      </w:pPr>
-      <w:r>
-        <w:rPr>
-          <w:lang w:val="es-ES"/>
-        </w:rPr>
-        <w:t>Numero de ruedas, motor, necesita carnet para conducirlo (bool)</w:t>
+        <w:t xml:space="preserve">Disponemos de un </w:t>
+      </w:r>
+      <w:proofErr w:type="spellStart"/>
+      <w:r>
+        <w:rPr>
+          <w:b/>
+          <w:bCs/>
+          <w:lang w:val="es-ES"/>
+        </w:rPr>
+        <w:t>dataset</w:t>
+      </w:r>
+      <w:proofErr w:type="spellEnd"/>
+      <w:r>
+        <w:rPr>
+          <w:b/>
+          <w:bCs/>
+          <w:lang w:val="es-ES"/>
+        </w:rPr>
+        <w:t xml:space="preserve"> de imágenes de bicicletas, motos y coches; y suponed que podemos obtener cualquier propiedad de las imágenes (</w:t>
+      </w:r>
+      <w:proofErr w:type="spellStart"/>
+      <w:r>
+        <w:rPr>
+          <w:b/>
+          <w:bCs/>
+          <w:lang w:val="es-ES"/>
+        </w:rPr>
+        <w:t>e.g</w:t>
+      </w:r>
+      <w:proofErr w:type="spellEnd"/>
+      <w:r>
+        <w:rPr>
+          <w:b/>
+          <w:bCs/>
+          <w:lang w:val="es-ES"/>
+        </w:rPr>
+        <w:t xml:space="preserve">. color del vehículo, si tiene tubo de escape, </w:t>
+      </w:r>
+      <w:proofErr w:type="spellStart"/>
+      <w:r>
+        <w:rPr>
+          <w:b/>
+          <w:bCs/>
+          <w:lang w:val="es-ES"/>
+        </w:rPr>
+        <w:t>etc</w:t>
+      </w:r>
+      <w:proofErr w:type="spellEnd"/>
+      <w:r>
+        <w:rPr>
+          <w:b/>
+          <w:bCs/>
+          <w:lang w:val="es-ES"/>
+        </w:rPr>
+        <w:t xml:space="preserve">). Dar tres descriptores que resultarían útiles en este </w:t>
+      </w:r>
+      <w:proofErr w:type="spellStart"/>
+      <w:r>
+        <w:rPr>
+          <w:b/>
+          <w:bCs/>
+          <w:lang w:val="es-ES"/>
+        </w:rPr>
+        <w:t>dataset</w:t>
+      </w:r>
+      <w:proofErr w:type="spellEnd"/>
+      <w:r>
+        <w:rPr>
+          <w:b/>
+          <w:bCs/>
+          <w:lang w:val="es-ES"/>
+        </w:rPr>
+        <w:t xml:space="preserve">. </w:t>
+      </w:r>
+    </w:p>
+    <w:p>
+      <w:pPr>
+        <w:pBdr>
+          <w:top w:val="nil"/>
+          <w:left w:val="nil"/>
+          <w:bottom w:val="nil"/>
+          <w:right w:val="nil"/>
+          <w:between w:val="nil"/>
+        </w:pBdr>
+        <w:rPr>
+          <w:b/>
+          <w:bCs/>
+          <w:lang w:val="es-ES"/>
+        </w:rPr>
+      </w:pPr>
+    </w:p>
+    <w:p>
+      <w:pPr>
+        <w:rPr>
+          <w:lang w:val="es-ES"/>
+        </w:rPr>
+      </w:pPr>
+      <w:r>
+        <w:rPr>
+          <w:lang w:val="es-ES"/>
+        </w:rPr>
+        <w:t>Numero de ruedas, motor, necesita carnet para conducirlo (</w:t>
+      </w:r>
+      <w:proofErr w:type="spellStart"/>
+      <w:r>
+        <w:rPr>
+          <w:lang w:val="es-ES"/>
+        </w:rPr>
+        <w:t>bool</w:t>
+      </w:r>
+      <w:proofErr w:type="spellEnd"/>
+      <w:r>
+        <w:rPr>
+          <w:lang w:val="es-ES"/>
+        </w:rPr>
+        <w:t>)</w:t>
       </w:r>
     </w:p>
     <w:p>
@@ -719,11 +1303,19 @@
           <w:lang w:val="es-ES"/>
         </w:rPr>
       </w:pPr>
-      <w:r>
-        <w:rPr>
-          <w:lang w:val="es-ES"/>
-        </w:rPr>
-        <w:t>Bimarios: calvo</w:t>
+      <w:proofErr w:type="spellStart"/>
+      <w:r>
+        <w:rPr>
+          <w:lang w:val="es-ES"/>
+        </w:rPr>
+        <w:t>Bimarios</w:t>
+      </w:r>
+      <w:proofErr w:type="spellEnd"/>
+      <w:r>
+        <w:rPr>
+          <w:lang w:val="es-ES"/>
+        </w:rPr>
+        <w:t>: calvo</w:t>
       </w:r>
     </w:p>
     <w:p>
@@ -745,11 +1337,19 @@
           <w:lang w:val="es-ES"/>
         </w:rPr>
       </w:pPr>
-      <w:r>
-        <w:rPr>
-          <w:lang w:val="es-ES"/>
-        </w:rPr>
-        <w:t>Cad: nombre</w:t>
+      <w:proofErr w:type="spellStart"/>
+      <w:r>
+        <w:rPr>
+          <w:lang w:val="es-ES"/>
+        </w:rPr>
+        <w:t>Cad</w:t>
+      </w:r>
+      <w:proofErr w:type="spellEnd"/>
+      <w:r>
+        <w:rPr>
+          <w:lang w:val="es-ES"/>
+        </w:rPr>
+        <w:t>: nombre</w:t>
       </w:r>
     </w:p>
     <w:p>
@@ -1089,7 +1689,61 @@
           <w:bCs/>
           <w:lang w:val="es-ES"/>
         </w:rPr>
-        <w:t>Dadas los siguientes vectores de descriptores binarios A=(1,0,0,1,0) y B=(0,1,1,1,0) calcular los coeficientes de similaridad: simple-matching, coeficiente de Dice y coeficiente de Jaccard.</w:t>
+        <w:t>Dadas los siguientes vectores de descriptores binarios A</w:t>
+      </w:r>
+      <w:proofErr w:type="gramStart"/>
+      <w:r>
+        <w:rPr>
+          <w:b/>
+          <w:bCs/>
+          <w:lang w:val="es-ES"/>
+        </w:rPr>
+        <w:t>=(</w:t>
+      </w:r>
+      <w:proofErr w:type="gramEnd"/>
+      <w:r>
+        <w:rPr>
+          <w:b/>
+          <w:bCs/>
+          <w:lang w:val="es-ES"/>
+        </w:rPr>
+        <w:t xml:space="preserve">1,0,0,1,0) y B=(0,1,1,1,0) calcular los coeficientes de </w:t>
+      </w:r>
+      <w:proofErr w:type="spellStart"/>
+      <w:r>
+        <w:rPr>
+          <w:b/>
+          <w:bCs/>
+          <w:lang w:val="es-ES"/>
+        </w:rPr>
+        <w:t>similaridad</w:t>
+      </w:r>
+      <w:proofErr w:type="spellEnd"/>
+      <w:r>
+        <w:rPr>
+          <w:b/>
+          <w:bCs/>
+          <w:lang w:val="es-ES"/>
+        </w:rPr>
+        <w:t>: simple-</w:t>
+      </w:r>
+      <w:proofErr w:type="spellStart"/>
+      <w:r>
+        <w:rPr>
+          <w:b/>
+          <w:bCs/>
+          <w:lang w:val="es-ES"/>
+        </w:rPr>
+        <w:t>matching</w:t>
+      </w:r>
+      <w:proofErr w:type="spellEnd"/>
+      <w:r>
+        <w:rPr>
+          <w:b/>
+          <w:bCs/>
+          <w:lang w:val="es-ES"/>
+        </w:rPr>
+        <w:t>, coeficiente de Dice y coeficiente de Jaccard.</w:t>
       </w:r>
     </w:p>
     <w:p>
@@ -1747,12 +2401,21 @@
           <w:lang w:val="en-US"/>
         </w:rPr>
       </w:pPr>
+      <w:proofErr w:type="spellStart"/>
       <w:r>
         <w:rPr>
           <w:bCs/>
           <w:lang w:val="en-US"/>
         </w:rPr>
-        <w:t xml:space="preserve">cof de Jaccard = = </w:t>
+        <w:t>cof</w:t>
+      </w:r>
+      <w:proofErr w:type="spellEnd"/>
+      <w:r>
+        <w:rPr>
+          <w:bCs/>
+          <w:lang w:val="en-US"/>
+        </w:rPr>
+        <w:t xml:space="preserve"> de Jaccard = = </w:t>
       </w:r>
       <m:oMath>
         <m:f>
@@ -2149,7 +2812,21 @@
         <w:rPr>
           <w:lang w:val="es-ES"/>
         </w:rPr>
-        <w:t>Distancia euclídea= Sqrt (</w:t>
+        <w:t xml:space="preserve">Distancia euclídea= </w:t>
+      </w:r>
+      <w:proofErr w:type="spellStart"/>
+      <w:r>
+        <w:rPr>
+          <w:lang w:val="es-ES"/>
+        </w:rPr>
+        <w:t>Sqrt</w:t>
+      </w:r>
+      <w:proofErr w:type="spellEnd"/>
+      <w:r>
+        <w:rPr>
+          <w:lang w:val="es-ES"/>
+        </w:rPr>
+        <w:t xml:space="preserve"> (</w:t>
       </w:r>
       <w:r>
         <w:rPr>
@@ -2181,30 +2858,60 @@
         </w:rPr>
         <w:t>4</w:t>
       </w:r>
+      <w:proofErr w:type="gramStart"/>
       <w:r>
         <w:rPr>
           <w:lang w:val="es-ES"/>
         </w:rPr>
         <w:t>))=</w:t>
       </w:r>
-      <w:r>
-        <w:rPr>
-          <w:lang w:val="es-ES"/>
-        </w:rPr>
-        <w:t>sqrt(17)</w:t>
-      </w:r>
-    </w:p>
-    <w:p>
-      <w:pPr>
-        <w:rPr>
-          <w:lang w:val="es-ES"/>
-        </w:rPr>
-      </w:pPr>
-      <w:r>
-        <w:rPr>
-          <w:lang w:val="es-ES"/>
-        </w:rPr>
-        <w:t>Distancia manhatan 3+2+2=7</w:t>
+      <w:proofErr w:type="spellStart"/>
+      <w:proofErr w:type="gramEnd"/>
+      <w:r>
+        <w:rPr>
+          <w:lang w:val="es-ES"/>
+        </w:rPr>
+        <w:t>sqrt</w:t>
+      </w:r>
+      <w:proofErr w:type="spellEnd"/>
+      <w:r>
+        <w:rPr>
+          <w:lang w:val="es-ES"/>
+        </w:rPr>
+        <w:t>(17)</w:t>
+      </w:r>
+      <w:r>
+        <w:rPr>
+          <w:lang w:val="es-ES"/>
+        </w:rPr>
+        <w:t xml:space="preserve"> </w:t>
+      </w:r>
+    </w:p>
+    <w:p>
+      <w:pPr>
+        <w:rPr>
+          <w:lang w:val="es-ES"/>
+        </w:rPr>
+      </w:pPr>
+      <w:r>
+        <w:rPr>
+          <w:lang w:val="es-ES"/>
+        </w:rPr>
+        <w:t xml:space="preserve">Distancia </w:t>
+      </w:r>
+      <w:proofErr w:type="spellStart"/>
+      <w:r>
+        <w:rPr>
+          <w:lang w:val="es-ES"/>
+        </w:rPr>
+        <w:t>manhatan</w:t>
+      </w:r>
+      <w:proofErr w:type="spellEnd"/>
+      <w:r>
+        <w:rPr>
+          <w:lang w:val="es-ES"/>
+        </w:rPr>
+        <w:t xml:space="preserve"> 3+2+2=7</w:t>
       </w:r>
     </w:p>
     <w:p>
@@ -2284,7 +2991,89 @@
           <w:bCs/>
           <w:lang w:val="es-ES"/>
         </w:rPr>
-        <w:t>Dados los vectores de descriptores A=(verde,azul,amarillo,rojo) y B=(verde,morado,lila,rojo), calcular la similaridad entre ellos utilizando la medida de simple-matching.</w:t>
+        <w:t>Dados los vectores de descriptores A=(</w:t>
+      </w:r>
+      <w:proofErr w:type="spellStart"/>
+      <w:proofErr w:type="gramStart"/>
+      <w:r>
+        <w:rPr>
+          <w:b/>
+          <w:bCs/>
+          <w:lang w:val="es-ES"/>
+        </w:rPr>
+        <w:t>verde,azul</w:t>
+      </w:r>
+      <w:proofErr w:type="gramEnd"/>
+      <w:r>
+        <w:rPr>
+          <w:b/>
+          <w:bCs/>
+          <w:lang w:val="es-ES"/>
+        </w:rPr>
+        <w:t>,amarillo,rojo</w:t>
+      </w:r>
+      <w:proofErr w:type="spellEnd"/>
+      <w:r>
+        <w:rPr>
+          <w:b/>
+          <w:bCs/>
+          <w:lang w:val="es-ES"/>
+        </w:rPr>
+        <w:t>) y B=(</w:t>
+      </w:r>
+      <w:proofErr w:type="spellStart"/>
+      <w:r>
+        <w:rPr>
+          <w:b/>
+          <w:bCs/>
+          <w:lang w:val="es-ES"/>
+        </w:rPr>
+        <w:t>verde,morado,lila,rojo</w:t>
+      </w:r>
+      <w:proofErr w:type="spellEnd"/>
+      <w:r>
+        <w:rPr>
+          <w:b/>
+          <w:bCs/>
+          <w:lang w:val="es-ES"/>
+        </w:rPr>
+        <w:t xml:space="preserve">), calcular la </w:t>
+      </w:r>
+      <w:proofErr w:type="spellStart"/>
+      <w:r>
+        <w:rPr>
+          <w:b/>
+          <w:bCs/>
+          <w:lang w:val="es-ES"/>
+        </w:rPr>
+        <w:t>similaridad</w:t>
+      </w:r>
+      <w:proofErr w:type="spellEnd"/>
+      <w:r>
+        <w:rPr>
+          <w:b/>
+          <w:bCs/>
+          <w:lang w:val="es-ES"/>
+        </w:rPr>
+        <w:t xml:space="preserve"> entre ellos utilizando la medida de simple-</w:t>
+      </w:r>
+      <w:proofErr w:type="spellStart"/>
+      <w:r>
+        <w:rPr>
+          <w:b/>
+          <w:bCs/>
+          <w:lang w:val="es-ES"/>
+        </w:rPr>
+        <w:t>matching</w:t>
+      </w:r>
+      <w:proofErr w:type="spellEnd"/>
+      <w:r>
+        <w:rPr>
+          <w:b/>
+          <w:bCs/>
+          <w:lang w:val="es-ES"/>
+        </w:rPr>
+        <w:t>.</w:t>
       </w:r>
     </w:p>
     <w:p>
@@ -2372,7 +3161,61 @@
           <w:bCs/>
           <w:lang w:val="es-ES"/>
         </w:rPr>
-        <w:t xml:space="preserve">Considerar el siguiente dataset: (2,2), (0,5), (3,3), (-1,6), (4,7). Aplicar el algoritmo K-means utilizando como centroides iniciales (0,0) y (4,0); en lugar de iterar el proceso hasta converger, repetir el proceso descrito en K-means 4 veces. </w:t>
+        <w:t xml:space="preserve">Considerar el siguiente </w:t>
+      </w:r>
+      <w:proofErr w:type="spellStart"/>
+      <w:r>
+        <w:rPr>
+          <w:b/>
+          <w:bCs/>
+          <w:lang w:val="es-ES"/>
+        </w:rPr>
+        <w:t>dataset</w:t>
+      </w:r>
+      <w:proofErr w:type="spellEnd"/>
+      <w:r>
+        <w:rPr>
+          <w:b/>
+          <w:bCs/>
+          <w:lang w:val="es-ES"/>
+        </w:rPr>
+        <w:t>: (2,2), (0,5), (3,3), (-1,6), (4,7). Aplicar el algoritmo K-</w:t>
+      </w:r>
+      <w:proofErr w:type="spellStart"/>
+      <w:r>
+        <w:rPr>
+          <w:b/>
+          <w:bCs/>
+          <w:lang w:val="es-ES"/>
+        </w:rPr>
+        <w:t>means</w:t>
+      </w:r>
+      <w:proofErr w:type="spellEnd"/>
+      <w:r>
+        <w:rPr>
+          <w:b/>
+          <w:bCs/>
+          <w:lang w:val="es-ES"/>
+        </w:rPr>
+        <w:t xml:space="preserve"> utilizando como centroides iniciales (0,0) y (4,0); en lugar de iterar el proceso hasta converger, repetir el proceso descrito en K-</w:t>
+      </w:r>
+      <w:proofErr w:type="spellStart"/>
+      <w:r>
+        <w:rPr>
+          <w:b/>
+          <w:bCs/>
+          <w:lang w:val="es-ES"/>
+        </w:rPr>
+        <w:t>means</w:t>
+      </w:r>
+      <w:proofErr w:type="spellEnd"/>
+      <w:r>
+        <w:rPr>
+          <w:b/>
+          <w:bCs/>
+          <w:lang w:val="es-ES"/>
+        </w:rPr>
+        <w:t xml:space="preserve"> 4 veces. </w:t>
       </w:r>
     </w:p>
     <w:p>
@@ -2436,20 +3279,52 @@
           <w:bCs/>
           <w:lang w:val="es-ES"/>
         </w:rPr>
-        <w:t>¿Cuál es el mayor inconveniente del algoritmo K-means? ¿Qué técnicas podemos aplicar para abordarlo? ¿En qué consisten dichas técnicas?</w:t>
-      </w:r>
-    </w:p>
-    <w:p>
-      <w:pPr>
-        <w:rPr>
-          <w:lang w:val="es-ES"/>
-        </w:rPr>
-      </w:pPr>
-      <w:r>
-        <w:rPr>
-          <w:lang w:val="es-ES"/>
-        </w:rPr>
-        <w:t>Calcular el numero de k y la solución son técnicas de análisis de siluetas que calcula por medio de operaciones el numero adecuado de k</w:t>
+        <w:t>¿Cuál es el mayor inconveniente del algoritmo K-</w:t>
+      </w:r>
+      <w:proofErr w:type="spellStart"/>
+      <w:r>
+        <w:rPr>
+          <w:b/>
+          <w:bCs/>
+          <w:lang w:val="es-ES"/>
+        </w:rPr>
+        <w:t>means</w:t>
+      </w:r>
+      <w:proofErr w:type="spellEnd"/>
+      <w:r>
+        <w:rPr>
+          <w:b/>
+          <w:bCs/>
+          <w:lang w:val="es-ES"/>
+        </w:rPr>
+        <w:t>? ¿Qué técnicas podemos aplicar para abordarlo? ¿En qué consisten dichas técnicas?</w:t>
+      </w:r>
+    </w:p>
+    <w:p>
+      <w:pPr>
+        <w:rPr>
+          <w:lang w:val="es-ES"/>
+        </w:rPr>
+      </w:pPr>
+      <w:r>
+        <w:rPr>
+          <w:lang w:val="es-ES"/>
+        </w:rPr>
+        <w:t xml:space="preserve">Calcular el </w:t>
+      </w:r>
+      <w:proofErr w:type="spellStart"/>
+      <w:r>
+        <w:rPr>
+          <w:lang w:val="es-ES"/>
+        </w:rPr>
+        <w:t>numero</w:t>
+      </w:r>
+      <w:proofErr w:type="spellEnd"/>
+      <w:r>
+        <w:rPr>
+          <w:lang w:val="es-ES"/>
+        </w:rPr>
+        <w:t xml:space="preserve"> de k y la solución son técnicas de análisis de siluetas que calcula por medio de operaciones el numero adecuado de k</w:t>
       </w:r>
     </w:p>
     <w:p>
@@ -2798,7 +3673,25 @@
           <w:bCs/>
           <w:lang w:val="es-ES"/>
         </w:rPr>
-        <w:t>Ante los siguientes diagramas de siluetas ¿qué número de clústeres recomendarías para el algoritmo de k-means?</w:t>
+        <w:t>Ante los siguientes diagramas de siluetas ¿qué número de clústeres recomendarías para el algoritmo de k-</w:t>
+      </w:r>
+      <w:proofErr w:type="spellStart"/>
+      <w:r>
+        <w:rPr>
+          <w:b/>
+          <w:bCs/>
+          <w:lang w:val="es-ES"/>
+        </w:rPr>
+        <w:t>means</w:t>
+      </w:r>
+      <w:proofErr w:type="spellEnd"/>
+      <w:r>
+        <w:rPr>
+          <w:b/>
+          <w:bCs/>
+          <w:lang w:val="es-ES"/>
+        </w:rPr>
+        <w:t>?</w:t>
       </w:r>
     </w:p>
     <w:p>
@@ -3185,7 +4078,25 @@
           <w:bCs/>
           <w:lang w:val="es-ES"/>
         </w:rPr>
-        <w:t>Explica que mide la función de coste en el algoritmo de K-means.</w:t>
+        <w:t>Explica que mide la función de coste en el algoritmo de K-</w:t>
+      </w:r>
+      <w:proofErr w:type="spellStart"/>
+      <w:r>
+        <w:rPr>
+          <w:b/>
+          <w:bCs/>
+          <w:lang w:val="es-ES"/>
+        </w:rPr>
+        <w:t>means</w:t>
+      </w:r>
+      <w:proofErr w:type="spellEnd"/>
+      <w:r>
+        <w:rPr>
+          <w:b/>
+          <w:bCs/>
+          <w:lang w:val="es-ES"/>
+        </w:rPr>
+        <w:t>.</w:t>
       </w:r>
     </w:p>
     <w:p>
@@ -3268,7 +4179,25 @@
           <w:bCs/>
           <w:lang w:val="es-ES"/>
         </w:rPr>
-        <w:t>¿Qué técnica se utiliza para evitar caer en mínimos locales en el algoritmo de K-means?</w:t>
+        <w:t>¿Qué técnica se utiliza para evitar caer en mínimos locales en el algoritmo de K-</w:t>
+      </w:r>
+      <w:proofErr w:type="spellStart"/>
+      <w:r>
+        <w:rPr>
+          <w:b/>
+          <w:bCs/>
+          <w:lang w:val="es-ES"/>
+        </w:rPr>
+        <w:t>means</w:t>
+      </w:r>
+      <w:proofErr w:type="spellEnd"/>
+      <w:r>
+        <w:rPr>
+          <w:b/>
+          <w:bCs/>
+          <w:lang w:val="es-ES"/>
+        </w:rPr>
+        <w:t>?</w:t>
       </w:r>
     </w:p>
     <w:p>
@@ -3358,20 +4287,112 @@
           <w:bCs/>
           <w:lang w:val="es-ES"/>
         </w:rPr>
-        <w:t>¿Qué ventajas tienen los algoritmos de clustering DBSCAN y Mean-shift con respecto al algoritmo k-means? ¿Qué problemas tienen estos algoritmos?</w:t>
-      </w:r>
-    </w:p>
-    <w:p>
-      <w:pPr>
-        <w:rPr>
-          <w:lang w:val="es-ES"/>
-        </w:rPr>
-      </w:pPr>
-      <w:r>
-        <w:rPr>
-          <w:lang w:val="es-ES"/>
-        </w:rPr>
-        <w:t>Que son mejores y no necesitan especicar el numero de kluster s el problema que tardan mas (son computacionalmente costosos mimimi)</w:t>
+        <w:t xml:space="preserve">¿Qué ventajas tienen los algoritmos de </w:t>
+      </w:r>
+      <w:proofErr w:type="spellStart"/>
+      <w:r>
+        <w:rPr>
+          <w:b/>
+          <w:bCs/>
+          <w:lang w:val="es-ES"/>
+        </w:rPr>
+        <w:t>clustering</w:t>
+      </w:r>
+      <w:proofErr w:type="spellEnd"/>
+      <w:r>
+        <w:rPr>
+          <w:b/>
+          <w:bCs/>
+          <w:lang w:val="es-ES"/>
+        </w:rPr>
+        <w:t xml:space="preserve"> DBSCAN y Mean-shift con respecto al algoritmo k-</w:t>
+      </w:r>
+      <w:proofErr w:type="spellStart"/>
+      <w:r>
+        <w:rPr>
+          <w:b/>
+          <w:bCs/>
+          <w:lang w:val="es-ES"/>
+        </w:rPr>
+        <w:t>means</w:t>
+      </w:r>
+      <w:proofErr w:type="spellEnd"/>
+      <w:r>
+        <w:rPr>
+          <w:b/>
+          <w:bCs/>
+          <w:lang w:val="es-ES"/>
+        </w:rPr>
+        <w:t>? ¿Qué problemas tienen estos algoritmos?</w:t>
+      </w:r>
+    </w:p>
+    <w:p>
+      <w:pPr>
+        <w:rPr>
+          <w:lang w:val="es-ES"/>
+        </w:rPr>
+      </w:pPr>
+      <w:r>
+        <w:rPr>
+          <w:lang w:val="es-ES"/>
+        </w:rPr>
+        <w:t xml:space="preserve">Que son mejores y no necesitan </w:t>
+      </w:r>
+      <w:proofErr w:type="spellStart"/>
+      <w:r>
+        <w:rPr>
+          <w:lang w:val="es-ES"/>
+        </w:rPr>
+        <w:t>especicar</w:t>
+      </w:r>
+      <w:proofErr w:type="spellEnd"/>
+      <w:r>
+        <w:rPr>
+          <w:lang w:val="es-ES"/>
+        </w:rPr>
+        <w:t xml:space="preserve"> el </w:t>
+      </w:r>
+      <w:proofErr w:type="spellStart"/>
+      <w:r>
+        <w:rPr>
+          <w:lang w:val="es-ES"/>
+        </w:rPr>
+        <w:t>numero</w:t>
+      </w:r>
+      <w:proofErr w:type="spellEnd"/>
+      <w:r>
+        <w:rPr>
+          <w:lang w:val="es-ES"/>
+        </w:rPr>
+        <w:t xml:space="preserve"> de </w:t>
+      </w:r>
+      <w:proofErr w:type="spellStart"/>
+      <w:r>
+        <w:rPr>
+          <w:lang w:val="es-ES"/>
+        </w:rPr>
+        <w:t>kluster</w:t>
+      </w:r>
+      <w:proofErr w:type="spellEnd"/>
+      <w:r>
+        <w:rPr>
+          <w:lang w:val="es-ES"/>
+        </w:rPr>
+        <w:t xml:space="preserve"> s el problema que tardan mas (son computacionalmente costosos </w:t>
+      </w:r>
+      <w:proofErr w:type="spellStart"/>
+      <w:r>
+        <w:rPr>
+          <w:lang w:val="es-ES"/>
+        </w:rPr>
+        <w:t>mimimi</w:t>
+      </w:r>
+      <w:proofErr w:type="spellEnd"/>
+      <w:r>
+        <w:rPr>
+          <w:lang w:val="es-ES"/>
+        </w:rPr>
+        <w:t>)</w:t>
       </w:r>
     </w:p>
     <w:p>
@@ -3428,20 +4449,74 @@
           <w:bCs/>
           <w:lang w:val="es-ES"/>
         </w:rPr>
-        <w:t>Explica los pasos de los algoritmos de clustering  DBSCAN, Mean-shift y K-means.</w:t>
-      </w:r>
-    </w:p>
-    <w:p>
-      <w:pPr>
-        <w:rPr>
-          <w:lang w:val="es-ES"/>
-        </w:rPr>
-      </w:pPr>
-      <w:r>
-        <w:rPr>
-          <w:lang w:val="es-ES"/>
-        </w:rPr>
-        <w:t>Kmins pone puntos aleatorios que luego</w:t>
+        <w:t xml:space="preserve">Explica los pasos de los algoritmos de </w:t>
+      </w:r>
+      <w:proofErr w:type="spellStart"/>
+      <w:proofErr w:type="gramStart"/>
+      <w:r>
+        <w:rPr>
+          <w:b/>
+          <w:bCs/>
+          <w:lang w:val="es-ES"/>
+        </w:rPr>
+        <w:t>clustering</w:t>
+      </w:r>
+      <w:proofErr w:type="spellEnd"/>
+      <w:r>
+        <w:rPr>
+          <w:b/>
+          <w:bCs/>
+          <w:lang w:val="es-ES"/>
+        </w:rPr>
+        <w:t xml:space="preserve">  DBSCAN</w:t>
+      </w:r>
+      <w:proofErr w:type="gramEnd"/>
+      <w:r>
+        <w:rPr>
+          <w:b/>
+          <w:bCs/>
+          <w:lang w:val="es-ES"/>
+        </w:rPr>
+        <w:t>, Mean-shift y K-</w:t>
+      </w:r>
+      <w:proofErr w:type="spellStart"/>
+      <w:r>
+        <w:rPr>
+          <w:b/>
+          <w:bCs/>
+          <w:lang w:val="es-ES"/>
+        </w:rPr>
+        <w:t>means</w:t>
+      </w:r>
+      <w:proofErr w:type="spellEnd"/>
+      <w:r>
+        <w:rPr>
+          <w:b/>
+          <w:bCs/>
+          <w:lang w:val="es-ES"/>
+        </w:rPr>
+        <w:t>.</w:t>
+      </w:r>
+    </w:p>
+    <w:p>
+      <w:pPr>
+        <w:rPr>
+          <w:lang w:val="es-ES"/>
+        </w:rPr>
+      </w:pPr>
+      <w:proofErr w:type="spellStart"/>
+      <w:r>
+        <w:rPr>
+          <w:lang w:val="es-ES"/>
+        </w:rPr>
+        <w:t>Kmins</w:t>
+      </w:r>
+      <w:proofErr w:type="spellEnd"/>
+      <w:r>
+        <w:rPr>
+          <w:lang w:val="es-ES"/>
+        </w:rPr>
+        <w:t xml:space="preserve"> pone puntos aleatorios que luego</w:t>
       </w:r>
       <w:r>
         <w:rPr>
@@ -3812,7 +4887,43 @@
           <w:bCs/>
           <w:lang w:val="es-ES"/>
         </w:rPr>
-        <w:t>Considerando los siguientes datos y utilizando la distancia Euclídea, construir los clústeres que se producen respectivamente al utilizar clustering jerárquico con enlace completo y con enlace de la media. Construye también los dendrogramas que se generan a partir de ellos.</w:t>
+        <w:t xml:space="preserve">Considerando los siguientes datos y utilizando la distancia Euclídea, construir los clústeres que se producen respectivamente al utilizar </w:t>
+      </w:r>
+      <w:proofErr w:type="spellStart"/>
+      <w:r>
+        <w:rPr>
+          <w:b/>
+          <w:bCs/>
+          <w:lang w:val="es-ES"/>
+        </w:rPr>
+        <w:t>clustering</w:t>
+      </w:r>
+      <w:proofErr w:type="spellEnd"/>
+      <w:r>
+        <w:rPr>
+          <w:b/>
+          <w:bCs/>
+          <w:lang w:val="es-ES"/>
+        </w:rPr>
+        <w:t xml:space="preserve"> jerárquico con enlace completo y con enlace de la media. Construye también los </w:t>
+      </w:r>
+      <w:proofErr w:type="spellStart"/>
+      <w:r>
+        <w:rPr>
+          <w:b/>
+          <w:bCs/>
+          <w:lang w:val="es-ES"/>
+        </w:rPr>
+        <w:t>dendrogramas</w:t>
+      </w:r>
+      <w:proofErr w:type="spellEnd"/>
+      <w:r>
+        <w:rPr>
+          <w:b/>
+          <w:bCs/>
+          <w:lang w:val="es-ES"/>
+        </w:rPr>
+        <w:t xml:space="preserve"> que se generan a partir de ellos.</w:t>
       </w:r>
     </w:p>
     <w:p>
@@ -3920,8 +5031,17 @@
                 <w:b/>
                 <w:bCs/>
               </w:rPr>
-              <w:t>4 piernas</w:t>
+              <w:t xml:space="preserve">4 </w:t>
             </w:r>
+            <w:proofErr w:type="spellStart"/>
+            <w:r>
+              <w:rPr>
+                <w:b/>
+                <w:bCs/>
+              </w:rPr>
+              <w:t>piernas</w:t>
+            </w:r>
+            <w:proofErr w:type="spellEnd"/>
           </w:p>
         </w:tc>
         <w:tc>
@@ -3957,8 +5077,17 @@
                 <w:b/>
                 <w:bCs/>
               </w:rPr>
-              <w:t>Huevo amniótico</w:t>
+              <w:t xml:space="preserve">Huevo </w:t>
             </w:r>
+            <w:proofErr w:type="spellStart"/>
+            <w:r>
+              <w:rPr>
+                <w:b/>
+                <w:bCs/>
+              </w:rPr>
+              <w:t>amniótico</w:t>
+            </w:r>
+            <w:proofErr w:type="spellEnd"/>
           </w:p>
         </w:tc>
         <w:tc>
@@ -4031,7 +5160,23 @@
                 <w:b/>
                 <w:bCs/>
               </w:rPr>
-              <w:t>Desarrollo en placenta</w:t>
+              <w:t xml:space="preserve">Desarrollo </w:t>
+            </w:r>
+            <w:proofErr w:type="spellStart"/>
+            <w:r>
+              <w:rPr>
+                <w:b/>
+                <w:bCs/>
+              </w:rPr>
+              <w:t>en</w:t>
+            </w:r>
+            <w:proofErr w:type="spellEnd"/>
+            <w:r>
+              <w:rPr>
+                <w:b/>
+                <w:bCs/>
+              </w:rPr>
+              <w:t xml:space="preserve"> placenta</w:t>
             </w:r>
           </w:p>
         </w:tc>
@@ -4068,8 +5213,17 @@
                 <w:b/>
                 <w:bCs/>
               </w:rPr>
-              <w:t>Gran cerebro</w:t>
+              <w:t xml:space="preserve">Gran </w:t>
             </w:r>
+            <w:proofErr w:type="spellStart"/>
+            <w:r>
+              <w:rPr>
+                <w:b/>
+                <w:bCs/>
+              </w:rPr>
+              <w:t>cerebro</w:t>
+            </w:r>
+            <w:proofErr w:type="spellEnd"/>
           </w:p>
         </w:tc>
       </w:tr>
@@ -4550,6 +5704,7 @@
                 <w:bCs/>
               </w:rPr>
             </w:pPr>
+            <w:proofErr w:type="spellStart"/>
             <w:r>
               <w:rPr>
                 <w:b/>
@@ -4557,6 +5712,7 @@
               </w:rPr>
               <w:t>Canguro</w:t>
             </w:r>
+            <w:proofErr w:type="spellEnd"/>
           </w:p>
         </w:tc>
         <w:tc>
@@ -5365,6 +6521,7 @@
                 <w:bCs/>
               </w:rPr>
             </w:pPr>
+            <w:proofErr w:type="spellStart"/>
             <w:r>
               <w:rPr>
                 <w:b/>
@@ -5372,6 +6529,7 @@
               </w:rPr>
               <w:t>Canguro</w:t>
             </w:r>
+            <w:proofErr w:type="spellEnd"/>
           </w:p>
         </w:tc>
         <w:tc>
@@ -5402,6 +6560,7 @@
                 <w:bCs/>
               </w:rPr>
             </w:pPr>
+            <w:proofErr w:type="spellStart"/>
             <w:r>
               <w:rPr>
                 <w:b/>
@@ -5409,6 +6568,7 @@
               </w:rPr>
               <w:t>Raston</w:t>
             </w:r>
+            <w:proofErr w:type="spellEnd"/>
           </w:p>
         </w:tc>
         <w:tc>
@@ -5926,6 +7086,7 @@
                 <w:bCs/>
               </w:rPr>
             </w:pPr>
+            <w:proofErr w:type="spellStart"/>
             <w:r>
               <w:rPr>
                 <w:b/>
@@ -5933,6 +7094,7 @@
               </w:rPr>
               <w:t>Canguro</w:t>
             </w:r>
+            <w:proofErr w:type="spellEnd"/>
           </w:p>
         </w:tc>
         <w:tc>
@@ -6150,6 +7312,7 @@
                 <w:bCs/>
               </w:rPr>
             </w:pPr>
+            <w:proofErr w:type="spellStart"/>
             <w:r>
               <w:rPr>
                 <w:b/>
@@ -6157,6 +7320,7 @@
               </w:rPr>
               <w:t>Ratón</w:t>
             </w:r>
+            <w:proofErr w:type="spellEnd"/>
           </w:p>
         </w:tc>
         <w:tc>
@@ -6731,7 +7895,25 @@
           <w:bCs/>
           <w:lang w:val="es-ES"/>
         </w:rPr>
-        <w:t>Explica qué es un dendrograma y para qué se utiliza.</w:t>
+        <w:t xml:space="preserve">Explica qué es un </w:t>
+      </w:r>
+      <w:proofErr w:type="spellStart"/>
+      <w:r>
+        <w:rPr>
+          <w:b/>
+          <w:bCs/>
+          <w:lang w:val="es-ES"/>
+        </w:rPr>
+        <w:t>dendrograma</w:t>
+      </w:r>
+      <w:proofErr w:type="spellEnd"/>
+      <w:r>
+        <w:rPr>
+          <w:b/>
+          <w:bCs/>
+          <w:lang w:val="es-ES"/>
+        </w:rPr>
+        <w:t xml:space="preserve"> y para qué se utiliza.</w:t>
       </w:r>
     </w:p>
     <w:p>
@@ -7174,13 +8356,23 @@
           <w:color w:val="404040"/>
         </w:rPr>
       </w:pPr>
+      <w:proofErr w:type="spellStart"/>
       <w:r>
         <w:rPr>
           <w:rStyle w:val="Textoennegrita"/>
           <w:rFonts w:ascii="Segoe UI" w:hAnsi="Segoe UI" w:cs="Segoe UI"/>
           <w:color w:val="404040"/>
         </w:rPr>
-        <w:t>Esparcidad de los datos</w:t>
+        <w:t>Esparcidad</w:t>
+      </w:r>
+      <w:proofErr w:type="spellEnd"/>
+      <w:r>
+        <w:rPr>
+          <w:rStyle w:val="Textoennegrita"/>
+          <w:rFonts w:ascii="Segoe UI" w:hAnsi="Segoe UI" w:cs="Segoe UI"/>
+          <w:color w:val="404040"/>
+        </w:rPr>
+        <w:t xml:space="preserve"> de los datos</w:t>
       </w:r>
       <w:r>
         <w:rPr>
@@ -7216,7 +8408,23 @@
           <w:rFonts w:ascii="Segoe UI" w:hAnsi="Segoe UI" w:cs="Segoe UI"/>
           <w:color w:val="404040"/>
         </w:rPr>
-        <w:t>: En dimensiones altas, la distancia entre cualquier par de puntos tiende a ser similar. Esto afecta negativamente a algoritmos que dependen de medidas de distancia, como los métodos de clustering o los vecinos más cercanos (k-NN).</w:t>
+        <w:t xml:space="preserve">: En dimensiones altas, la distancia entre cualquier par de puntos tiende a ser similar. Esto afecta negativamente a algoritmos que dependen de medidas de distancia, como los métodos de </w:t>
+      </w:r>
+      <w:proofErr w:type="spellStart"/>
+      <w:r>
+        <w:rPr>
+          <w:rFonts w:ascii="Segoe UI" w:hAnsi="Segoe UI" w:cs="Segoe UI"/>
+          <w:color w:val="404040"/>
+        </w:rPr>
+        <w:t>clustering</w:t>
+      </w:r>
+      <w:proofErr w:type="spellEnd"/>
+      <w:r>
+        <w:rPr>
+          <w:rFonts w:ascii="Segoe UI" w:hAnsi="Segoe UI" w:cs="Segoe UI"/>
+          <w:color w:val="404040"/>
+        </w:rPr>
+        <w:t xml:space="preserve"> o los vecinos más cercanos (k-NN).</w:t>
       </w:r>
     </w:p>
     <w:p>
@@ -7350,6 +8558,7 @@
           <w:color w:val="404040"/>
         </w:rPr>
       </w:pPr>
+      <w:proofErr w:type="spellStart"/>
       <w:r>
         <w:rPr>
           <w:rStyle w:val="Textoennegrita"/>
@@ -7358,8 +8567,31 @@
           <w:bCs w:val="0"/>
           <w:color w:val="404040"/>
         </w:rPr>
-        <w:t>Selección de descriptores</w:t>
-      </w:r>
+        <w:t>Selección</w:t>
+      </w:r>
+      <w:proofErr w:type="spellEnd"/>
+      <w:r>
+        <w:rPr>
+          <w:rStyle w:val="Textoennegrita"/>
+          <w:rFonts w:ascii="Segoe UI" w:hAnsi="Segoe UI" w:cs="Segoe UI"/>
+          <w:b w:val="0"/>
+          <w:bCs w:val="0"/>
+          <w:color w:val="404040"/>
+        </w:rPr>
+        <w:t xml:space="preserve"> de </w:t>
+      </w:r>
+      <w:proofErr w:type="spellStart"/>
+      <w:r>
+        <w:rPr>
+          <w:rStyle w:val="Textoennegrita"/>
+          <w:rFonts w:ascii="Segoe UI" w:hAnsi="Segoe UI" w:cs="Segoe UI"/>
+          <w:b w:val="0"/>
+          <w:bCs w:val="0"/>
+          <w:color w:val="404040"/>
+        </w:rPr>
+        <w:t>descriptores</w:t>
+      </w:r>
+      <w:proofErr w:type="spellEnd"/>
     </w:p>
     <w:p>
       <w:pPr>
@@ -7398,6 +8630,7 @@
           <w:color w:val="404040"/>
         </w:rPr>
       </w:pPr>
+      <w:proofErr w:type="spellStart"/>
       <w:r>
         <w:rPr>
           <w:rStyle w:val="Textoennegrita"/>
@@ -7406,8 +8639,31 @@
           <w:bCs w:val="0"/>
           <w:color w:val="404040"/>
         </w:rPr>
-        <w:t>Extracción de descriptores</w:t>
-      </w:r>
+        <w:t>Extracción</w:t>
+      </w:r>
+      <w:proofErr w:type="spellEnd"/>
+      <w:r>
+        <w:rPr>
+          <w:rStyle w:val="Textoennegrita"/>
+          <w:rFonts w:ascii="Segoe UI" w:hAnsi="Segoe UI" w:cs="Segoe UI"/>
+          <w:b w:val="0"/>
+          <w:bCs w:val="0"/>
+          <w:color w:val="404040"/>
+        </w:rPr>
+        <w:t xml:space="preserve"> de </w:t>
+      </w:r>
+      <w:proofErr w:type="spellStart"/>
+      <w:r>
+        <w:rPr>
+          <w:rStyle w:val="Textoennegrita"/>
+          <w:rFonts w:ascii="Segoe UI" w:hAnsi="Segoe UI" w:cs="Segoe UI"/>
+          <w:b w:val="0"/>
+          <w:bCs w:val="0"/>
+          <w:color w:val="404040"/>
+        </w:rPr>
+        <w:t>descriptores</w:t>
+      </w:r>
+      <w:proofErr w:type="spellEnd"/>
     </w:p>
     <w:p>
       <w:pPr>
@@ -7506,7 +8762,31 @@
           <w:color w:val="404040"/>
           <w:lang w:val="es-ES"/>
         </w:rPr>
-        <w:t>Selección secuencial hacia adelante (Forward Selection)</w:t>
+        <w:t xml:space="preserve">Selección secuencial hacia adelante (Forward </w:t>
+      </w:r>
+      <w:proofErr w:type="spellStart"/>
+      <w:r>
+        <w:rPr>
+          <w:rStyle w:val="Textoennegrita"/>
+          <w:rFonts w:ascii="Segoe UI" w:hAnsi="Segoe UI" w:cs="Segoe UI"/>
+          <w:b w:val="0"/>
+          <w:bCs w:val="0"/>
+          <w:color w:val="404040"/>
+          <w:lang w:val="es-ES"/>
+        </w:rPr>
+        <w:t>Selection</w:t>
+      </w:r>
+      <w:proofErr w:type="spellEnd"/>
+      <w:r>
+        <w:rPr>
+          <w:rStyle w:val="Textoennegrita"/>
+          <w:rFonts w:ascii="Segoe UI" w:hAnsi="Segoe UI" w:cs="Segoe UI"/>
+          <w:b w:val="0"/>
+          <w:bCs w:val="0"/>
+          <w:color w:val="404040"/>
+          <w:lang w:val="es-ES"/>
+        </w:rPr>
+        <w:t>)</w:t>
       </w:r>
     </w:p>
     <w:p>
@@ -7556,7 +8836,55 @@
           <w:color w:val="404040"/>
           <w:lang w:val="es-ES"/>
         </w:rPr>
-        <w:t>Selección secuencial hacia atrás (Backward Selection)</w:t>
+        <w:t>Selección secuencial hacia atrás (</w:t>
+      </w:r>
+      <w:proofErr w:type="spellStart"/>
+      <w:r>
+        <w:rPr>
+          <w:rStyle w:val="Textoennegrita"/>
+          <w:rFonts w:ascii="Segoe UI" w:hAnsi="Segoe UI" w:cs="Segoe UI"/>
+          <w:b w:val="0"/>
+          <w:bCs w:val="0"/>
+          <w:color w:val="404040"/>
+          <w:lang w:val="es-ES"/>
+        </w:rPr>
+        <w:t>Backward</w:t>
+      </w:r>
+      <w:proofErr w:type="spellEnd"/>
+      <w:r>
+        <w:rPr>
+          <w:rStyle w:val="Textoennegrita"/>
+          <w:rFonts w:ascii="Segoe UI" w:hAnsi="Segoe UI" w:cs="Segoe UI"/>
+          <w:b w:val="0"/>
+          <w:bCs w:val="0"/>
+          <w:color w:val="404040"/>
+          <w:lang w:val="es-ES"/>
+        </w:rPr>
+        <w:t xml:space="preserve"> </w:t>
+      </w:r>
+      <w:proofErr w:type="spellStart"/>
+      <w:r>
+        <w:rPr>
+          <w:rStyle w:val="Textoennegrita"/>
+          <w:rFonts w:ascii="Segoe UI" w:hAnsi="Segoe UI" w:cs="Segoe UI"/>
+          <w:b w:val="0"/>
+          <w:bCs w:val="0"/>
+          <w:color w:val="404040"/>
+          <w:lang w:val="es-ES"/>
+        </w:rPr>
+        <w:t>Selection</w:t>
+      </w:r>
+      <w:proofErr w:type="spellEnd"/>
+      <w:r>
+        <w:rPr>
+          <w:rStyle w:val="Textoennegrita"/>
+          <w:rFonts w:ascii="Segoe UI" w:hAnsi="Segoe UI" w:cs="Segoe UI"/>
+          <w:b w:val="0"/>
+          <w:bCs w:val="0"/>
+          <w:color w:val="404040"/>
+          <w:lang w:val="es-ES"/>
+        </w:rPr>
+        <w:t>)</w:t>
       </w:r>
     </w:p>
     <w:p>
@@ -8031,7 +9359,71 @@
           <w:b/>
           <w:bCs/>
         </w:rPr>
-        <w:t>¿Cuál de las siguientes afirmaciones es cierta?</w:t>
+        <w:t>¿</w:t>
+      </w:r>
+      <w:proofErr w:type="spellStart"/>
+      <w:r>
+        <w:rPr>
+          <w:b/>
+          <w:bCs/>
+        </w:rPr>
+        <w:t>Cuál</w:t>
+      </w:r>
+      <w:proofErr w:type="spellEnd"/>
+      <w:r>
+        <w:rPr>
+          <w:b/>
+          <w:bCs/>
+        </w:rPr>
+        <w:t xml:space="preserve"> de las </w:t>
+      </w:r>
+      <w:proofErr w:type="spellStart"/>
+      <w:r>
+        <w:rPr>
+          <w:b/>
+          <w:bCs/>
+        </w:rPr>
+        <w:t>siguientes</w:t>
+      </w:r>
+      <w:proofErr w:type="spellEnd"/>
+      <w:r>
+        <w:rPr>
+          <w:b/>
+          <w:bCs/>
+        </w:rPr>
+        <w:t xml:space="preserve"> </w:t>
+      </w:r>
+      <w:proofErr w:type="spellStart"/>
+      <w:r>
+        <w:rPr>
+          <w:b/>
+          <w:bCs/>
+        </w:rPr>
+        <w:t>afirmaciones</w:t>
+      </w:r>
+      <w:proofErr w:type="spellEnd"/>
+      <w:r>
+        <w:rPr>
+          <w:b/>
+          <w:bCs/>
+        </w:rPr>
+        <w:t xml:space="preserve"> es </w:t>
+      </w:r>
+      <w:proofErr w:type="spellStart"/>
+      <w:r>
+        <w:rPr>
+          <w:b/>
+          <w:bCs/>
+        </w:rPr>
+        <w:t>cierta</w:t>
+      </w:r>
+      <w:proofErr w:type="spellEnd"/>
+      <w:r>
+        <w:rPr>
+          <w:b/>
+          <w:bCs/>
+        </w:rPr>
+        <w:t>?</w:t>
       </w:r>
     </w:p>
     <w:p>
@@ -8309,7 +9701,21 @@
         <w:rPr>
           <w:lang w:val="es-ES"/>
         </w:rPr>
-        <w:t xml:space="preserve">Si hay un numero menor de una categoría, podrá precedir esa categoría de forma mucho menos eficiente y eficaz. Esto se debe a que en el entrenamiento no ha tenido suficientes ejemplos para poder generalizar. </w:t>
+        <w:t xml:space="preserve">Si hay un numero menor de una categoría, podrá </w:t>
+      </w:r>
+      <w:proofErr w:type="spellStart"/>
+      <w:r>
+        <w:rPr>
+          <w:lang w:val="es-ES"/>
+        </w:rPr>
+        <w:t>precedir</w:t>
+      </w:r>
+      <w:proofErr w:type="spellEnd"/>
+      <w:r>
+        <w:rPr>
+          <w:lang w:val="es-ES"/>
+        </w:rPr>
+        <w:t xml:space="preserve"> esa categoría de forma mucho menos eficiente y eficaz. Esto se debe a que en el entrenamiento no ha tenido suficientes ejemplos para poder generalizar. </w:t>
       </w:r>
     </w:p>
     <w:p>
@@ -8357,7 +9763,43 @@
           <w:bCs/>
           <w:lang w:val="es-ES"/>
         </w:rPr>
-        <w:t>Explica en qué tres conjuntos se suele partir un dataset en el aprendizaje supervisado y para qué se utiliza cada uno de esos conjuntos.</w:t>
+        <w:t xml:space="preserve">Explica en qué </w:t>
+      </w:r>
+      <w:proofErr w:type="gramStart"/>
+      <w:r>
+        <w:rPr>
+          <w:b/>
+          <w:bCs/>
+          <w:lang w:val="es-ES"/>
+        </w:rPr>
+        <w:t>tres conjuntos se suele</w:t>
+      </w:r>
+      <w:proofErr w:type="gramEnd"/>
+      <w:r>
+        <w:rPr>
+          <w:b/>
+          <w:bCs/>
+          <w:lang w:val="es-ES"/>
+        </w:rPr>
+        <w:t xml:space="preserve"> partir un </w:t>
+      </w:r>
+      <w:proofErr w:type="spellStart"/>
+      <w:r>
+        <w:rPr>
+          <w:b/>
+          <w:bCs/>
+          <w:lang w:val="es-ES"/>
+        </w:rPr>
+        <w:t>dataset</w:t>
+      </w:r>
+      <w:proofErr w:type="spellEnd"/>
+      <w:r>
+        <w:rPr>
+          <w:b/>
+          <w:bCs/>
+          <w:lang w:val="es-ES"/>
+        </w:rPr>
+        <w:t xml:space="preserve"> en el aprendizaje supervisado y para qué se utiliza cada uno de esos conjuntos.</w:t>
       </w:r>
     </w:p>
     <w:p>
@@ -8521,20 +9963,66 @@
           <w:bCs/>
           <w:lang w:val="es-ES"/>
         </w:rPr>
-        <w:t>Al partir un dataset en conjunto de entrenamiento y de test, ¿por qué es importante que estos conjuntos sean independientes?</w:t>
-      </w:r>
-    </w:p>
-    <w:p>
-      <w:pPr>
-        <w:rPr>
-          <w:lang w:val="es-ES"/>
-        </w:rPr>
-      </w:pPr>
-      <w:r>
-        <w:rPr>
-          <w:lang w:val="es-ES"/>
-        </w:rPr>
-        <w:t>Porque sino no estará generalizado si no que dira lo que ya sabe porque se lo han dicho, estará memorizando y no razonando.</w:t>
+        <w:t xml:space="preserve">Al partir un </w:t>
+      </w:r>
+      <w:proofErr w:type="spellStart"/>
+      <w:r>
+        <w:rPr>
+          <w:b/>
+          <w:bCs/>
+          <w:lang w:val="es-ES"/>
+        </w:rPr>
+        <w:t>dataset</w:t>
+      </w:r>
+      <w:proofErr w:type="spellEnd"/>
+      <w:r>
+        <w:rPr>
+          <w:b/>
+          <w:bCs/>
+          <w:lang w:val="es-ES"/>
+        </w:rPr>
+        <w:t xml:space="preserve"> en conjunto de entrenamiento y de test, ¿por qué es importante que estos conjuntos sean independientes?</w:t>
+      </w:r>
+    </w:p>
+    <w:p>
+      <w:pPr>
+        <w:rPr>
+          <w:lang w:val="es-ES"/>
+        </w:rPr>
+      </w:pPr>
+      <w:r>
+        <w:rPr>
+          <w:lang w:val="es-ES"/>
+        </w:rPr>
+        <w:t xml:space="preserve">Porque </w:t>
+      </w:r>
+      <w:proofErr w:type="spellStart"/>
+      <w:r>
+        <w:rPr>
+          <w:lang w:val="es-ES"/>
+        </w:rPr>
+        <w:t>sino</w:t>
+      </w:r>
+      <w:proofErr w:type="spellEnd"/>
+      <w:r>
+        <w:rPr>
+          <w:lang w:val="es-ES"/>
+        </w:rPr>
+        <w:t xml:space="preserve"> no estará generalizado si no que </w:t>
+      </w:r>
+      <w:proofErr w:type="spellStart"/>
+      <w:r>
+        <w:rPr>
+          <w:lang w:val="es-ES"/>
+        </w:rPr>
+        <w:t>dira</w:t>
+      </w:r>
+      <w:proofErr w:type="spellEnd"/>
+      <w:r>
+        <w:rPr>
+          <w:lang w:val="es-ES"/>
+        </w:rPr>
+        <w:t xml:space="preserve"> lo que ya sabe porque se lo han dicho, estará memorizando y no razonando.</w:t>
       </w:r>
     </w:p>
     <w:p>
@@ -8582,7 +10070,43 @@
           <w:bCs/>
           <w:lang w:val="es-ES"/>
         </w:rPr>
-        <w:t>¿Por qué no podemos utilizar el conjunto de test para optimizar los hiperparámetros de los modelos de aprendizaje supervisado? ¿Cuál es el modo correcto de optimizar dichos hiperparámetros?</w:t>
+        <w:t xml:space="preserve">¿Por qué no podemos utilizar el conjunto de test para optimizar los </w:t>
+      </w:r>
+      <w:proofErr w:type="spellStart"/>
+      <w:r>
+        <w:rPr>
+          <w:b/>
+          <w:bCs/>
+          <w:lang w:val="es-ES"/>
+        </w:rPr>
+        <w:t>hiperparámetros</w:t>
+      </w:r>
+      <w:proofErr w:type="spellEnd"/>
+      <w:r>
+        <w:rPr>
+          <w:b/>
+          <w:bCs/>
+          <w:lang w:val="es-ES"/>
+        </w:rPr>
+        <w:t xml:space="preserve"> de los modelos de aprendizaje supervisado? ¿Cuál es el modo correcto de optimizar dichos </w:t>
+      </w:r>
+      <w:proofErr w:type="spellStart"/>
+      <w:r>
+        <w:rPr>
+          <w:b/>
+          <w:bCs/>
+          <w:lang w:val="es-ES"/>
+        </w:rPr>
+        <w:t>hiperparámetros</w:t>
+      </w:r>
+      <w:proofErr w:type="spellEnd"/>
+      <w:r>
+        <w:rPr>
+          <w:b/>
+          <w:bCs/>
+          <w:lang w:val="es-ES"/>
+        </w:rPr>
+        <w:t>?</w:t>
       </w:r>
     </w:p>
     <w:p>
@@ -8610,7 +10134,21 @@
         <w:rPr>
           <w:lang w:val="es-ES"/>
         </w:rPr>
-        <w:t> para optimizar los hiperparámetros de los modelos de aprendizaje supervisado porque esto introduciría un </w:t>
+        <w:t xml:space="preserve"> para optimizar los </w:t>
+      </w:r>
+      <w:proofErr w:type="spellStart"/>
+      <w:r>
+        <w:rPr>
+          <w:lang w:val="es-ES"/>
+        </w:rPr>
+        <w:t>hiperparámetros</w:t>
+      </w:r>
+      <w:proofErr w:type="spellEnd"/>
+      <w:r>
+        <w:rPr>
+          <w:lang w:val="es-ES"/>
+        </w:rPr>
+        <w:t xml:space="preserve"> de los modelos de aprendizaje supervisado porque esto introduciría un </w:t>
       </w:r>
       <w:r>
         <w:rPr>
@@ -8689,20 +10227,84 @@
           <w:bCs/>
           <w:lang w:val="es-ES"/>
         </w:rPr>
-        <w:t>¿Cuáles son los hiperparámetros del algoritmo Knn?</w:t>
-      </w:r>
-    </w:p>
-    <w:p>
-      <w:pPr>
-        <w:rPr>
-          <w:lang w:val="es-ES"/>
-        </w:rPr>
-      </w:pPr>
-      <w:r>
-        <w:rPr>
-          <w:lang w:val="es-ES"/>
-        </w:rPr>
-        <w:t xml:space="preserve">El numero de klusters y distancia </w:t>
+        <w:t xml:space="preserve">¿Cuáles son los </w:t>
+      </w:r>
+      <w:proofErr w:type="spellStart"/>
+      <w:r>
+        <w:rPr>
+          <w:b/>
+          <w:bCs/>
+          <w:lang w:val="es-ES"/>
+        </w:rPr>
+        <w:t>hiperparámetros</w:t>
+      </w:r>
+      <w:proofErr w:type="spellEnd"/>
+      <w:r>
+        <w:rPr>
+          <w:b/>
+          <w:bCs/>
+          <w:lang w:val="es-ES"/>
+        </w:rPr>
+        <w:t xml:space="preserve"> del algoritmo </w:t>
+      </w:r>
+      <w:proofErr w:type="spellStart"/>
+      <w:r>
+        <w:rPr>
+          <w:b/>
+          <w:bCs/>
+          <w:lang w:val="es-ES"/>
+        </w:rPr>
+        <w:t>Knn</w:t>
+      </w:r>
+      <w:proofErr w:type="spellEnd"/>
+      <w:r>
+        <w:rPr>
+          <w:b/>
+          <w:bCs/>
+          <w:lang w:val="es-ES"/>
+        </w:rPr>
+        <w:t>?</w:t>
+      </w:r>
+    </w:p>
+    <w:p>
+      <w:pPr>
+        <w:rPr>
+          <w:lang w:val="es-ES"/>
+        </w:rPr>
+      </w:pPr>
+      <w:r>
+        <w:rPr>
+          <w:lang w:val="es-ES"/>
+        </w:rPr>
+        <w:t xml:space="preserve">El </w:t>
+      </w:r>
+      <w:proofErr w:type="spellStart"/>
+      <w:r>
+        <w:rPr>
+          <w:lang w:val="es-ES"/>
+        </w:rPr>
+        <w:t>numero</w:t>
+      </w:r>
+      <w:proofErr w:type="spellEnd"/>
+      <w:r>
+        <w:rPr>
+          <w:lang w:val="es-ES"/>
+        </w:rPr>
+        <w:t xml:space="preserve"> de </w:t>
+      </w:r>
+      <w:proofErr w:type="spellStart"/>
+      <w:r>
+        <w:rPr>
+          <w:lang w:val="es-ES"/>
+        </w:rPr>
+        <w:t>klusters</w:t>
+      </w:r>
+      <w:proofErr w:type="spellEnd"/>
+      <w:r>
+        <w:rPr>
+          <w:lang w:val="es-ES"/>
+        </w:rPr>
+        <w:t xml:space="preserve"> y distancia </w:t>
       </w:r>
     </w:p>
     <w:p>
@@ -8766,7 +10368,25 @@
           <w:bCs/>
           <w:lang w:val="es-ES"/>
         </w:rPr>
-        <w:t>¿Por qué el algoritmo Knn es tan rápido de entrenar?</w:t>
+        <w:t xml:space="preserve">¿Por qué el algoritmo </w:t>
+      </w:r>
+      <w:proofErr w:type="spellStart"/>
+      <w:r>
+        <w:rPr>
+          <w:b/>
+          <w:bCs/>
+          <w:lang w:val="es-ES"/>
+        </w:rPr>
+        <w:t>Knn</w:t>
+      </w:r>
+      <w:proofErr w:type="spellEnd"/>
+      <w:r>
+        <w:rPr>
+          <w:b/>
+          <w:bCs/>
+          <w:lang w:val="es-ES"/>
+        </w:rPr>
+        <w:t xml:space="preserve"> es tan rápido de entrenar?</w:t>
       </w:r>
     </w:p>
     <w:p>
@@ -8827,20 +10447,70 @@
           <w:bCs/>
           <w:lang w:val="es-ES"/>
         </w:rPr>
-        <w:t>Dado un dataset con 10 instancias, 8 de la clase A y 2 de la clase B y trabajando con el algoritmo de Knn, ¿sería razonable utilizar un k con valor 3? ¿y con valor 5?</w:t>
-      </w:r>
-    </w:p>
-    <w:p>
-      <w:pPr>
-        <w:rPr>
-          <w:lang w:val="es-ES"/>
-        </w:rPr>
-      </w:pPr>
-      <w:r>
-        <w:rPr>
-          <w:lang w:val="es-ES"/>
-        </w:rPr>
-        <w:t>No seria razonable</w:t>
+        <w:t xml:space="preserve">Dado un </w:t>
+      </w:r>
+      <w:proofErr w:type="spellStart"/>
+      <w:r>
+        <w:rPr>
+          <w:b/>
+          <w:bCs/>
+          <w:lang w:val="es-ES"/>
+        </w:rPr>
+        <w:t>dataset</w:t>
+      </w:r>
+      <w:proofErr w:type="spellEnd"/>
+      <w:r>
+        <w:rPr>
+          <w:b/>
+          <w:bCs/>
+          <w:lang w:val="es-ES"/>
+        </w:rPr>
+        <w:t xml:space="preserve"> con 10 instancias, 8 de la clase A y 2 de la clase B y trabajando con el algoritmo de </w:t>
+      </w:r>
+      <w:proofErr w:type="spellStart"/>
+      <w:r>
+        <w:rPr>
+          <w:b/>
+          <w:bCs/>
+          <w:lang w:val="es-ES"/>
+        </w:rPr>
+        <w:t>Knn</w:t>
+      </w:r>
+      <w:proofErr w:type="spellEnd"/>
+      <w:r>
+        <w:rPr>
+          <w:b/>
+          <w:bCs/>
+          <w:lang w:val="es-ES"/>
+        </w:rPr>
+        <w:t>, ¿sería razonable utilizar un k con valor 3? ¿y con valor 5?</w:t>
+      </w:r>
+    </w:p>
+    <w:p>
+      <w:pPr>
+        <w:rPr>
+          <w:lang w:val="es-ES"/>
+        </w:rPr>
+      </w:pPr>
+      <w:r>
+        <w:rPr>
+          <w:lang w:val="es-ES"/>
+        </w:rPr>
+        <w:t xml:space="preserve">No </w:t>
+      </w:r>
+      <w:proofErr w:type="spellStart"/>
+      <w:r>
+        <w:rPr>
+          <w:lang w:val="es-ES"/>
+        </w:rPr>
+        <w:t>seria</w:t>
+      </w:r>
+      <w:proofErr w:type="spellEnd"/>
+      <w:r>
+        <w:rPr>
+          <w:lang w:val="es-ES"/>
+        </w:rPr>
+        <w:t xml:space="preserve"> razonable</w:t>
       </w:r>
     </w:p>
     <w:p>
@@ -8888,20 +10558,52 @@
           <w:bCs/>
           <w:lang w:val="es-ES"/>
         </w:rPr>
-        <w:t>En el algoritmo de Knn, ¿por qué no usamos valores pares para k?</w:t>
-      </w:r>
-    </w:p>
-    <w:p>
-      <w:pPr>
-        <w:rPr>
-          <w:lang w:val="es-ES"/>
-        </w:rPr>
-      </w:pPr>
-      <w:r>
-        <w:rPr>
-          <w:lang w:val="es-ES"/>
-        </w:rPr>
-        <w:t>Debido al riego de empate en las predicciones, especialmente en claisificaciones binarias</w:t>
+        <w:t xml:space="preserve">En el algoritmo de </w:t>
+      </w:r>
+      <w:proofErr w:type="spellStart"/>
+      <w:r>
+        <w:rPr>
+          <w:b/>
+          <w:bCs/>
+          <w:lang w:val="es-ES"/>
+        </w:rPr>
+        <w:t>Knn</w:t>
+      </w:r>
+      <w:proofErr w:type="spellEnd"/>
+      <w:r>
+        <w:rPr>
+          <w:b/>
+          <w:bCs/>
+          <w:lang w:val="es-ES"/>
+        </w:rPr>
+        <w:t>, ¿por qué no usamos valores pares para k?</w:t>
+      </w:r>
+    </w:p>
+    <w:p>
+      <w:pPr>
+        <w:rPr>
+          <w:lang w:val="es-ES"/>
+        </w:rPr>
+      </w:pPr>
+      <w:r>
+        <w:rPr>
+          <w:lang w:val="es-ES"/>
+        </w:rPr>
+        <w:t xml:space="preserve">Debido al riego de empate en las predicciones, especialmente en </w:t>
+      </w:r>
+      <w:proofErr w:type="spellStart"/>
+      <w:r>
+        <w:rPr>
+          <w:lang w:val="es-ES"/>
+        </w:rPr>
+        <w:t>claisificaciones</w:t>
+      </w:r>
+      <w:proofErr w:type="spellEnd"/>
+      <w:r>
+        <w:rPr>
+          <w:lang w:val="es-ES"/>
+        </w:rPr>
+        <w:t xml:space="preserve"> binarias</w:t>
       </w:r>
     </w:p>
     <w:p>
@@ -8949,20 +10651,66 @@
           <w:bCs/>
           <w:lang w:val="es-ES"/>
         </w:rPr>
-        <w:t>En el algoritmo de Knn, ¿qué representa el valor de k?</w:t>
-      </w:r>
-    </w:p>
-    <w:p>
-      <w:pPr>
-        <w:rPr>
-          <w:lang w:val="es-ES"/>
-        </w:rPr>
-      </w:pPr>
-      <w:r>
-        <w:rPr>
-          <w:lang w:val="es-ES"/>
-        </w:rPr>
-        <w:t>El numero de vecinos que se tiene en cuenta para decidir a que clase pernece el punto</w:t>
+        <w:t xml:space="preserve">En el algoritmo de </w:t>
+      </w:r>
+      <w:proofErr w:type="spellStart"/>
+      <w:r>
+        <w:rPr>
+          <w:b/>
+          <w:bCs/>
+          <w:lang w:val="es-ES"/>
+        </w:rPr>
+        <w:t>Knn</w:t>
+      </w:r>
+      <w:proofErr w:type="spellEnd"/>
+      <w:r>
+        <w:rPr>
+          <w:b/>
+          <w:bCs/>
+          <w:lang w:val="es-ES"/>
+        </w:rPr>
+        <w:t>, ¿qué representa el valor de k?</w:t>
+      </w:r>
+    </w:p>
+    <w:p>
+      <w:pPr>
+        <w:rPr>
+          <w:lang w:val="es-ES"/>
+        </w:rPr>
+      </w:pPr>
+      <w:r>
+        <w:rPr>
+          <w:lang w:val="es-ES"/>
+        </w:rPr>
+        <w:t xml:space="preserve">El numero de vecinos que se tiene en cuenta para decidir a </w:t>
+      </w:r>
+      <w:proofErr w:type="spellStart"/>
+      <w:r>
+        <w:rPr>
+          <w:lang w:val="es-ES"/>
+        </w:rPr>
+        <w:t>que</w:t>
+      </w:r>
+      <w:proofErr w:type="spellEnd"/>
+      <w:r>
+        <w:rPr>
+          <w:lang w:val="es-ES"/>
+        </w:rPr>
+        <w:t xml:space="preserve"> clase </w:t>
+      </w:r>
+      <w:proofErr w:type="spellStart"/>
+      <w:r>
+        <w:rPr>
+          <w:lang w:val="es-ES"/>
+        </w:rPr>
+        <w:t>pernece</w:t>
+      </w:r>
+      <w:proofErr w:type="spellEnd"/>
+      <w:r>
+        <w:rPr>
+          <w:lang w:val="es-ES"/>
+        </w:rPr>
+        <w:t xml:space="preserve"> el punto</w:t>
       </w:r>
     </w:p>
     <w:p>
@@ -9058,7 +10806,25 @@
           <w:bCs/>
           <w:lang w:val="es-ES"/>
         </w:rPr>
-        <w:t>¿Por qué no es adecuado utilizar el algoritmo de Knn cuando la dimensión de los vectores de descriptores crece?</w:t>
+        <w:t xml:space="preserve">¿Por qué no es adecuado utilizar el algoritmo de </w:t>
+      </w:r>
+      <w:proofErr w:type="spellStart"/>
+      <w:r>
+        <w:rPr>
+          <w:b/>
+          <w:bCs/>
+          <w:lang w:val="es-ES"/>
+        </w:rPr>
+        <w:t>Knn</w:t>
+      </w:r>
+      <w:proofErr w:type="spellEnd"/>
+      <w:r>
+        <w:rPr>
+          <w:b/>
+          <w:bCs/>
+          <w:lang w:val="es-ES"/>
+        </w:rPr>
+        <w:t xml:space="preserve"> cuando la dimensión de los vectores de descriptores crece?</w:t>
       </w:r>
     </w:p>
     <w:p>
@@ -9385,12 +11151,21 @@
           <w:bCs/>
         </w:rPr>
       </w:pPr>
-      <w:r>
-        <w:rPr>
-          <w:b/>
-          <w:bCs/>
-        </w:rPr>
-        <w:t>Clase A: (1,5); (2,4); (3,2); (4,3)</w:t>
+      <w:proofErr w:type="spellStart"/>
+      <w:r>
+        <w:rPr>
+          <w:b/>
+          <w:bCs/>
+        </w:rPr>
+        <w:t>Clase</w:t>
+      </w:r>
+      <w:proofErr w:type="spellEnd"/>
+      <w:r>
+        <w:rPr>
+          <w:b/>
+          <w:bCs/>
+        </w:rPr>
+        <w:t xml:space="preserve"> A: (1,5); (2,4); (3,2); (4,3)</w:t>
       </w:r>
     </w:p>
     <w:p>
@@ -9440,7 +11215,25 @@
           <w:bCs/>
           <w:lang w:val="es-ES"/>
         </w:rPr>
-        <w:t>Clasificar con el algoritmo Knn usando la distancia Euclídea y valor de k=3 las instancias (2,2); (0,0) y (1,3).</w:t>
+        <w:t xml:space="preserve">Clasificar con el algoritmo </w:t>
+      </w:r>
+      <w:proofErr w:type="spellStart"/>
+      <w:r>
+        <w:rPr>
+          <w:b/>
+          <w:bCs/>
+          <w:lang w:val="es-ES"/>
+        </w:rPr>
+        <w:t>Knn</w:t>
+      </w:r>
+      <w:proofErr w:type="spellEnd"/>
+      <w:r>
+        <w:rPr>
+          <w:b/>
+          <w:bCs/>
+          <w:lang w:val="es-ES"/>
+        </w:rPr>
+        <w:t xml:space="preserve"> usando la distancia Euclídea y valor de k=3 las instancias (2,2); (0,0) y (1,3).</w:t>
       </w:r>
     </w:p>
     <w:p>
@@ -9481,11 +11274,27 @@
         </w:rPr>
         <w:t xml:space="preserve">(1,5)-&gt; </w:t>
       </w:r>
-      <w:r>
-        <w:rPr>
-          <w:lang w:val="es-ES"/>
-        </w:rPr>
-        <w:t>sqrt(10)</w:t>
+      <w:proofErr w:type="spellStart"/>
+      <w:proofErr w:type="gramStart"/>
+      <w:r>
+        <w:rPr>
+          <w:lang w:val="es-ES"/>
+        </w:rPr>
+        <w:t>sqrt</w:t>
+      </w:r>
+      <w:proofErr w:type="spellEnd"/>
+      <w:r>
+        <w:rPr>
+          <w:lang w:val="es-ES"/>
+        </w:rPr>
+        <w:t>(</w:t>
+      </w:r>
+      <w:proofErr w:type="gramEnd"/>
+      <w:r>
+        <w:rPr>
+          <w:lang w:val="es-ES"/>
+        </w:rPr>
+        <w:t>10)</w:t>
       </w:r>
     </w:p>
     <w:p>
@@ -9500,35 +11309,107 @@
           <w:color w:val="92D050"/>
           <w:lang w:val="es-ES"/>
         </w:rPr>
-        <w:t>(2,4)-&gt;sqrt(4)</w:t>
-      </w:r>
-    </w:p>
-    <w:p>
-      <w:pPr>
+        <w:t>(2,4)-&gt;</w:t>
+      </w:r>
+      <w:proofErr w:type="spellStart"/>
+      <w:proofErr w:type="gramStart"/>
+      <w:r>
         <w:rPr>
           <w:color w:val="92D050"/>
           <w:lang w:val="es-ES"/>
         </w:rPr>
-      </w:pPr>
+        <w:t>sqrt</w:t>
+      </w:r>
+      <w:proofErr w:type="spellEnd"/>
       <w:r>
         <w:rPr>
           <w:color w:val="92D050"/>
           <w:lang w:val="es-ES"/>
         </w:rPr>
-        <w:t>(3,2)-&gt;sqrt(1)</w:t>
-      </w:r>
-    </w:p>
-    <w:p>
-      <w:pPr>
-        <w:rPr>
-          <w:lang w:val="es-ES"/>
-        </w:rPr>
-      </w:pPr>
-      <w:r>
-        <w:rPr>
-          <w:lang w:val="es-ES"/>
-        </w:rPr>
-        <w:t>(4,3)-&gt; sqrt(5)</w:t>
+        <w:t>(</w:t>
+      </w:r>
+      <w:proofErr w:type="gramEnd"/>
+      <w:r>
+        <w:rPr>
+          <w:color w:val="92D050"/>
+          <w:lang w:val="es-ES"/>
+        </w:rPr>
+        <w:t>4)</w:t>
+      </w:r>
+    </w:p>
+    <w:p>
+      <w:pPr>
+        <w:rPr>
+          <w:color w:val="92D050"/>
+          <w:lang w:val="es-ES"/>
+        </w:rPr>
+      </w:pPr>
+      <w:r>
+        <w:rPr>
+          <w:color w:val="92D050"/>
+          <w:lang w:val="es-ES"/>
+        </w:rPr>
+        <w:t>(3,2)-&gt;</w:t>
+      </w:r>
+      <w:proofErr w:type="spellStart"/>
+      <w:proofErr w:type="gramStart"/>
+      <w:r>
+        <w:rPr>
+          <w:color w:val="92D050"/>
+          <w:lang w:val="es-ES"/>
+        </w:rPr>
+        <w:t>sqrt</w:t>
+      </w:r>
+      <w:proofErr w:type="spellEnd"/>
+      <w:r>
+        <w:rPr>
+          <w:color w:val="92D050"/>
+          <w:lang w:val="es-ES"/>
+        </w:rPr>
+        <w:t>(</w:t>
+      </w:r>
+      <w:proofErr w:type="gramEnd"/>
+      <w:r>
+        <w:rPr>
+          <w:color w:val="92D050"/>
+          <w:lang w:val="es-ES"/>
+        </w:rPr>
+        <w:t>1)</w:t>
+      </w:r>
+    </w:p>
+    <w:p>
+      <w:pPr>
+        <w:rPr>
+          <w:lang w:val="es-ES"/>
+        </w:rPr>
+      </w:pPr>
+      <w:r>
+        <w:rPr>
+          <w:lang w:val="es-ES"/>
+        </w:rPr>
+        <w:t xml:space="preserve">(4,3)-&gt; </w:t>
+      </w:r>
+      <w:proofErr w:type="spellStart"/>
+      <w:proofErr w:type="gramStart"/>
+      <w:r>
+        <w:rPr>
+          <w:lang w:val="es-ES"/>
+        </w:rPr>
+        <w:t>sqrt</w:t>
+      </w:r>
+      <w:proofErr w:type="spellEnd"/>
+      <w:r>
+        <w:rPr>
+          <w:lang w:val="es-ES"/>
+        </w:rPr>
+        <w:t>(</w:t>
+      </w:r>
+      <w:proofErr w:type="gramEnd"/>
+      <w:r>
+        <w:rPr>
+          <w:lang w:val="es-ES"/>
+        </w:rPr>
+        <w:t>5)</w:t>
       </w:r>
     </w:p>
     <w:p>
@@ -9561,20 +11442,64 @@
         <w:rPr>
           <w:lang w:val="es-ES"/>
         </w:rPr>
-        <w:t>(0,3)-&gt;sqrt(5)</w:t>
-      </w:r>
-    </w:p>
-    <w:p>
-      <w:pPr>
-        <w:rPr>
-          <w:lang w:val="es-ES"/>
-        </w:rPr>
-      </w:pPr>
-      <w:r>
-        <w:rPr>
-          <w:lang w:val="es-ES"/>
-        </w:rPr>
-        <w:t>(-2,3)-&gt;sqrt(17)</w:t>
+        <w:t>(0,3)-&gt;</w:t>
+      </w:r>
+      <w:proofErr w:type="spellStart"/>
+      <w:proofErr w:type="gramStart"/>
+      <w:r>
+        <w:rPr>
+          <w:lang w:val="es-ES"/>
+        </w:rPr>
+        <w:t>sqrt</w:t>
+      </w:r>
+      <w:proofErr w:type="spellEnd"/>
+      <w:r>
+        <w:rPr>
+          <w:lang w:val="es-ES"/>
+        </w:rPr>
+        <w:t>(</w:t>
+      </w:r>
+      <w:proofErr w:type="gramEnd"/>
+      <w:r>
+        <w:rPr>
+          <w:lang w:val="es-ES"/>
+        </w:rPr>
+        <w:t>5)</w:t>
+      </w:r>
+    </w:p>
+    <w:p>
+      <w:pPr>
+        <w:rPr>
+          <w:lang w:val="es-ES"/>
+        </w:rPr>
+      </w:pPr>
+      <w:r>
+        <w:rPr>
+          <w:lang w:val="es-ES"/>
+        </w:rPr>
+        <w:t>(-2,3)-&gt;</w:t>
+      </w:r>
+      <w:proofErr w:type="spellStart"/>
+      <w:proofErr w:type="gramStart"/>
+      <w:r>
+        <w:rPr>
+          <w:lang w:val="es-ES"/>
+        </w:rPr>
+        <w:t>sqrt</w:t>
+      </w:r>
+      <w:proofErr w:type="spellEnd"/>
+      <w:r>
+        <w:rPr>
+          <w:lang w:val="es-ES"/>
+        </w:rPr>
+        <w:t>(</w:t>
+      </w:r>
+      <w:proofErr w:type="gramEnd"/>
+      <w:r>
+        <w:rPr>
+          <w:lang w:val="es-ES"/>
+        </w:rPr>
+        <w:t>17)</w:t>
       </w:r>
     </w:p>
     <w:p>
@@ -9589,20 +11514,67 @@
           <w:color w:val="92D050"/>
           <w:lang w:val="es-ES"/>
         </w:rPr>
-        <w:t>(1,2)-&gt;sqr(1)</w:t>
-      </w:r>
-    </w:p>
-    <w:p>
-      <w:pPr>
-        <w:rPr>
-          <w:lang w:val="es-ES"/>
-        </w:rPr>
-      </w:pPr>
-      <w:r>
-        <w:rPr>
-          <w:lang w:val="es-ES"/>
-        </w:rPr>
-        <w:t>(-1,1) -&gt;sqrt(10)</w:t>
+        <w:t>(1,2)-&gt;</w:t>
+      </w:r>
+      <w:proofErr w:type="spellStart"/>
+      <w:proofErr w:type="gramStart"/>
+      <w:r>
+        <w:rPr>
+          <w:color w:val="92D050"/>
+          <w:lang w:val="es-ES"/>
+        </w:rPr>
+        <w:t>sqr</w:t>
+      </w:r>
+      <w:proofErr w:type="spellEnd"/>
+      <w:r>
+        <w:rPr>
+          <w:color w:val="92D050"/>
+          <w:lang w:val="es-ES"/>
+        </w:rPr>
+        <w:t>(</w:t>
+      </w:r>
+      <w:proofErr w:type="gramEnd"/>
+      <w:r>
+        <w:rPr>
+          <w:color w:val="92D050"/>
+          <w:lang w:val="es-ES"/>
+        </w:rPr>
+        <w:t>1)</w:t>
+      </w:r>
+    </w:p>
+    <w:p>
+      <w:pPr>
+        <w:rPr>
+          <w:lang w:val="es-ES"/>
+        </w:rPr>
+      </w:pPr>
+      <w:r>
+        <w:rPr>
+          <w:lang w:val="es-ES"/>
+        </w:rPr>
+        <w:t>(-1,1) -&gt;</w:t>
+      </w:r>
+      <w:proofErr w:type="spellStart"/>
+      <w:proofErr w:type="gramStart"/>
+      <w:r>
+        <w:rPr>
+          <w:lang w:val="es-ES"/>
+        </w:rPr>
+        <w:t>sqrt</w:t>
+      </w:r>
+      <w:proofErr w:type="spellEnd"/>
+      <w:r>
+        <w:rPr>
+          <w:lang w:val="es-ES"/>
+        </w:rPr>
+        <w:t>(</w:t>
+      </w:r>
+      <w:proofErr w:type="gramEnd"/>
+      <w:r>
+        <w:rPr>
+          <w:lang w:val="es-ES"/>
+        </w:rPr>
+        <w:t>10)</w:t>
       </w:r>
     </w:p>
     <w:p>
@@ -11551,6 +13523,7 @@
                 <w:bCs/>
               </w:rPr>
             </w:pPr>
+            <w:proofErr w:type="spellStart"/>
             <w:r>
               <w:rPr>
                 <w:b/>
@@ -11558,6 +13531,7 @@
               </w:rPr>
               <w:t>Aprovechamiento</w:t>
             </w:r>
+            <w:proofErr w:type="spellEnd"/>
           </w:p>
         </w:tc>
         <w:tc>
@@ -11587,6 +13561,7 @@
                 <w:bCs/>
               </w:rPr>
             </w:pPr>
+            <w:proofErr w:type="spellStart"/>
             <w:r>
               <w:rPr>
                 <w:b/>
@@ -11594,6 +13569,7 @@
               </w:rPr>
               <w:t>Asiste</w:t>
             </w:r>
+            <w:proofErr w:type="spellEnd"/>
           </w:p>
         </w:tc>
         <w:tc>
@@ -11661,12 +13637,21 @@
                 <w:bCs/>
               </w:rPr>
             </w:pPr>
+            <w:proofErr w:type="spellStart"/>
             <w:r>
               <w:rPr>
                 <w:b/>
                 <w:bCs/>
               </w:rPr>
-              <w:t>Instancia 1</w:t>
+              <w:t>Instancia</w:t>
+            </w:r>
+            <w:proofErr w:type="spellEnd"/>
+            <w:r>
+              <w:rPr>
+                <w:b/>
+                <w:bCs/>
+              </w:rPr>
+              <w:t xml:space="preserve"> 1</w:t>
             </w:r>
           </w:p>
         </w:tc>
@@ -11697,6 +13682,7 @@
                 <w:bCs/>
               </w:rPr>
             </w:pPr>
+            <w:proofErr w:type="spellStart"/>
             <w:r>
               <w:rPr>
                 <w:b/>
@@ -11704,6 +13690,7 @@
               </w:rPr>
               <w:t>Deficiente</w:t>
             </w:r>
+            <w:proofErr w:type="spellEnd"/>
           </w:p>
         </w:tc>
         <w:tc>
@@ -11733,6 +13720,7 @@
                 <w:bCs/>
               </w:rPr>
             </w:pPr>
+            <w:proofErr w:type="spellStart"/>
             <w:r>
               <w:rPr>
                 <w:b/>
@@ -11740,6 +13728,7 @@
               </w:rPr>
               <w:t>Sí</w:t>
             </w:r>
+            <w:proofErr w:type="spellEnd"/>
           </w:p>
         </w:tc>
         <w:tc>
@@ -11769,6 +13758,7 @@
                 <w:bCs/>
               </w:rPr>
             </w:pPr>
+            <w:proofErr w:type="spellStart"/>
             <w:r>
               <w:rPr>
                 <w:b/>
@@ -11776,6 +13766,7 @@
               </w:rPr>
               <w:t>extraordinarias</w:t>
             </w:r>
+            <w:proofErr w:type="spellEnd"/>
           </w:p>
         </w:tc>
       </w:tr>
@@ -11807,12 +13798,21 @@
                 <w:bCs/>
               </w:rPr>
             </w:pPr>
+            <w:proofErr w:type="spellStart"/>
             <w:r>
               <w:rPr>
                 <w:b/>
                 <w:bCs/>
               </w:rPr>
-              <w:t>Instancia 2</w:t>
+              <w:t>Instancia</w:t>
+            </w:r>
+            <w:proofErr w:type="spellEnd"/>
+            <w:r>
+              <w:rPr>
+                <w:b/>
+                <w:bCs/>
+              </w:rPr>
+              <w:t xml:space="preserve"> 2</w:t>
             </w:r>
           </w:p>
         </w:tc>
@@ -11953,12 +13953,21 @@
                 <w:bCs/>
               </w:rPr>
             </w:pPr>
+            <w:proofErr w:type="spellStart"/>
             <w:r>
               <w:rPr>
                 <w:b/>
                 <w:bCs/>
               </w:rPr>
-              <w:t>Instancia 3</w:t>
+              <w:t>Instancia</w:t>
+            </w:r>
+            <w:proofErr w:type="spellEnd"/>
+            <w:r>
+              <w:rPr>
+                <w:b/>
+                <w:bCs/>
+              </w:rPr>
+              <w:t xml:space="preserve"> 3</w:t>
             </w:r>
           </w:p>
         </w:tc>
@@ -11989,6 +13998,7 @@
                 <w:bCs/>
               </w:rPr>
             </w:pPr>
+            <w:proofErr w:type="spellStart"/>
             <w:r>
               <w:rPr>
                 <w:b/>
@@ -11996,6 +14006,7 @@
               </w:rPr>
               <w:t>Excelente</w:t>
             </w:r>
+            <w:proofErr w:type="spellEnd"/>
           </w:p>
         </w:tc>
         <w:tc>
@@ -12061,6 +14072,7 @@
                 <w:bCs/>
               </w:rPr>
             </w:pPr>
+            <w:proofErr w:type="spellStart"/>
             <w:r>
               <w:rPr>
                 <w:b/>
@@ -12068,6 +14080,7 @@
               </w:rPr>
               <w:t>exento</w:t>
             </w:r>
+            <w:proofErr w:type="spellEnd"/>
           </w:p>
         </w:tc>
       </w:tr>
@@ -12101,36 +14114,63 @@
           <w:bCs/>
         </w:rPr>
       </w:pPr>
-      <w:r>
-        <w:rPr>
-          <w:b/>
-          <w:bCs/>
-        </w:rPr>
-        <w:t>Ejercicio.</w:t>
-      </w:r>
-    </w:p>
-    <w:p>
-      <w:pPr>
-        <w:pBdr>
-          <w:top w:val="nil"/>
-          <w:left w:val="nil"/>
-          <w:bottom w:val="nil"/>
-          <w:right w:val="nil"/>
-          <w:between w:val="nil"/>
-        </w:pBdr>
-        <w:rPr>
-          <w:b/>
-          <w:bCs/>
-          <w:lang w:val="es-ES"/>
-        </w:rPr>
-      </w:pPr>
-      <w:r>
-        <w:rPr>
-          <w:b/>
-          <w:bCs/>
-          <w:lang w:val="es-ES"/>
-        </w:rPr>
-        <w:t>Explica el papel que juega el ratio de aprendizaje en el método del descenso de gradiente.</w:t>
+      <w:proofErr w:type="spellStart"/>
+      <w:r>
+        <w:rPr>
+          <w:b/>
+          <w:bCs/>
+        </w:rPr>
+        <w:t>Ejercicio</w:t>
+      </w:r>
+      <w:proofErr w:type="spellEnd"/>
+      <w:r>
+        <w:rPr>
+          <w:b/>
+          <w:bCs/>
+        </w:rPr>
+        <w:t>.</w:t>
+      </w:r>
+    </w:p>
+    <w:p>
+      <w:pPr>
+        <w:pBdr>
+          <w:top w:val="nil"/>
+          <w:left w:val="nil"/>
+          <w:bottom w:val="nil"/>
+          <w:right w:val="nil"/>
+          <w:between w:val="nil"/>
+        </w:pBdr>
+        <w:rPr>
+          <w:b/>
+          <w:bCs/>
+          <w:lang w:val="es-ES"/>
+        </w:rPr>
+      </w:pPr>
+      <w:r>
+        <w:rPr>
+          <w:b/>
+          <w:bCs/>
+          <w:lang w:val="es-ES"/>
+        </w:rPr>
+        <w:t xml:space="preserve">Explica el papel que juega </w:t>
+      </w:r>
+      <w:proofErr w:type="gramStart"/>
+      <w:r>
+        <w:rPr>
+          <w:b/>
+          <w:bCs/>
+          <w:lang w:val="es-ES"/>
+        </w:rPr>
+        <w:t>el ratio</w:t>
+      </w:r>
+      <w:proofErr w:type="gramEnd"/>
+      <w:r>
+        <w:rPr>
+          <w:b/>
+          <w:bCs/>
+          <w:lang w:val="es-ES"/>
+        </w:rPr>
+        <w:t xml:space="preserve"> de aprendizaje en el método del descenso de gradiente.</w:t>
       </w:r>
     </w:p>
     <w:p>
@@ -12145,6 +14185,7 @@
           <w:lang w:val="es-ES"/>
         </w:rPr>
       </w:pPr>
+      <w:proofErr w:type="gramStart"/>
       <w:r>
         <w:rPr>
           <w:rFonts w:ascii="Segoe UI" w:eastAsia="Times New Roman" w:hAnsi="Segoe UI" w:cs="Segoe UI"/>
@@ -12165,7 +14206,20 @@
           <w:szCs w:val="24"/>
           <w:lang w:val="es-ES"/>
         </w:rPr>
-        <w:t>ratio de aprendizaje</w:t>
+        <w:t>ratio</w:t>
+      </w:r>
+      <w:proofErr w:type="gramEnd"/>
+      <w:r>
+        <w:rPr>
+          <w:rFonts w:ascii="Segoe UI" w:eastAsia="Times New Roman" w:hAnsi="Segoe UI" w:cs="Segoe UI"/>
+          <w:b/>
+          <w:bCs/>
+          <w:color w:val="404040"/>
+          <w:sz w:val="24"/>
+          <w:szCs w:val="24"/>
+          <w:lang w:val="es-ES"/>
+        </w:rPr>
+        <w:t xml:space="preserve"> de aprendizaje</w:t>
       </w:r>
       <w:r>
         <w:rPr>
@@ -12315,7 +14369,29 @@
           <w:szCs w:val="24"/>
           <w:lang w:val="es-ES"/>
         </w:rPr>
-        <w:t>Elegir el ratio de aprendizaje correcto es un paso clave en la optimización de modelos de aprendizaje automático.</w:t>
+        <w:t xml:space="preserve">Elegir </w:t>
+      </w:r>
+      <w:proofErr w:type="gramStart"/>
+      <w:r>
+        <w:rPr>
+          <w:rFonts w:ascii="Segoe UI" w:eastAsia="Times New Roman" w:hAnsi="Segoe UI" w:cs="Segoe UI"/>
+          <w:color w:val="404040"/>
+          <w:sz w:val="24"/>
+          <w:szCs w:val="24"/>
+          <w:lang w:val="es-ES"/>
+        </w:rPr>
+        <w:t>el ratio</w:t>
+      </w:r>
+      <w:proofErr w:type="gramEnd"/>
+      <w:r>
+        <w:rPr>
+          <w:rFonts w:ascii="Segoe UI" w:eastAsia="Times New Roman" w:hAnsi="Segoe UI" w:cs="Segoe UI"/>
+          <w:color w:val="404040"/>
+          <w:sz w:val="24"/>
+          <w:szCs w:val="24"/>
+          <w:lang w:val="es-ES"/>
+        </w:rPr>
+        <w:t xml:space="preserve"> de aprendizaje correcto es un paso clave en la optimización de modelos de aprendizaje automático.</w:t>
       </w:r>
     </w:p>
     <w:p>
@@ -12624,17 +14700,40 @@
           <w:bdr w:val="none" w:sz="0" w:space="0" w:color="auto" w:frame="1"/>
           <w:lang w:val="es-ES"/>
         </w:rPr>
-        <w:t>[0,1]</w:t>
-      </w:r>
+        <w:t>[0,1</w:t>
+      </w:r>
+      <w:proofErr w:type="gramStart"/>
       <w:r>
         <w:rPr>
           <w:rFonts w:ascii="Times New Roman" w:eastAsia="Times New Roman" w:hAnsi="Times New Roman" w:cs="Times New Roman"/>
           <w:color w:val="404040"/>
           <w:sz w:val="29"/>
           <w:szCs w:val="29"/>
-          <w:lang w:val="es-ES"/>
-        </w:rPr>
-        <w:t>[0,1]</w:t>
+          <w:bdr w:val="none" w:sz="0" w:space="0" w:color="auto" w:frame="1"/>
+          <w:lang w:val="es-ES"/>
+        </w:rPr>
+        <w:t>]</w:t>
+      </w:r>
+      <w:r>
+        <w:rPr>
+          <w:rFonts w:ascii="Times New Roman" w:eastAsia="Times New Roman" w:hAnsi="Times New Roman" w:cs="Times New Roman"/>
+          <w:color w:val="404040"/>
+          <w:sz w:val="29"/>
+          <w:szCs w:val="29"/>
+          <w:lang w:val="es-ES"/>
+        </w:rPr>
+        <w:t>[</w:t>
+      </w:r>
+      <w:proofErr w:type="gramEnd"/>
+      <w:r>
+        <w:rPr>
+          <w:rFonts w:ascii="Times New Roman" w:eastAsia="Times New Roman" w:hAnsi="Times New Roman" w:cs="Times New Roman"/>
+          <w:color w:val="404040"/>
+          <w:sz w:val="29"/>
+          <w:szCs w:val="29"/>
+          <w:lang w:val="es-ES"/>
+        </w:rPr>
+        <w:t>0,1]</w:t>
       </w:r>
       <w:r>
         <w:rPr>
@@ -12777,6 +14876,7 @@
         </w:rPr>
         <w:t>Aunque existen alternativas como la función </w:t>
       </w:r>
+      <w:proofErr w:type="spellStart"/>
       <w:r>
         <w:rPr>
           <w:rFonts w:ascii="Segoe UI" w:eastAsia="Times New Roman" w:hAnsi="Segoe UI" w:cs="Segoe UI"/>
@@ -12789,6 +14889,7 @@
         </w:rPr>
         <w:t>tanh</w:t>
       </w:r>
+      <w:proofErr w:type="spellEnd"/>
       <w:r>
         <w:rPr>
           <w:rFonts w:ascii="Segoe UI" w:eastAsia="Times New Roman" w:hAnsi="Segoe UI" w:cs="Segoe UI"/>
@@ -12799,6 +14900,7 @@
         </w:rPr>
         <w:t>, </w:t>
       </w:r>
+      <w:proofErr w:type="spellStart"/>
       <w:r>
         <w:rPr>
           <w:rFonts w:ascii="Segoe UI" w:eastAsia="Times New Roman" w:hAnsi="Segoe UI" w:cs="Segoe UI"/>
@@ -12811,6 +14913,7 @@
         </w:rPr>
         <w:t>probit</w:t>
       </w:r>
+      <w:proofErr w:type="spellEnd"/>
       <w:r>
         <w:rPr>
           <w:rFonts w:ascii="Segoe UI" w:eastAsia="Times New Roman" w:hAnsi="Segoe UI" w:cs="Segoe UI"/>
@@ -12821,6 +14924,7 @@
         </w:rPr>
         <w:t> o </w:t>
       </w:r>
+      <w:proofErr w:type="spellStart"/>
       <w:r>
         <w:rPr>
           <w:rFonts w:ascii="Segoe UI" w:eastAsia="Times New Roman" w:hAnsi="Segoe UI" w:cs="Segoe UI"/>
@@ -12833,6 +14937,7 @@
         </w:rPr>
         <w:t>arctan</w:t>
       </w:r>
+      <w:proofErr w:type="spellEnd"/>
       <w:r>
         <w:rPr>
           <w:rFonts w:ascii="Segoe UI" w:eastAsia="Times New Roman" w:hAnsi="Segoe UI" w:cs="Segoe UI"/>
@@ -13036,13 +15141,59 @@
           <w:color w:val="404040"/>
         </w:rPr>
       </w:pPr>
+      <w:proofErr w:type="spellStart"/>
       <w:r>
         <w:rPr>
           <w:rStyle w:val="Textoennegrita"/>
           <w:rFonts w:ascii="Segoe UI" w:hAnsi="Segoe UI" w:cs="Segoe UI"/>
           <w:color w:val="404040"/>
         </w:rPr>
-        <w:t>One-vs-Rest (OvR)</w:t>
+        <w:t>One</w:t>
+      </w:r>
+      <w:proofErr w:type="spellEnd"/>
+      <w:r>
+        <w:rPr>
+          <w:rStyle w:val="Textoennegrita"/>
+          <w:rFonts w:ascii="Segoe UI" w:hAnsi="Segoe UI" w:cs="Segoe UI"/>
+          <w:color w:val="404040"/>
+        </w:rPr>
+        <w:t>-vs-</w:t>
+      </w:r>
+      <w:proofErr w:type="spellStart"/>
+      <w:r>
+        <w:rPr>
+          <w:rStyle w:val="Textoennegrita"/>
+          <w:rFonts w:ascii="Segoe UI" w:hAnsi="Segoe UI" w:cs="Segoe UI"/>
+          <w:color w:val="404040"/>
+        </w:rPr>
+        <w:t>Rest</w:t>
+      </w:r>
+      <w:proofErr w:type="spellEnd"/>
+      <w:r>
+        <w:rPr>
+          <w:rStyle w:val="Textoennegrita"/>
+          <w:rFonts w:ascii="Segoe UI" w:hAnsi="Segoe UI" w:cs="Segoe UI"/>
+          <w:color w:val="404040"/>
+        </w:rPr>
+        <w:t xml:space="preserve"> (</w:t>
+      </w:r>
+      <w:proofErr w:type="spellStart"/>
+      <w:r>
+        <w:rPr>
+          <w:rStyle w:val="Textoennegrita"/>
+          <w:rFonts w:ascii="Segoe UI" w:hAnsi="Segoe UI" w:cs="Segoe UI"/>
+          <w:color w:val="404040"/>
+        </w:rPr>
+        <w:t>OvR</w:t>
+      </w:r>
+      <w:proofErr w:type="spellEnd"/>
+      <w:r>
+        <w:rPr>
+          <w:rStyle w:val="Textoennegrita"/>
+          <w:rFonts w:ascii="Segoe UI" w:hAnsi="Segoe UI" w:cs="Segoe UI"/>
+          <w:color w:val="404040"/>
+        </w:rPr>
+        <w:t>)</w:t>
       </w:r>
       <w:r>
         <w:rPr>
@@ -13072,14 +15223,58 @@
           <w:rFonts w:ascii="Segoe UI" w:hAnsi="Segoe UI" w:cs="Segoe UI"/>
           <w:color w:val="404040"/>
         </w:rPr>
-        <w:t>Multinomial Logistic Regression</w:t>
-      </w:r>
-      <w:r>
-        <w:rPr>
+        <w:t xml:space="preserve">Multinomial </w:t>
+      </w:r>
+      <w:proofErr w:type="spellStart"/>
+      <w:r>
+        <w:rPr>
+          <w:rStyle w:val="Textoennegrita"/>
           <w:rFonts w:ascii="Segoe UI" w:hAnsi="Segoe UI" w:cs="Segoe UI"/>
           <w:color w:val="404040"/>
         </w:rPr>
-        <w:t>: Entrena un único modelo que predice probabilidades para todas las clases usando la función softmax.</w:t>
+        <w:t>Logistic</w:t>
+      </w:r>
+      <w:proofErr w:type="spellEnd"/>
+      <w:r>
+        <w:rPr>
+          <w:rStyle w:val="Textoennegrita"/>
+          <w:rFonts w:ascii="Segoe UI" w:hAnsi="Segoe UI" w:cs="Segoe UI"/>
+          <w:color w:val="404040"/>
+        </w:rPr>
+        <w:t xml:space="preserve"> </w:t>
+      </w:r>
+      <w:proofErr w:type="spellStart"/>
+      <w:r>
+        <w:rPr>
+          <w:rStyle w:val="Textoennegrita"/>
+          <w:rFonts w:ascii="Segoe UI" w:hAnsi="Segoe UI" w:cs="Segoe UI"/>
+          <w:color w:val="404040"/>
+        </w:rPr>
+        <w:t>Regression</w:t>
+      </w:r>
+      <w:proofErr w:type="spellEnd"/>
+      <w:r>
+        <w:rPr>
+          <w:rFonts w:ascii="Segoe UI" w:hAnsi="Segoe UI" w:cs="Segoe UI"/>
+          <w:color w:val="404040"/>
+        </w:rPr>
+        <w:t xml:space="preserve">: Entrena un único modelo que predice probabilidades para todas las clases usando la función </w:t>
+      </w:r>
+      <w:proofErr w:type="spellStart"/>
+      <w:r>
+        <w:rPr>
+          <w:rFonts w:ascii="Segoe UI" w:hAnsi="Segoe UI" w:cs="Segoe UI"/>
+          <w:color w:val="404040"/>
+        </w:rPr>
+        <w:t>softmax</w:t>
+      </w:r>
+      <w:proofErr w:type="spellEnd"/>
+      <w:r>
+        <w:rPr>
+          <w:rFonts w:ascii="Segoe UI" w:hAnsi="Segoe UI" w:cs="Segoe UI"/>
+          <w:color w:val="404040"/>
+        </w:rPr>
+        <w:t>.</w:t>
       </w:r>
     </w:p>
     <w:p>
@@ -13095,7 +15290,23 @@
           <w:rFonts w:ascii="Segoe UI" w:hAnsi="Segoe UI" w:cs="Segoe UI"/>
           <w:color w:val="404040"/>
         </w:rPr>
-        <w:t>La elección entre estas estrategias depende del problema específico, el tamaño del dataset y los recursos computacionales disponibles.</w:t>
+        <w:t xml:space="preserve">La elección entre estas estrategias depende del problema específico, el tamaño del </w:t>
+      </w:r>
+      <w:proofErr w:type="spellStart"/>
+      <w:r>
+        <w:rPr>
+          <w:rFonts w:ascii="Segoe UI" w:hAnsi="Segoe UI" w:cs="Segoe UI"/>
+          <w:color w:val="404040"/>
+        </w:rPr>
+        <w:t>dataset</w:t>
+      </w:r>
+      <w:proofErr w:type="spellEnd"/>
+      <w:r>
+        <w:rPr>
+          <w:rFonts w:ascii="Segoe UI" w:hAnsi="Segoe UI" w:cs="Segoe UI"/>
+          <w:color w:val="404040"/>
+        </w:rPr>
+        <w:t xml:space="preserve"> y los recursos computacionales disponibles.</w:t>
       </w:r>
     </w:p>
     <w:p>
@@ -13413,7 +15624,43 @@
           <w:bCs/>
           <w:lang w:val="es-ES"/>
         </w:rPr>
-        <w:t>¿Qué son los support vectors?</w:t>
+        <w:t xml:space="preserve">¿Qué son los </w:t>
+      </w:r>
+      <w:proofErr w:type="spellStart"/>
+      <w:r>
+        <w:rPr>
+          <w:b/>
+          <w:bCs/>
+          <w:lang w:val="es-ES"/>
+        </w:rPr>
+        <w:t>support</w:t>
+      </w:r>
+      <w:proofErr w:type="spellEnd"/>
+      <w:r>
+        <w:rPr>
+          <w:b/>
+          <w:bCs/>
+          <w:lang w:val="es-ES"/>
+        </w:rPr>
+        <w:t xml:space="preserve"> </w:t>
+      </w:r>
+      <w:proofErr w:type="spellStart"/>
+      <w:r>
+        <w:rPr>
+          <w:b/>
+          <w:bCs/>
+          <w:lang w:val="es-ES"/>
+        </w:rPr>
+        <w:t>vectors</w:t>
+      </w:r>
+      <w:proofErr w:type="spellEnd"/>
+      <w:r>
+        <w:rPr>
+          <w:b/>
+          <w:bCs/>
+          <w:lang w:val="es-ES"/>
+        </w:rPr>
+        <w:t>?</w:t>
       </w:r>
     </w:p>
     <w:p>
@@ -13438,6 +15685,7 @@
         </w:rPr>
         <w:t>Los </w:t>
       </w:r>
+      <w:proofErr w:type="spellStart"/>
       <w:r>
         <w:rPr>
           <w:rFonts w:ascii="Segoe UI" w:eastAsia="Times New Roman" w:hAnsi="Segoe UI" w:cs="Segoe UI"/>
@@ -13448,8 +15696,35 @@
           <w:szCs w:val="24"/>
           <w:lang w:val="es-ES"/>
         </w:rPr>
-        <w:t>support vectors</w:t>
-      </w:r>
+        <w:t>support</w:t>
+      </w:r>
+      <w:proofErr w:type="spellEnd"/>
+      <w:r>
+        <w:rPr>
+          <w:rFonts w:ascii="Segoe UI" w:eastAsia="Times New Roman" w:hAnsi="Segoe UI" w:cs="Segoe UI"/>
+          <w:b/>
+          <w:bCs/>
+          <w:color w:val="404040"/>
+          <w:sz w:val="24"/>
+          <w:szCs w:val="24"/>
+          <w:lang w:val="es-ES"/>
+        </w:rPr>
+        <w:t xml:space="preserve"> </w:t>
+      </w:r>
+      <w:proofErr w:type="spellStart"/>
+      <w:r>
+        <w:rPr>
+          <w:rFonts w:ascii="Segoe UI" w:eastAsia="Times New Roman" w:hAnsi="Segoe UI" w:cs="Segoe UI"/>
+          <w:b/>
+          <w:bCs/>
+          <w:color w:val="404040"/>
+          <w:sz w:val="24"/>
+          <w:szCs w:val="24"/>
+          <w:lang w:val="es-ES"/>
+        </w:rPr>
+        <w:t>vectors</w:t>
+      </w:r>
+      <w:proofErr w:type="spellEnd"/>
       <w:r>
         <w:rPr>
           <w:rFonts w:ascii="Segoe UI" w:eastAsia="Times New Roman" w:hAnsi="Segoe UI" w:cs="Segoe UI"/>
@@ -13562,7 +15837,51 @@
           <w:szCs w:val="24"/>
           <w:lang w:val="es-ES"/>
         </w:rPr>
-        <w:t>En resumen, los support vectors son el "corazón" del algoritmo SVM, y entender su papel es clave para comprender cómo funciona este poderoso método de clasificación</w:t>
+        <w:t xml:space="preserve">En resumen, los </w:t>
+      </w:r>
+      <w:proofErr w:type="spellStart"/>
+      <w:r>
+        <w:rPr>
+          <w:rFonts w:ascii="Segoe UI" w:eastAsia="Times New Roman" w:hAnsi="Segoe UI" w:cs="Segoe UI"/>
+          <w:color w:val="404040"/>
+          <w:sz w:val="24"/>
+          <w:szCs w:val="24"/>
+          <w:lang w:val="es-ES"/>
+        </w:rPr>
+        <w:t>support</w:t>
+      </w:r>
+      <w:proofErr w:type="spellEnd"/>
+      <w:r>
+        <w:rPr>
+          <w:rFonts w:ascii="Segoe UI" w:eastAsia="Times New Roman" w:hAnsi="Segoe UI" w:cs="Segoe UI"/>
+          <w:color w:val="404040"/>
+          <w:sz w:val="24"/>
+          <w:szCs w:val="24"/>
+          <w:lang w:val="es-ES"/>
+        </w:rPr>
+        <w:t xml:space="preserve"> </w:t>
+      </w:r>
+      <w:proofErr w:type="spellStart"/>
+      <w:r>
+        <w:rPr>
+          <w:rFonts w:ascii="Segoe UI" w:eastAsia="Times New Roman" w:hAnsi="Segoe UI" w:cs="Segoe UI"/>
+          <w:color w:val="404040"/>
+          <w:sz w:val="24"/>
+          <w:szCs w:val="24"/>
+          <w:lang w:val="es-ES"/>
+        </w:rPr>
+        <w:t>vectors</w:t>
+      </w:r>
+      <w:proofErr w:type="spellEnd"/>
+      <w:r>
+        <w:rPr>
+          <w:rFonts w:ascii="Segoe UI" w:eastAsia="Times New Roman" w:hAnsi="Segoe UI" w:cs="Segoe UI"/>
+          <w:color w:val="404040"/>
+          <w:sz w:val="24"/>
+          <w:szCs w:val="24"/>
+          <w:lang w:val="es-ES"/>
+        </w:rPr>
+        <w:t xml:space="preserve"> son el "corazón" del algoritmo SVM, y entender su papel es clave para comprender cómo funciona este poderoso método de clasificación</w:t>
       </w:r>
     </w:p>
     <w:p>
@@ -13610,7 +15929,25 @@
           <w:bCs/>
           <w:lang w:val="es-ES"/>
         </w:rPr>
-        <w:t>Intuitivamente, ¿en qué consiste el truco del kernel en el algoritmo SVM?</w:t>
+        <w:t xml:space="preserve">Intuitivamente, ¿en qué consiste el truco del </w:t>
+      </w:r>
+      <w:proofErr w:type="spellStart"/>
+      <w:r>
+        <w:rPr>
+          <w:b/>
+          <w:bCs/>
+          <w:lang w:val="es-ES"/>
+        </w:rPr>
+        <w:t>kernel</w:t>
+      </w:r>
+      <w:proofErr w:type="spellEnd"/>
+      <w:r>
+        <w:rPr>
+          <w:b/>
+          <w:bCs/>
+          <w:lang w:val="es-ES"/>
+        </w:rPr>
+        <w:t xml:space="preserve"> en el algoritmo SVM?</w:t>
       </w:r>
     </w:p>
     <w:p>
@@ -13715,7 +16052,25 @@
           <w:bCs/>
           <w:lang w:val="es-ES"/>
         </w:rPr>
-        <w:t xml:space="preserve">Explica la diferencia entre las estrategias uno-contra-todos y uno-contra-uno aplicadas en SVMs para clasificación múltiple. </w:t>
+        <w:t xml:space="preserve">Explica la diferencia entre las estrategias uno-contra-todos y uno-contra-uno aplicadas en </w:t>
+      </w:r>
+      <w:proofErr w:type="spellStart"/>
+      <w:r>
+        <w:rPr>
+          <w:b/>
+          <w:bCs/>
+          <w:lang w:val="es-ES"/>
+        </w:rPr>
+        <w:t>SVMs</w:t>
+      </w:r>
+      <w:proofErr w:type="spellEnd"/>
+      <w:r>
+        <w:rPr>
+          <w:b/>
+          <w:bCs/>
+          <w:lang w:val="es-ES"/>
+        </w:rPr>
+        <w:t xml:space="preserve"> para clasificación múltiple. </w:t>
       </w:r>
     </w:p>
     <w:p>
@@ -13954,8 +16309,22 @@
           <w:szCs w:val="24"/>
           <w:lang w:val="es-ES"/>
         </w:rPr>
-        <w:t>Máquinas de vectores de soporte (SVM) con kernels</w:t>
-      </w:r>
+        <w:t xml:space="preserve">Máquinas de vectores de soporte (SVM) con </w:t>
+      </w:r>
+      <w:proofErr w:type="spellStart"/>
+      <w:r>
+        <w:rPr>
+          <w:rFonts w:ascii="Segoe UI" w:eastAsia="Times New Roman" w:hAnsi="Segoe UI" w:cs="Segoe UI"/>
+          <w:b/>
+          <w:bCs/>
+          <w:color w:val="404040"/>
+          <w:sz w:val="24"/>
+          <w:szCs w:val="24"/>
+          <w:lang w:val="es-ES"/>
+        </w:rPr>
+        <w:t>kernels</w:t>
+      </w:r>
+      <w:proofErr w:type="spellEnd"/>
       <w:r>
         <w:rPr>
           <w:rFonts w:ascii="Segoe UI" w:eastAsia="Times New Roman" w:hAnsi="Segoe UI" w:cs="Segoe UI"/>
@@ -14129,7 +16498,25 @@
           <w:bCs/>
           <w:lang w:val="es-ES"/>
         </w:rPr>
-        <w:t>El perceptrón en su formulación original, ¿sirve para resolver problemas de clasificación binarios o multi-clase?</w:t>
+        <w:t xml:space="preserve">El perceptrón en su formulación original, ¿sirve para resolver problemas de clasificación binarios o </w:t>
+      </w:r>
+      <w:proofErr w:type="spellStart"/>
+      <w:r>
+        <w:rPr>
+          <w:b/>
+          <w:bCs/>
+          <w:lang w:val="es-ES"/>
+        </w:rPr>
+        <w:t>multi-clase</w:t>
+      </w:r>
+      <w:proofErr w:type="spellEnd"/>
+      <w:r>
+        <w:rPr>
+          <w:b/>
+          <w:bCs/>
+          <w:lang w:val="es-ES"/>
+        </w:rPr>
+        <w:t>?</w:t>
       </w:r>
     </w:p>
     <w:p>
@@ -14252,8 +16639,20 @@
           <w:bCs w:val="0"/>
           <w:color w:val="404040"/>
         </w:rPr>
-        <w:t> Resumen</w:t>
-      </w:r>
+        <w:t> </w:t>
+      </w:r>
+      <w:proofErr w:type="spellStart"/>
+      <w:r>
+        <w:rPr>
+          <w:rStyle w:val="Textoennegrita"/>
+          <w:rFonts w:ascii="Segoe UI" w:hAnsi="Segoe UI" w:cs="Segoe UI"/>
+          <w:b w:val="0"/>
+          <w:bCs w:val="0"/>
+          <w:color w:val="404040"/>
+        </w:rPr>
+        <w:t>Resumen</w:t>
+      </w:r>
+      <w:proofErr w:type="spellEnd"/>
     </w:p>
     <w:p>
       <w:pPr>
@@ -14311,7 +16710,23 @@
           <w:rFonts w:ascii="Segoe UI" w:hAnsi="Segoe UI" w:cs="Segoe UI"/>
           <w:color w:val="404040"/>
         </w:rPr>
-        <w:t>El número de épocas es un hiperparámetro clave que controla cuántas veces la red "ve" los datos de entrenamiento.</w:t>
+        <w:t xml:space="preserve">El número de épocas es un </w:t>
+      </w:r>
+      <w:proofErr w:type="spellStart"/>
+      <w:r>
+        <w:rPr>
+          <w:rFonts w:ascii="Segoe UI" w:hAnsi="Segoe UI" w:cs="Segoe UI"/>
+          <w:color w:val="404040"/>
+        </w:rPr>
+        <w:t>hiperparámetro</w:t>
+      </w:r>
+      <w:proofErr w:type="spellEnd"/>
+      <w:r>
+        <w:rPr>
+          <w:rFonts w:ascii="Segoe UI" w:hAnsi="Segoe UI" w:cs="Segoe UI"/>
+          <w:color w:val="404040"/>
+        </w:rPr>
+        <w:t xml:space="preserve"> clave que controla cuántas veces la red "ve" los datos de entrenamiento.</w:t>
       </w:r>
     </w:p>
     <w:p>
@@ -14333,7 +16748,23 @@
           <w:rFonts w:ascii="Segoe UI" w:hAnsi="Segoe UI" w:cs="Segoe UI"/>
           <w:color w:val="404040"/>
         </w:rPr>
-        <w:t>Demasiadas épocas pueden causar sobreajuste, mientras que muy pocas pueden resultar en un modelo subentrenado.</w:t>
+        <w:t xml:space="preserve">Demasiadas épocas pueden causar sobreajuste, mientras que muy pocas pueden resultar en un modelo </w:t>
+      </w:r>
+      <w:proofErr w:type="spellStart"/>
+      <w:r>
+        <w:rPr>
+          <w:rFonts w:ascii="Segoe UI" w:hAnsi="Segoe UI" w:cs="Segoe UI"/>
+          <w:color w:val="404040"/>
+        </w:rPr>
+        <w:t>subentrenado</w:t>
+      </w:r>
+      <w:proofErr w:type="spellEnd"/>
+      <w:r>
+        <w:rPr>
+          <w:rFonts w:ascii="Segoe UI" w:hAnsi="Segoe UI" w:cs="Segoe UI"/>
+          <w:color w:val="404040"/>
+        </w:rPr>
+        <w:t>.</w:t>
       </w:r>
     </w:p>
     <w:p>
@@ -14366,7 +16797,63 @@
         </w:rPr>
       </w:pPr>
       <w:r>
-        <w:t>Nº iteraciones bucle determinado por nº veces que se muestra conjunto entrenamiento a la red, a este nº de iteraciones se le conoce como épocas</w:t>
+        <w:t xml:space="preserve">Nº </w:t>
+      </w:r>
+      <w:proofErr w:type="spellStart"/>
+      <w:r>
+        <w:t>iteraciones</w:t>
+      </w:r>
+      <w:proofErr w:type="spellEnd"/>
+      <w:r>
+        <w:t xml:space="preserve"> </w:t>
+      </w:r>
+      <w:proofErr w:type="spellStart"/>
+      <w:r>
+        <w:t>bucle</w:t>
+      </w:r>
+      <w:proofErr w:type="spellEnd"/>
+      <w:r>
+        <w:t xml:space="preserve"> </w:t>
+      </w:r>
+      <w:proofErr w:type="spellStart"/>
+      <w:r>
+        <w:t>determinado</w:t>
+      </w:r>
+      <w:proofErr w:type="spellEnd"/>
+      <w:r>
+        <w:t xml:space="preserve"> por nº </w:t>
+      </w:r>
+      <w:proofErr w:type="spellStart"/>
+      <w:r>
+        <w:t>veces</w:t>
+      </w:r>
+      <w:proofErr w:type="spellEnd"/>
+      <w:r>
+        <w:t xml:space="preserve"> que se muestra conjunto entrenamiento a la red, </w:t>
+      </w:r>
+      <w:proofErr w:type="gramStart"/>
+      <w:r>
+        <w:t>a</w:t>
+      </w:r>
+      <w:proofErr w:type="gramEnd"/>
+      <w:r>
+        <w:t xml:space="preserve"> </w:t>
+      </w:r>
+      <w:proofErr w:type="spellStart"/>
+      <w:r>
+        <w:t>este</w:t>
+      </w:r>
+      <w:proofErr w:type="spellEnd"/>
+      <w:r>
+        <w:t xml:space="preserve"> nº de </w:t>
+      </w:r>
+      <w:proofErr w:type="spellStart"/>
+      <w:r>
+        <w:t>iteraciones</w:t>
+      </w:r>
+      <w:proofErr w:type="spellEnd"/>
+      <w:r>
+        <w:t xml:space="preserve"> se le conoce como épocas</w:t>
       </w:r>
     </w:p>
     <w:p>
@@ -14638,7 +17125,25 @@
           <w:bCs/>
           <w:lang w:val="es-ES"/>
         </w:rPr>
-        <w:t xml:space="preserve">Explica por qué es fundamental elegir un ratio de entrenamiento que no sea excesivamente grande o excesivamente pequeño en el entrenamiento de una red neuronal. </w:t>
+        <w:t xml:space="preserve">Explica por qué es fundamental elegir </w:t>
+      </w:r>
+      <w:proofErr w:type="gramStart"/>
+      <w:r>
+        <w:rPr>
+          <w:b/>
+          <w:bCs/>
+          <w:lang w:val="es-ES"/>
+        </w:rPr>
+        <w:t>un ratio</w:t>
+      </w:r>
+      <w:proofErr w:type="gramEnd"/>
+      <w:r>
+        <w:rPr>
+          <w:b/>
+          <w:bCs/>
+          <w:lang w:val="es-ES"/>
+        </w:rPr>
+        <w:t xml:space="preserve"> de entrenamiento que no sea excesivamente grande o excesivamente pequeño en el entrenamiento de una red neuronal. </w:t>
       </w:r>
     </w:p>
     <w:p>
@@ -14747,7 +17252,25 @@
           <w:bCs/>
           <w:lang w:val="es-ES"/>
         </w:rPr>
-        <w:t>¿Qué técnica utiliza el método de backpropagation para encontrar los pesos que minimizan el error durante el proceso de entrenamiento?</w:t>
+        <w:t xml:space="preserve">¿Qué técnica utiliza el método de </w:t>
+      </w:r>
+      <w:proofErr w:type="spellStart"/>
+      <w:r>
+        <w:rPr>
+          <w:b/>
+          <w:bCs/>
+          <w:lang w:val="es-ES"/>
+        </w:rPr>
+        <w:t>backpropagation</w:t>
+      </w:r>
+      <w:proofErr w:type="spellEnd"/>
+      <w:r>
+        <w:rPr>
+          <w:b/>
+          <w:bCs/>
+          <w:lang w:val="es-ES"/>
+        </w:rPr>
+        <w:t xml:space="preserve"> para encontrar los pesos que minimizan el error durante el proceso de entrenamiento?</w:t>
       </w:r>
     </w:p>
     <w:p>
@@ -14787,7 +17310,25 @@
           <w:color w:val="404040"/>
           <w:lang w:val="es-ES"/>
         </w:rPr>
-        <w:t>resumen, backpropagation proporciona los gradientes necesarios, y el descenso de gradiente (o sus variantes) utiliza esos gradientes para ajustar los pesos y mejorar el rendimiento de la red.</w:t>
+        <w:t xml:space="preserve">resumen, </w:t>
+      </w:r>
+      <w:proofErr w:type="spellStart"/>
+      <w:r>
+        <w:rPr>
+          <w:rFonts w:ascii="Segoe UI" w:hAnsi="Segoe UI" w:cs="Segoe UI"/>
+          <w:color w:val="404040"/>
+          <w:lang w:val="es-ES"/>
+        </w:rPr>
+        <w:t>backpropagation</w:t>
+      </w:r>
+      <w:proofErr w:type="spellEnd"/>
+      <w:r>
+        <w:rPr>
+          <w:rFonts w:ascii="Segoe UI" w:hAnsi="Segoe UI" w:cs="Segoe UI"/>
+          <w:color w:val="404040"/>
+          <w:lang w:val="es-ES"/>
+        </w:rPr>
+        <w:t xml:space="preserve"> proporciona los gradientes necesarios, y el descenso de gradiente (o sus variantes) utiliza esos gradientes para ajustar los pesos y mejorar el rendimiento de la red.</w:t>
       </w:r>
     </w:p>
     <w:p>
@@ -14835,20 +17376,46 @@
           <w:bCs/>
           <w:lang w:val="es-ES"/>
         </w:rPr>
-        <w:t>¿Cuáles son los hiperparámetros de las redes neuronales?</w:t>
-      </w:r>
-    </w:p>
-    <w:p>
-      <w:pPr>
-        <w:rPr>
-          <w:lang w:val="es-ES"/>
-        </w:rPr>
-      </w:pPr>
-      <w:r>
-        <w:rPr>
-          <w:lang w:val="es-ES"/>
-        </w:rPr>
-        <w:t>Nº de capas ocultas y numero de neuronas por capas</w:t>
+        <w:t xml:space="preserve">¿Cuáles son los </w:t>
+      </w:r>
+      <w:proofErr w:type="spellStart"/>
+      <w:r>
+        <w:rPr>
+          <w:b/>
+          <w:bCs/>
+          <w:lang w:val="es-ES"/>
+        </w:rPr>
+        <w:t>hiperparámetros</w:t>
+      </w:r>
+      <w:proofErr w:type="spellEnd"/>
+      <w:r>
+        <w:rPr>
+          <w:b/>
+          <w:bCs/>
+          <w:lang w:val="es-ES"/>
+        </w:rPr>
+        <w:t xml:space="preserve"> de las redes neuronales?</w:t>
+      </w:r>
+    </w:p>
+    <w:p>
+      <w:pPr>
+        <w:rPr>
+          <w:lang w:val="es-ES"/>
+        </w:rPr>
+      </w:pPr>
+      <w:proofErr w:type="spellStart"/>
+      <w:r>
+        <w:rPr>
+          <w:lang w:val="es-ES"/>
+        </w:rPr>
+        <w:t>Nº</w:t>
+      </w:r>
+      <w:proofErr w:type="spellEnd"/>
+      <w:r>
+        <w:rPr>
+          <w:lang w:val="es-ES"/>
+        </w:rPr>
+        <w:t xml:space="preserve"> de capas ocultas y numero de neuronas por capas</w:t>
       </w:r>
     </w:p>
     <w:p>
@@ -15362,7 +17929,25 @@
           <w:bCs/>
           <w:lang w:val="es-ES"/>
         </w:rPr>
-        <w:t>¿Qué dice el “no free lunch theorem”?</w:t>
+        <w:t xml:space="preserve">¿Qué dice el “no free lunch </w:t>
+      </w:r>
+      <w:proofErr w:type="spellStart"/>
+      <w:r>
+        <w:rPr>
+          <w:b/>
+          <w:bCs/>
+          <w:lang w:val="es-ES"/>
+        </w:rPr>
+        <w:t>theorem</w:t>
+      </w:r>
+      <w:proofErr w:type="spellEnd"/>
+      <w:r>
+        <w:rPr>
+          <w:b/>
+          <w:bCs/>
+          <w:lang w:val="es-ES"/>
+        </w:rPr>
+        <w:t>”?</w:t>
       </w:r>
     </w:p>
     <w:p>
@@ -15397,8 +17982,22 @@
           <w:szCs w:val="24"/>
           <w:lang w:val="es-ES"/>
         </w:rPr>
-        <w:t>No Free Lunch Theorem</w:t>
-      </w:r>
+        <w:t xml:space="preserve">No Free Lunch </w:t>
+      </w:r>
+      <w:proofErr w:type="spellStart"/>
+      <w:r>
+        <w:rPr>
+          <w:rFonts w:ascii="Segoe UI" w:eastAsia="Times New Roman" w:hAnsi="Segoe UI" w:cs="Segoe UI"/>
+          <w:b/>
+          <w:bCs/>
+          <w:color w:val="404040"/>
+          <w:sz w:val="24"/>
+          <w:szCs w:val="24"/>
+          <w:lang w:val="es-ES"/>
+        </w:rPr>
+        <w:t>Theorem</w:t>
+      </w:r>
+      <w:proofErr w:type="spellEnd"/>
       <w:r>
         <w:rPr>
           <w:rFonts w:ascii="Segoe UI" w:eastAsia="Times New Roman" w:hAnsi="Segoe UI" w:cs="Segoe UI"/>
@@ -15850,7 +18449,79 @@
           <w:bCs/>
           <w:lang w:val="es-ES"/>
         </w:rPr>
-        <w:t xml:space="preserve">Tenemos un clasificador capaz de determinar si una imagen contiene un gato o no. De las 100 imágenes que disponemos, 50 de ellas contienen un gato y las otras 50 no. De las 50 imágenes con gato, el clasificador dice que hay gato en 30 de ellas, y en las otras 20 dice que no. De las 50 imágenes sin gato, el clasificador dice que hay gato en 10 de ellas, y en las otras 40 dice que no. A partir de esta información dar los valores de verdaderos positivos, verdaderos negativos, falsos positivos y falsos negativos; y calcular los siguientes ratios: sensitivity (definido como TP/(TP+FN)), specificity (definido como TN/(FP+TN)) y accuracy (definido como (TP+TN)/(TP+FP+FN+TN)). </w:t>
+        <w:t xml:space="preserve">Tenemos un clasificador capaz de determinar si una imagen contiene un gato o no. De las 100 imágenes que disponemos, 50 de ellas contienen un gato y las otras 50 no. De las 50 imágenes con gato, el clasificador dice que hay gato en 30 de ellas, y en las otras 20 dice que no. De las 50 imágenes sin gato, el clasificador dice que hay gato en 10 de ellas, y en las otras 40 dice que no. A partir de esta información dar los valores de verdaderos positivos, verdaderos negativos, falsos positivos y falsos negativos; y calcular los siguientes ratios: </w:t>
+      </w:r>
+      <w:proofErr w:type="spellStart"/>
+      <w:r>
+        <w:rPr>
+          <w:b/>
+          <w:bCs/>
+          <w:lang w:val="es-ES"/>
+        </w:rPr>
+        <w:t>sensitivity</w:t>
+      </w:r>
+      <w:proofErr w:type="spellEnd"/>
+      <w:r>
+        <w:rPr>
+          <w:b/>
+          <w:bCs/>
+          <w:lang w:val="es-ES"/>
+        </w:rPr>
+        <w:t xml:space="preserve"> (definido como TP/(TP+FN)), </w:t>
+      </w:r>
+      <w:proofErr w:type="spellStart"/>
+      <w:r>
+        <w:rPr>
+          <w:b/>
+          <w:bCs/>
+          <w:lang w:val="es-ES"/>
+        </w:rPr>
+        <w:t>specificity</w:t>
+      </w:r>
+      <w:proofErr w:type="spellEnd"/>
+      <w:r>
+        <w:rPr>
+          <w:b/>
+          <w:bCs/>
+          <w:lang w:val="es-ES"/>
+        </w:rPr>
+        <w:t xml:space="preserve"> (definido como TN/(FP+TN)) y </w:t>
+      </w:r>
+      <w:proofErr w:type="spellStart"/>
+      <w:r>
+        <w:rPr>
+          <w:b/>
+          <w:bCs/>
+          <w:lang w:val="es-ES"/>
+        </w:rPr>
+        <w:t>accuracy</w:t>
+      </w:r>
+      <w:proofErr w:type="spellEnd"/>
+      <w:r>
+        <w:rPr>
+          <w:b/>
+          <w:bCs/>
+          <w:lang w:val="es-ES"/>
+        </w:rPr>
+        <w:t xml:space="preserve"> (definido como (TP+</w:t>
+      </w:r>
+      <w:proofErr w:type="gramStart"/>
+      <w:r>
+        <w:rPr>
+          <w:b/>
+          <w:bCs/>
+          <w:lang w:val="es-ES"/>
+        </w:rPr>
+        <w:t>TN)/</w:t>
+      </w:r>
+      <w:proofErr w:type="gramEnd"/>
+      <w:r>
+        <w:rPr>
+          <w:b/>
+          <w:bCs/>
+          <w:lang w:val="es-ES"/>
+        </w:rPr>
+        <w:t xml:space="preserve">(TP+FP+FN+TN)). </w:t>
       </w:r>
     </w:p>
     <w:p>
@@ -16113,7 +18784,25 @@
           <w:bCs/>
           <w:lang w:val="es-ES"/>
         </w:rPr>
-        <w:t>D es el major y</w:t>
+        <w:t xml:space="preserve">D es el </w:t>
+      </w:r>
+      <w:proofErr w:type="spellStart"/>
+      <w:r>
+        <w:rPr>
+          <w:b/>
+          <w:bCs/>
+          <w:lang w:val="es-ES"/>
+        </w:rPr>
+        <w:t>major</w:t>
+      </w:r>
+      <w:proofErr w:type="spellEnd"/>
+      <w:r>
+        <w:rPr>
+          <w:b/>
+          <w:bCs/>
+          <w:lang w:val="es-ES"/>
+        </w:rPr>
+        <w:t xml:space="preserve"> y</w:t>
       </w:r>
       <w:r>
         <w:rPr>
@@ -16625,7 +19314,25 @@
           <w:bCs/>
           <w:lang w:val="es-ES"/>
         </w:rPr>
-        <w:t xml:space="preserve">Explica cuándo ocurre el subajuste y cuándo el sobreajuste. </w:t>
+        <w:t xml:space="preserve">Explica cuándo ocurre el </w:t>
+      </w:r>
+      <w:proofErr w:type="spellStart"/>
+      <w:r>
+        <w:rPr>
+          <w:b/>
+          <w:bCs/>
+          <w:lang w:val="es-ES"/>
+        </w:rPr>
+        <w:t>subajuste</w:t>
+      </w:r>
+      <w:proofErr w:type="spellEnd"/>
+      <w:r>
+        <w:rPr>
+          <w:b/>
+          <w:bCs/>
+          <w:lang w:val="es-ES"/>
+        </w:rPr>
+        <w:t xml:space="preserve"> y cuándo el sobreajuste. </w:t>
       </w:r>
     </w:p>
     <w:p>
@@ -16636,6 +19343,7 @@
           <w:color w:val="404040"/>
         </w:rPr>
       </w:pPr>
+      <w:proofErr w:type="spellStart"/>
       <w:r>
         <w:rPr>
           <w:rStyle w:val="Textoennegrita"/>
@@ -16646,6 +19354,7 @@
         </w:rPr>
         <w:t>Resumen</w:t>
       </w:r>
+      <w:proofErr w:type="spellEnd"/>
     </w:p>
     <w:p>
       <w:pPr>
@@ -16661,6 +19370,7 @@
           <w:color w:val="404040"/>
         </w:rPr>
       </w:pPr>
+      <w:proofErr w:type="spellStart"/>
       <w:r>
         <w:rPr>
           <w:rStyle w:val="Textoennegrita"/>
@@ -16669,6 +19379,7 @@
         </w:rPr>
         <w:t>Subajuste</w:t>
       </w:r>
+      <w:proofErr w:type="spellEnd"/>
       <w:r>
         <w:rPr>
           <w:rFonts w:ascii="Segoe UI" w:hAnsi="Segoe UI" w:cs="Segoe UI"/>
@@ -16764,7 +19475,23 @@
           <w:rFonts w:ascii="Segoe UI" w:hAnsi="Segoe UI" w:cs="Segoe UI"/>
           <w:color w:val="404040"/>
         </w:rPr>
-        <w:t>En resumen, encontrar el equilibrio entre subajuste y sobreajuste es clave para construir modelos que generalicen bien a datos no vistos</w:t>
+        <w:t xml:space="preserve">En resumen, encontrar el equilibrio entre </w:t>
+      </w:r>
+      <w:proofErr w:type="spellStart"/>
+      <w:r>
+        <w:rPr>
+          <w:rFonts w:ascii="Segoe UI" w:hAnsi="Segoe UI" w:cs="Segoe UI"/>
+          <w:color w:val="404040"/>
+        </w:rPr>
+        <w:t>subajuste</w:t>
+      </w:r>
+      <w:proofErr w:type="spellEnd"/>
+      <w:r>
+        <w:rPr>
+          <w:rFonts w:ascii="Segoe UI" w:hAnsi="Segoe UI" w:cs="Segoe UI"/>
+          <w:color w:val="404040"/>
+        </w:rPr>
+        <w:t xml:space="preserve"> y sobreajuste es clave para construir modelos que generalicen bien a datos no vistos</w:t>
       </w:r>
     </w:p>
     <w:p>
@@ -17345,7 +20072,25 @@
           <w:bCs/>
           <w:lang w:val="es-ES"/>
         </w:rPr>
-        <w:t>¿De qué partes consta la búsqueda en el espacio de hiperparámetros?</w:t>
+        <w:t xml:space="preserve">¿De qué partes consta la búsqueda en el espacio de </w:t>
+      </w:r>
+      <w:proofErr w:type="spellStart"/>
+      <w:r>
+        <w:rPr>
+          <w:b/>
+          <w:bCs/>
+          <w:lang w:val="es-ES"/>
+        </w:rPr>
+        <w:t>hiperparámetros</w:t>
+      </w:r>
+      <w:proofErr w:type="spellEnd"/>
+      <w:r>
+        <w:rPr>
+          <w:b/>
+          <w:bCs/>
+          <w:lang w:val="es-ES"/>
+        </w:rPr>
+        <w:t>?</w:t>
       </w:r>
     </w:p>
     <w:p>
@@ -17450,7 +20195,79 @@
           <w:bCs/>
           <w:lang w:val="es-ES"/>
         </w:rPr>
-        <w:t xml:space="preserve">Explica la diferencias entre buscar hiperparámetros utilizando la técnica de GridSearch y la de RandomSearch. </w:t>
+        <w:t xml:space="preserve">Explica </w:t>
+      </w:r>
+      <w:proofErr w:type="gramStart"/>
+      <w:r>
+        <w:rPr>
+          <w:b/>
+          <w:bCs/>
+          <w:lang w:val="es-ES"/>
+        </w:rPr>
+        <w:t>la diferencias</w:t>
+      </w:r>
+      <w:proofErr w:type="gramEnd"/>
+      <w:r>
+        <w:rPr>
+          <w:b/>
+          <w:bCs/>
+          <w:lang w:val="es-ES"/>
+        </w:rPr>
+        <w:t xml:space="preserve"> entre buscar </w:t>
+      </w:r>
+      <w:proofErr w:type="spellStart"/>
+      <w:r>
+        <w:rPr>
+          <w:b/>
+          <w:bCs/>
+          <w:lang w:val="es-ES"/>
+        </w:rPr>
+        <w:t>hiperparámetros</w:t>
+      </w:r>
+      <w:proofErr w:type="spellEnd"/>
+      <w:r>
+        <w:rPr>
+          <w:b/>
+          <w:bCs/>
+          <w:lang w:val="es-ES"/>
+        </w:rPr>
+        <w:t xml:space="preserve"> utilizando la técnica de </w:t>
+      </w:r>
+      <w:proofErr w:type="spellStart"/>
+      <w:r>
+        <w:rPr>
+          <w:b/>
+          <w:bCs/>
+          <w:lang w:val="es-ES"/>
+        </w:rPr>
+        <w:t>GridSearch</w:t>
+      </w:r>
+      <w:proofErr w:type="spellEnd"/>
+      <w:r>
+        <w:rPr>
+          <w:b/>
+          <w:bCs/>
+          <w:lang w:val="es-ES"/>
+        </w:rPr>
+        <w:t xml:space="preserve"> y la de </w:t>
+      </w:r>
+      <w:proofErr w:type="spellStart"/>
+      <w:r>
+        <w:rPr>
+          <w:b/>
+          <w:bCs/>
+          <w:lang w:val="es-ES"/>
+        </w:rPr>
+        <w:t>RandomSearch</w:t>
+      </w:r>
+      <w:proofErr w:type="spellEnd"/>
+      <w:r>
+        <w:rPr>
+          <w:b/>
+          <w:bCs/>
+          <w:lang w:val="es-ES"/>
+        </w:rPr>
+        <w:t xml:space="preserve">. </w:t>
       </w:r>
     </w:p>
     <w:p>
@@ -17525,6 +20342,7 @@
           <w:color w:val="404040"/>
         </w:rPr>
       </w:pPr>
+      <w:proofErr w:type="spellStart"/>
       <w:r>
         <w:rPr>
           <w:rStyle w:val="Textoennegrita"/>
@@ -17535,6 +20353,7 @@
         </w:rPr>
         <w:t>Resumen</w:t>
       </w:r>
+      <w:proofErr w:type="spellEnd"/>
     </w:p>
     <w:p>
       <w:pPr>
@@ -17550,14 +20369,34 @@
           <w:color w:val="404040"/>
         </w:rPr>
       </w:pPr>
+      <w:proofErr w:type="spellStart"/>
       <w:r>
         <w:rPr>
           <w:rStyle w:val="Textoennegrita"/>
           <w:rFonts w:ascii="Segoe UI" w:hAnsi="Segoe UI" w:cs="Segoe UI"/>
           <w:color w:val="404040"/>
         </w:rPr>
-        <w:t>Grid Search</w:t>
-      </w:r>
+        <w:t>Grid</w:t>
+      </w:r>
+      <w:proofErr w:type="spellEnd"/>
+      <w:r>
+        <w:rPr>
+          <w:rStyle w:val="Textoennegrita"/>
+          <w:rFonts w:ascii="Segoe UI" w:hAnsi="Segoe UI" w:cs="Segoe UI"/>
+          <w:color w:val="404040"/>
+        </w:rPr>
+        <w:t xml:space="preserve"> </w:t>
+      </w:r>
+      <w:proofErr w:type="spellStart"/>
+      <w:r>
+        <w:rPr>
+          <w:rStyle w:val="Textoennegrita"/>
+          <w:rFonts w:ascii="Segoe UI" w:hAnsi="Segoe UI" w:cs="Segoe UI"/>
+          <w:color w:val="404040"/>
+        </w:rPr>
+        <w:t>Search</w:t>
+      </w:r>
+      <w:proofErr w:type="spellEnd"/>
       <w:r>
         <w:rPr>
           <w:rFonts w:ascii="Segoe UI" w:hAnsi="Segoe UI" w:cs="Segoe UI"/>
@@ -17580,60 +20419,120 @@
           <w:color w:val="404040"/>
         </w:rPr>
       </w:pPr>
+      <w:proofErr w:type="spellStart"/>
       <w:r>
         <w:rPr>
           <w:rStyle w:val="Textoennegrita"/>
           <w:rFonts w:ascii="Segoe UI" w:hAnsi="Segoe UI" w:cs="Segoe UI"/>
           <w:color w:val="404040"/>
         </w:rPr>
-        <w:t>Random Search</w:t>
-      </w:r>
-      <w:r>
-        <w:rPr>
-          <w:rFonts w:ascii="Segoe UI" w:hAnsi="Segoe UI" w:cs="Segoe UI"/>
-          <w:color w:val="404040"/>
-        </w:rPr>
-        <w:t> es más eficiente en espacios grandes y puede encontrar buenas combinaciones con menos evaluaciones, aunque no garantiza optimalidad.</w:t>
-      </w:r>
-    </w:p>
-    <w:p>
-      <w:pPr>
-        <w:pStyle w:val="NormalWeb"/>
-        <w:rPr>
-          <w:rFonts w:ascii="Segoe UI" w:hAnsi="Segoe UI" w:cs="Segoe UI"/>
-          <w:color w:val="404040"/>
-        </w:rPr>
-      </w:pPr>
-      <w:r>
-        <w:rPr>
-          <w:rFonts w:ascii="Segoe UI" w:hAnsi="Segoe UI" w:cs="Segoe UI"/>
-          <w:color w:val="404040"/>
-        </w:rPr>
-        <w:t>En la práctica, muchas veces se combinan ambas técnicas: se usa </w:t>
-      </w:r>
+        <w:t>Random</w:t>
+      </w:r>
+      <w:proofErr w:type="spellEnd"/>
       <w:r>
         <w:rPr>
           <w:rStyle w:val="Textoennegrita"/>
           <w:rFonts w:ascii="Segoe UI" w:hAnsi="Segoe UI" w:cs="Segoe UI"/>
           <w:color w:val="404040"/>
         </w:rPr>
-        <w:t>Random Search</w:t>
-      </w:r>
-      <w:r>
-        <w:rPr>
-          <w:rFonts w:ascii="Segoe UI" w:hAnsi="Segoe UI" w:cs="Segoe UI"/>
-          <w:color w:val="404040"/>
-        </w:rPr>
-        <w:t> para explorar el espacio de búsqueda rápidamente y luego se refina con </w:t>
-      </w:r>
+        <w:t xml:space="preserve"> </w:t>
+      </w:r>
+      <w:proofErr w:type="spellStart"/>
       <w:r>
         <w:rPr>
           <w:rStyle w:val="Textoennegrita"/>
           <w:rFonts w:ascii="Segoe UI" w:hAnsi="Segoe UI" w:cs="Segoe UI"/>
           <w:color w:val="404040"/>
         </w:rPr>
-        <w:t>Grid Search</w:t>
-      </w:r>
+        <w:t>Search</w:t>
+      </w:r>
+      <w:proofErr w:type="spellEnd"/>
+      <w:r>
+        <w:rPr>
+          <w:rFonts w:ascii="Segoe UI" w:hAnsi="Segoe UI" w:cs="Segoe UI"/>
+          <w:color w:val="404040"/>
+        </w:rPr>
+        <w:t> es más eficiente en espacios grandes y puede encontrar buenas combinaciones con menos evaluaciones, aunque no garantiza optimalidad.</w:t>
+      </w:r>
+    </w:p>
+    <w:p>
+      <w:pPr>
+        <w:pStyle w:val="NormalWeb"/>
+        <w:rPr>
+          <w:rFonts w:ascii="Segoe UI" w:hAnsi="Segoe UI" w:cs="Segoe UI"/>
+          <w:color w:val="404040"/>
+        </w:rPr>
+      </w:pPr>
+      <w:r>
+        <w:rPr>
+          <w:rFonts w:ascii="Segoe UI" w:hAnsi="Segoe UI" w:cs="Segoe UI"/>
+          <w:color w:val="404040"/>
+        </w:rPr>
+        <w:t>En la práctica, muchas veces se combinan ambas técnicas: se usa </w:t>
+      </w:r>
+      <w:proofErr w:type="spellStart"/>
+      <w:r>
+        <w:rPr>
+          <w:rStyle w:val="Textoennegrita"/>
+          <w:rFonts w:ascii="Segoe UI" w:hAnsi="Segoe UI" w:cs="Segoe UI"/>
+          <w:color w:val="404040"/>
+        </w:rPr>
+        <w:t>Random</w:t>
+      </w:r>
+      <w:proofErr w:type="spellEnd"/>
+      <w:r>
+        <w:rPr>
+          <w:rStyle w:val="Textoennegrita"/>
+          <w:rFonts w:ascii="Segoe UI" w:hAnsi="Segoe UI" w:cs="Segoe UI"/>
+          <w:color w:val="404040"/>
+        </w:rPr>
+        <w:t xml:space="preserve"> </w:t>
+      </w:r>
+      <w:proofErr w:type="spellStart"/>
+      <w:r>
+        <w:rPr>
+          <w:rStyle w:val="Textoennegrita"/>
+          <w:rFonts w:ascii="Segoe UI" w:hAnsi="Segoe UI" w:cs="Segoe UI"/>
+          <w:color w:val="404040"/>
+        </w:rPr>
+        <w:t>Search</w:t>
+      </w:r>
+      <w:proofErr w:type="spellEnd"/>
+      <w:r>
+        <w:rPr>
+          <w:rFonts w:ascii="Segoe UI" w:hAnsi="Segoe UI" w:cs="Segoe UI"/>
+          <w:color w:val="404040"/>
+        </w:rPr>
+        <w:t> para explorar el espacio de búsqueda rápidamente y luego se refina con </w:t>
+      </w:r>
+      <w:proofErr w:type="spellStart"/>
+      <w:r>
+        <w:rPr>
+          <w:rStyle w:val="Textoennegrita"/>
+          <w:rFonts w:ascii="Segoe UI" w:hAnsi="Segoe UI" w:cs="Segoe UI"/>
+          <w:color w:val="404040"/>
+        </w:rPr>
+        <w:t>Grid</w:t>
+      </w:r>
+      <w:proofErr w:type="spellEnd"/>
+      <w:r>
+        <w:rPr>
+          <w:rStyle w:val="Textoennegrita"/>
+          <w:rFonts w:ascii="Segoe UI" w:hAnsi="Segoe UI" w:cs="Segoe UI"/>
+          <w:color w:val="404040"/>
+        </w:rPr>
+        <w:t xml:space="preserve"> </w:t>
+      </w:r>
+      <w:proofErr w:type="spellStart"/>
+      <w:r>
+        <w:rPr>
+          <w:rStyle w:val="Textoennegrita"/>
+          <w:rFonts w:ascii="Segoe UI" w:hAnsi="Segoe UI" w:cs="Segoe UI"/>
+          <w:color w:val="404040"/>
+        </w:rPr>
+        <w:t>Search</w:t>
+      </w:r>
+      <w:proofErr w:type="spellEnd"/>
       <w:r>
         <w:rPr>
           <w:rFonts w:ascii="Segoe UI" w:hAnsi="Segoe UI" w:cs="Segoe UI"/>
@@ -18353,12 +21252,7 @@
       </w:pPr>
     </w:p>
     <w:sectPr>
-      <w:headerReference w:type="even" r:id="rId46"/>
-      <w:headerReference w:type="default" r:id="rId47"/>
-      <w:footerReference w:type="even" r:id="rId48"/>
-      <w:footerReference w:type="default" r:id="rId49"/>
-      <w:headerReference w:type="first" r:id="rId50"/>
-      <w:footerReference w:type="first" r:id="rId51"/>
+      <w:headerReference w:type="default" r:id="rId46"/>
       <w:pgSz w:w="11909" w:h="16834"/>
       <w:pgMar w:top="1440" w:right="1440" w:bottom="1440" w:left="1440" w:header="0" w:footer="720" w:gutter="0"/>
       <w:pgNumType w:start="1"/>
@@ -18393,36 +21287,6 @@
 </w:endnotes>
 </file>
 
-<file path=word/footer1.xml><?xml version="1.0" encoding="utf-8"?>
-<w:ftr xmlns:wpc="http://schemas.microsoft.com/office/word/2010/wordprocessingCanvas" xmlns:cx="http://schemas.microsoft.com/office/drawing/2014/chartex" xmlns:cx1="http://schemas.microsoft.com/office/drawing/2015/9/8/chartex" xmlns:cx2="http://schemas.microsoft.com/office/drawing/2015/10/21/chartex" xmlns:cx3="http://schemas.microsoft.com/office/drawing/2016/5/9/chartex" xmlns:cx4="http://schemas.microsoft.com/office/drawing/2016/5/10/chartex" xmlns:cx5="http://schemas.microsoft.com/office/drawing/2016/5/11/chartex" xmlns:cx6="http://schemas.microsoft.com/office/drawing/2016/5/12/chartex" xmlns:cx7="http://schemas.microsoft.com/office/drawing/2016/5/13/chartex" xmlns:cx8="http://schemas.microsoft.com/office/drawing/2016/5/14/chartex" xmlns:mc="http://schemas.openxmlformats.org/markup-compatibility/2006" xmlns:aink="http://schemas.microsoft.com/office/drawing/2016/ink" xmlns:am3d="http://schemas.microsoft.com/office/drawing/2017/model3d" xmlns:o="urn:schemas-microsoft-com:office:office" xmlns:r="http://schemas.openxmlformats.org/officeDocument/2006/relationships" xmlns:m="http://schemas.openxmlformats.org/officeDocument/2006/math" xmlns:v="urn:schemas-microsoft-com:vml" xmlns:wp14="http://schemas.microsoft.com/office/word/2010/wordprocessingDrawing" xmlns:wp="http://schemas.openxmlformats.org/drawingml/2006/wordprocessingDrawing" xmlns:w10="urn:schemas-microsoft-com:office:word" xmlns:w="http://schemas.openxmlformats.org/wordprocessingml/2006/main" xmlns:w14="http://schemas.microsoft.com/office/word/2010/wordml" xmlns:w15="http://schemas.microsoft.com/office/word/2012/wordml" xmlns:w16cex="http://schemas.microsoft.com/office/word/2018/wordml/cex" xmlns:w16cid="http://schemas.microsoft.com/office/word/2016/wordml/cid" xmlns:w16="http://schemas.microsoft.com/office/word/2018/wordml" xmlns:w16sdtdh="http://schemas.microsoft.com/office/word/2020/wordml/sdtdatahash" xmlns:w16se="http://schemas.microsoft.com/office/word/2015/wordml/symex" xmlns:wpg="http://schemas.microsoft.com/office/word/2010/wordprocessingGroup" xmlns:wpi="http://schemas.microsoft.com/office/word/2010/wordprocessingInk" xmlns:wne="http://schemas.microsoft.com/office/word/2006/wordml" xmlns:wps="http://schemas.microsoft.com/office/word/2010/wordprocessingShape" mc:Ignorable="w14 w15 w16se w16cid w16 w16cex w16sdtdh wp14">
-  <w:p>
-    <w:pPr>
-      <w:pStyle w:val="Piedepgina"/>
-    </w:pPr>
-  </w:p>
-</w:ftr>
-</file>
-
-<file path=word/footer2.xml><?xml version="1.0" encoding="utf-8"?>
-<w:ftr xmlns:wpc="http://schemas.microsoft.com/office/word/2010/wordprocessingCanvas" xmlns:cx="http://schemas.microsoft.com/office/drawing/2014/chartex" xmlns:cx1="http://schemas.microsoft.com/office/drawing/2015/9/8/chartex" xmlns:cx2="http://schemas.microsoft.com/office/drawing/2015/10/21/chartex" xmlns:cx3="http://schemas.microsoft.com/office/drawing/2016/5/9/chartex" xmlns:cx4="http://schemas.microsoft.com/office/drawing/2016/5/10/chartex" xmlns:cx5="http://schemas.microsoft.com/office/drawing/2016/5/11/chartex" xmlns:cx6="http://schemas.microsoft.com/office/drawing/2016/5/12/chartex" xmlns:cx7="http://schemas.microsoft.com/office/drawing/2016/5/13/chartex" xmlns:cx8="http://schemas.microsoft.com/office/drawing/2016/5/14/chartex" xmlns:mc="http://schemas.openxmlformats.org/markup-compatibility/2006" xmlns:aink="http://schemas.microsoft.com/office/drawing/2016/ink" xmlns:am3d="http://schemas.microsoft.com/office/drawing/2017/model3d" xmlns:o="urn:schemas-microsoft-com:office:office" xmlns:r="http://schemas.openxmlformats.org/officeDocument/2006/relationships" xmlns:m="http://schemas.openxmlformats.org/officeDocument/2006/math" xmlns:v="urn:schemas-microsoft-com:vml" xmlns:wp14="http://schemas.microsoft.com/office/word/2010/wordprocessingDrawing" xmlns:wp="http://schemas.openxmlformats.org/drawingml/2006/wordprocessingDrawing" xmlns:w10="urn:schemas-microsoft-com:office:word" xmlns:w="http://schemas.openxmlformats.org/wordprocessingml/2006/main" xmlns:w14="http://schemas.microsoft.com/office/word/2010/wordml" xmlns:w15="http://schemas.microsoft.com/office/word/2012/wordml" xmlns:w16cex="http://schemas.microsoft.com/office/word/2018/wordml/cex" xmlns:w16cid="http://schemas.microsoft.com/office/word/2016/wordml/cid" xmlns:w16="http://schemas.microsoft.com/office/word/2018/wordml" xmlns:w16sdtdh="http://schemas.microsoft.com/office/word/2020/wordml/sdtdatahash" xmlns:w16se="http://schemas.microsoft.com/office/word/2015/wordml/symex" xmlns:wpg="http://schemas.microsoft.com/office/word/2010/wordprocessingGroup" xmlns:wpi="http://schemas.microsoft.com/office/word/2010/wordprocessingInk" xmlns:wne="http://schemas.microsoft.com/office/word/2006/wordml" xmlns:wps="http://schemas.microsoft.com/office/word/2010/wordprocessingShape" mc:Ignorable="w14 w15 w16se w16cid w16 w16cex w16sdtdh wp14">
-  <w:p>
-    <w:pPr>
-      <w:pStyle w:val="Piedepgina"/>
-    </w:pPr>
-  </w:p>
-</w:ftr>
-</file>
-
-<file path=word/footer3.xml><?xml version="1.0" encoding="utf-8"?>
-<w:ftr xmlns:wpc="http://schemas.microsoft.com/office/word/2010/wordprocessingCanvas" xmlns:cx="http://schemas.microsoft.com/office/drawing/2014/chartex" xmlns:cx1="http://schemas.microsoft.com/office/drawing/2015/9/8/chartex" xmlns:cx2="http://schemas.microsoft.com/office/drawing/2015/10/21/chartex" xmlns:cx3="http://schemas.microsoft.com/office/drawing/2016/5/9/chartex" xmlns:cx4="http://schemas.microsoft.com/office/drawing/2016/5/10/chartex" xmlns:cx5="http://schemas.microsoft.com/office/drawing/2016/5/11/chartex" xmlns:cx6="http://schemas.microsoft.com/office/drawing/2016/5/12/chartex" xmlns:cx7="http://schemas.microsoft.com/office/drawing/2016/5/13/chartex" xmlns:cx8="http://schemas.microsoft.com/office/drawing/2016/5/14/chartex" xmlns:mc="http://schemas.openxmlformats.org/markup-compatibility/2006" xmlns:aink="http://schemas.microsoft.com/office/drawing/2016/ink" xmlns:am3d="http://schemas.microsoft.com/office/drawing/2017/model3d" xmlns:o="urn:schemas-microsoft-com:office:office" xmlns:r="http://schemas.openxmlformats.org/officeDocument/2006/relationships" xmlns:m="http://schemas.openxmlformats.org/officeDocument/2006/math" xmlns:v="urn:schemas-microsoft-com:vml" xmlns:wp14="http://schemas.microsoft.com/office/word/2010/wordprocessingDrawing" xmlns:wp="http://schemas.openxmlformats.org/drawingml/2006/wordprocessingDrawing" xmlns:w10="urn:schemas-microsoft-com:office:word" xmlns:w="http://schemas.openxmlformats.org/wordprocessingml/2006/main" xmlns:w14="http://schemas.microsoft.com/office/word/2010/wordml" xmlns:w15="http://schemas.microsoft.com/office/word/2012/wordml" xmlns:w16cex="http://schemas.microsoft.com/office/word/2018/wordml/cex" xmlns:w16cid="http://schemas.microsoft.com/office/word/2016/wordml/cid" xmlns:w16="http://schemas.microsoft.com/office/word/2018/wordml" xmlns:w16sdtdh="http://schemas.microsoft.com/office/word/2020/wordml/sdtdatahash" xmlns:w16se="http://schemas.microsoft.com/office/word/2015/wordml/symex" xmlns:wpg="http://schemas.microsoft.com/office/word/2010/wordprocessingGroup" xmlns:wpi="http://schemas.microsoft.com/office/word/2010/wordprocessingInk" xmlns:wne="http://schemas.microsoft.com/office/word/2006/wordml" xmlns:wps="http://schemas.microsoft.com/office/word/2010/wordprocessingShape" mc:Ignorable="w14 w15 w16se w16cid w16 w16cex w16sdtdh wp14">
-  <w:p>
-    <w:pPr>
-      <w:pStyle w:val="Piedepgina"/>
-    </w:pPr>
-  </w:p>
-</w:ftr>
-</file>
-
 <file path=word/footnotes.xml><?xml version="1.0" encoding="utf-8"?>
 <w:footnotes xmlns:wpc="http://schemas.microsoft.com/office/word/2010/wordprocessingCanvas" xmlns:cx="http://schemas.microsoft.com/office/drawing/2014/chartex" xmlns:cx1="http://schemas.microsoft.com/office/drawing/2015/9/8/chartex" xmlns:cx2="http://schemas.microsoft.com/office/drawing/2015/10/21/chartex" xmlns:cx3="http://schemas.microsoft.com/office/drawing/2016/5/9/chartex" xmlns:cx4="http://schemas.microsoft.com/office/drawing/2016/5/10/chartex" xmlns:cx5="http://schemas.microsoft.com/office/drawing/2016/5/11/chartex" xmlns:cx6="http://schemas.microsoft.com/office/drawing/2016/5/12/chartex" xmlns:cx7="http://schemas.microsoft.com/office/drawing/2016/5/13/chartex" xmlns:cx8="http://schemas.microsoft.com/office/drawing/2016/5/14/chartex" xmlns:mc="http://schemas.openxmlformats.org/markup-compatibility/2006" xmlns:aink="http://schemas.microsoft.com/office/drawing/2016/ink" xmlns:am3d="http://schemas.microsoft.com/office/drawing/2017/model3d" xmlns:o="urn:schemas-microsoft-com:office:office" xmlns:r="http://schemas.openxmlformats.org/officeDocument/2006/relationships" xmlns:m="http://schemas.openxmlformats.org/officeDocument/2006/math" xmlns:v="urn:schemas-microsoft-com:vml" xmlns:wp14="http://schemas.microsoft.com/office/word/2010/wordprocessingDrawing" xmlns:wp="http://schemas.openxmlformats.org/drawingml/2006/wordprocessingDrawing" xmlns:w10="urn:schemas-microsoft-com:office:word" xmlns:w="http://schemas.openxmlformats.org/wordprocessingml/2006/main" xmlns:w14="http://schemas.microsoft.com/office/word/2010/wordml" xmlns:w15="http://schemas.microsoft.com/office/word/2012/wordml" xmlns:w16cex="http://schemas.microsoft.com/office/word/2018/wordml/cex" xmlns:w16cid="http://schemas.microsoft.com/office/word/2016/wordml/cid" xmlns:w16="http://schemas.microsoft.com/office/word/2018/wordml" xmlns:w16sdtdh="http://schemas.microsoft.com/office/word/2020/wordml/sdtdatahash" xmlns:w16se="http://schemas.microsoft.com/office/word/2015/wordml/symex" xmlns:wpg="http://schemas.microsoft.com/office/word/2010/wordprocessingGroup" xmlns:wpi="http://schemas.microsoft.com/office/word/2010/wordprocessingInk" xmlns:wne="http://schemas.microsoft.com/office/word/2006/wordml" xmlns:wps="http://schemas.microsoft.com/office/word/2010/wordprocessingShape" mc:Ignorable="w14 w15 w16se w16cid w16 w16cex w16sdtdh wp14">
   <w:footnote w:type="separator" w:id="-1">
@@ -18454,29 +21318,14 @@
     <w:pPr>
       <w:pStyle w:val="Encabezado"/>
     </w:pPr>
-  </w:p>
-</w:hdr>
-</file>
-
-<file path=word/header2.xml><?xml version="1.0" encoding="utf-8"?>
-<w:hdr xmlns:wpc="http://schemas.microsoft.com/office/word/2010/wordprocessingCanvas" xmlns:cx="http://schemas.microsoft.com/office/drawing/2014/chartex" xmlns:cx1="http://schemas.microsoft.com/office/drawing/2015/9/8/chartex" xmlns:cx2="http://schemas.microsoft.com/office/drawing/2015/10/21/chartex" xmlns:cx3="http://schemas.microsoft.com/office/drawing/2016/5/9/chartex" xmlns:cx4="http://schemas.microsoft.com/office/drawing/2016/5/10/chartex" xmlns:cx5="http://schemas.microsoft.com/office/drawing/2016/5/11/chartex" xmlns:cx6="http://schemas.microsoft.com/office/drawing/2016/5/12/chartex" xmlns:cx7="http://schemas.microsoft.com/office/drawing/2016/5/13/chartex" xmlns:cx8="http://schemas.microsoft.com/office/drawing/2016/5/14/chartex" xmlns:mc="http://schemas.openxmlformats.org/markup-compatibility/2006" xmlns:aink="http://schemas.microsoft.com/office/drawing/2016/ink" xmlns:am3d="http://schemas.microsoft.com/office/drawing/2017/model3d" xmlns:o="urn:schemas-microsoft-com:office:office" xmlns:r="http://schemas.openxmlformats.org/officeDocument/2006/relationships" xmlns:m="http://schemas.openxmlformats.org/officeDocument/2006/math" xmlns:v="urn:schemas-microsoft-com:vml" xmlns:wp14="http://schemas.microsoft.com/office/word/2010/wordprocessingDrawing" xmlns:wp="http://schemas.openxmlformats.org/drawingml/2006/wordprocessingDrawing" xmlns:w10="urn:schemas-microsoft-com:office:word" xmlns:w="http://schemas.openxmlformats.org/wordprocessingml/2006/main" xmlns:w14="http://schemas.microsoft.com/office/word/2010/wordml" xmlns:w15="http://schemas.microsoft.com/office/word/2012/wordml" xmlns:w16cex="http://schemas.microsoft.com/office/word/2018/wordml/cex" xmlns:w16cid="http://schemas.microsoft.com/office/word/2016/wordml/cid" xmlns:w16="http://schemas.microsoft.com/office/word/2018/wordml" xmlns:w16sdtdh="http://schemas.microsoft.com/office/word/2020/wordml/sdtdatahash" xmlns:w16se="http://schemas.microsoft.com/office/word/2015/wordml/symex" xmlns:wpg="http://schemas.microsoft.com/office/word/2010/wordprocessingGroup" xmlns:wpi="http://schemas.microsoft.com/office/word/2010/wordprocessingInk" xmlns:wne="http://schemas.microsoft.com/office/word/2006/wordml" xmlns:wps="http://schemas.microsoft.com/office/word/2010/wordprocessingShape" mc:Ignorable="w14 w15 w16se w16cid w16 w16cex w16sdtdh wp14">
-  <w:p>
-    <w:pPr>
-      <w:pStyle w:val="Encabezado"/>
-    </w:pPr>
     <w:r>
-      <w:t>Pablo Galilea, Jorge Jimenez y Alvaro Iancu</w:t>
+      <w:t xml:space="preserve">Pablo Galilea, Jorge Jimenez y Alvaro </w:t>
     </w:r>
-  </w:p>
-</w:hdr>
-</file>
-
-<file path=word/header3.xml><?xml version="1.0" encoding="utf-8"?>
-<w:hdr xmlns:wpc="http://schemas.microsoft.com/office/word/2010/wordprocessingCanvas" xmlns:cx="http://schemas.microsoft.com/office/drawing/2014/chartex" xmlns:cx1="http://schemas.microsoft.com/office/drawing/2015/9/8/chartex" xmlns:cx2="http://schemas.microsoft.com/office/drawing/2015/10/21/chartex" xmlns:cx3="http://schemas.microsoft.com/office/drawing/2016/5/9/chartex" xmlns:cx4="http://schemas.microsoft.com/office/drawing/2016/5/10/chartex" xmlns:cx5="http://schemas.microsoft.com/office/drawing/2016/5/11/chartex" xmlns:cx6="http://schemas.microsoft.com/office/drawing/2016/5/12/chartex" xmlns:cx7="http://schemas.microsoft.com/office/drawing/2016/5/13/chartex" xmlns:cx8="http://schemas.microsoft.com/office/drawing/2016/5/14/chartex" xmlns:mc="http://schemas.openxmlformats.org/markup-compatibility/2006" xmlns:aink="http://schemas.microsoft.com/office/drawing/2016/ink" xmlns:am3d="http://schemas.microsoft.com/office/drawing/2017/model3d" xmlns:o="urn:schemas-microsoft-com:office:office" xmlns:r="http://schemas.openxmlformats.org/officeDocument/2006/relationships" xmlns:m="http://schemas.openxmlformats.org/officeDocument/2006/math" xmlns:v="urn:schemas-microsoft-com:vml" xmlns:wp14="http://schemas.microsoft.com/office/word/2010/wordprocessingDrawing" xmlns:wp="http://schemas.openxmlformats.org/drawingml/2006/wordprocessingDrawing" xmlns:w10="urn:schemas-microsoft-com:office:word" xmlns:w="http://schemas.openxmlformats.org/wordprocessingml/2006/main" xmlns:w14="http://schemas.microsoft.com/office/word/2010/wordml" xmlns:w15="http://schemas.microsoft.com/office/word/2012/wordml" xmlns:w16cex="http://schemas.microsoft.com/office/word/2018/wordml/cex" xmlns:w16cid="http://schemas.microsoft.com/office/word/2016/wordml/cid" xmlns:w16="http://schemas.microsoft.com/office/word/2018/wordml" xmlns:w16sdtdh="http://schemas.microsoft.com/office/word/2020/wordml/sdtdatahash" xmlns:w16se="http://schemas.microsoft.com/office/word/2015/wordml/symex" xmlns:wpg="http://schemas.microsoft.com/office/word/2010/wordprocessingGroup" xmlns:wpi="http://schemas.microsoft.com/office/word/2010/wordprocessingInk" xmlns:wne="http://schemas.microsoft.com/office/word/2006/wordml" xmlns:wps="http://schemas.microsoft.com/office/word/2010/wordprocessingShape" mc:Ignorable="w14 w15 w16se w16cid w16 w16cex w16sdtdh wp14">
-  <w:p>
-    <w:pPr>
-      <w:pStyle w:val="Encabezado"/>
-    </w:pPr>
+    <w:proofErr w:type="spellStart"/>
+    <w:r>
+      <w:t>Iancu</w:t>
+    </w:r>
+    <w:proofErr w:type="spellEnd"/>
   </w:p>
 </w:hdr>
 </file>

</xml_diff>